<commit_message>
Fix performTypeCheck of BinaryExpression and IndexExpression
</commit_message>
<xml_diff>
--- a/_Notes/Bachelor Thesis.docx
+++ b/_Notes/Bachelor Thesis.docx
@@ -4,6 +4,13 @@
   <w:body>
     <w:sdt>
       <w:sdtPr>
+        <w:rPr>
+          <w:rFonts w:asciiTheme="minorHAnsi" w:eastAsiaTheme="minorHAnsi" w:hAnsiTheme="minorHAnsi" w:cstheme="minorBidi"/>
+          <w:color w:val="auto"/>
+          <w:sz w:val="22"/>
+          <w:szCs w:val="22"/>
+          <w:lang w:eastAsia="en-US"/>
+        </w:rPr>
         <w:id w:val="-1162076462"/>
         <w:docPartObj>
           <w:docPartGallery w:val="Table of Contents"/>
@@ -12,13 +19,8 @@
       </w:sdtPr>
       <w:sdtEndPr>
         <w:rPr>
-          <w:rFonts w:asciiTheme="minorHAnsi" w:eastAsiaTheme="minorHAnsi" w:hAnsiTheme="minorHAnsi" w:cstheme="minorBidi"/>
           <w:b/>
           <w:bCs/>
-          <w:color w:val="auto"/>
-          <w:sz w:val="22"/>
-          <w:szCs w:val="22"/>
-          <w:lang w:eastAsia="en-US"/>
         </w:rPr>
       </w:sdtEndPr>
       <w:sdtContent>
@@ -52,7 +54,7 @@
           <w:r>
             <w:fldChar w:fldCharType="separate"/>
           </w:r>
-          <w:hyperlink w:anchor="_Toc97833979" w:history="1">
+          <w:hyperlink w:anchor="_Toc98367622" w:history="1">
             <w:r>
               <w:rPr>
                 <w:rStyle w:val="Hyperlink"/>
@@ -96,7 +98,7 @@
                 <w:noProof/>
                 <w:webHidden/>
               </w:rPr>
-              <w:instrText xml:space="preserve"> PAGEREF _Toc97833979 \h </w:instrText>
+              <w:instrText xml:space="preserve"> PAGEREF _Toc98367622 \h </w:instrText>
             </w:r>
             <w:r>
               <w:rPr>
@@ -140,7 +142,7 @@
               <w:lang w:eastAsia="de-DE"/>
             </w:rPr>
           </w:pPr>
-          <w:hyperlink w:anchor="_Toc97833980" w:history="1">
+          <w:hyperlink w:anchor="_Toc98367623" w:history="1">
             <w:r>
               <w:rPr>
                 <w:rStyle w:val="Hyperlink"/>
@@ -184,7 +186,7 @@
                 <w:noProof/>
                 <w:webHidden/>
               </w:rPr>
-              <w:instrText xml:space="preserve"> PAGEREF _Toc97833980 \h </w:instrText>
+              <w:instrText xml:space="preserve"> PAGEREF _Toc98367623 \h </w:instrText>
             </w:r>
             <w:r>
               <w:rPr>
@@ -228,7 +230,7 @@
               <w:lang w:eastAsia="de-DE"/>
             </w:rPr>
           </w:pPr>
-          <w:hyperlink w:anchor="_Toc97833981" w:history="1">
+          <w:hyperlink w:anchor="_Toc98367624" w:history="1">
             <w:r>
               <w:rPr>
                 <w:rStyle w:val="Hyperlink"/>
@@ -272,7 +274,7 @@
                 <w:noProof/>
                 <w:webHidden/>
               </w:rPr>
-              <w:instrText xml:space="preserve"> PAGEREF _Toc97833981 \h </w:instrText>
+              <w:instrText xml:space="preserve"> PAGEREF _Toc98367624 \h </w:instrText>
             </w:r>
             <w:r>
               <w:rPr>
@@ -316,7 +318,7 @@
               <w:lang w:eastAsia="de-DE"/>
             </w:rPr>
           </w:pPr>
-          <w:hyperlink w:anchor="_Toc97833982" w:history="1">
+          <w:hyperlink w:anchor="_Toc98367625" w:history="1">
             <w:r>
               <w:rPr>
                 <w:rStyle w:val="Hyperlink"/>
@@ -360,7 +362,7 @@
                 <w:noProof/>
                 <w:webHidden/>
               </w:rPr>
-              <w:instrText xml:space="preserve"> PAGEREF _Toc97833982 \h </w:instrText>
+              <w:instrText xml:space="preserve"> PAGEREF _Toc98367625 \h </w:instrText>
             </w:r>
             <w:r>
               <w:rPr>
@@ -404,7 +406,7 @@
               <w:lang w:eastAsia="de-DE"/>
             </w:rPr>
           </w:pPr>
-          <w:hyperlink w:anchor="_Toc97833983" w:history="1">
+          <w:hyperlink w:anchor="_Toc98367626" w:history="1">
             <w:r>
               <w:rPr>
                 <w:rStyle w:val="Hyperlink"/>
@@ -448,7 +450,7 @@
                 <w:noProof/>
                 <w:webHidden/>
               </w:rPr>
-              <w:instrText xml:space="preserve"> PAGEREF _Toc97833983 \h </w:instrText>
+              <w:instrText xml:space="preserve"> PAGEREF _Toc98367626 \h </w:instrText>
             </w:r>
             <w:r>
               <w:rPr>
@@ -492,7 +494,7 @@
               <w:lang w:eastAsia="de-DE"/>
             </w:rPr>
           </w:pPr>
-          <w:hyperlink w:anchor="_Toc97833984" w:history="1">
+          <w:hyperlink w:anchor="_Toc98367627" w:history="1">
             <w:r>
               <w:rPr>
                 <w:rStyle w:val="Hyperlink"/>
@@ -536,7 +538,7 @@
                 <w:noProof/>
                 <w:webHidden/>
               </w:rPr>
-              <w:instrText xml:space="preserve"> PAGEREF _Toc97833984 \h </w:instrText>
+              <w:instrText xml:space="preserve"> PAGEREF _Toc98367627 \h </w:instrText>
             </w:r>
             <w:r>
               <w:rPr>
@@ -580,7 +582,7 @@
               <w:lang w:eastAsia="de-DE"/>
             </w:rPr>
           </w:pPr>
-          <w:hyperlink w:anchor="_Toc97833985" w:history="1">
+          <w:hyperlink w:anchor="_Toc98367628" w:history="1">
             <w:r>
               <w:rPr>
                 <w:rStyle w:val="Hyperlink"/>
@@ -624,7 +626,7 @@
                 <w:noProof/>
                 <w:webHidden/>
               </w:rPr>
-              <w:instrText xml:space="preserve"> PAGEREF _Toc97833985 \h </w:instrText>
+              <w:instrText xml:space="preserve"> PAGEREF _Toc98367628 \h </w:instrText>
             </w:r>
             <w:r>
               <w:rPr>
@@ -668,7 +670,7 @@
               <w:lang w:eastAsia="de-DE"/>
             </w:rPr>
           </w:pPr>
-          <w:hyperlink w:anchor="_Toc97833986" w:history="1">
+          <w:hyperlink w:anchor="_Toc98367629" w:history="1">
             <w:r>
               <w:rPr>
                 <w:rStyle w:val="Hyperlink"/>
@@ -712,7 +714,7 @@
                 <w:noProof/>
                 <w:webHidden/>
               </w:rPr>
-              <w:instrText xml:space="preserve"> PAGEREF _Toc97833986 \h </w:instrText>
+              <w:instrText xml:space="preserve"> PAGEREF _Toc98367629 \h </w:instrText>
             </w:r>
             <w:r>
               <w:rPr>
@@ -756,7 +758,7 @@
               <w:lang w:eastAsia="de-DE"/>
             </w:rPr>
           </w:pPr>
-          <w:hyperlink w:anchor="_Toc97833987" w:history="1">
+          <w:hyperlink w:anchor="_Toc98367630" w:history="1">
             <w:r>
               <w:rPr>
                 <w:rStyle w:val="Hyperlink"/>
@@ -800,7 +802,7 @@
                 <w:noProof/>
                 <w:webHidden/>
               </w:rPr>
-              <w:instrText xml:space="preserve"> PAGEREF _Toc97833987 \h </w:instrText>
+              <w:instrText xml:space="preserve"> PAGEREF _Toc98367630 \h </w:instrText>
             </w:r>
             <w:r>
               <w:rPr>
@@ -844,7 +846,7 @@
               <w:lang w:eastAsia="de-DE"/>
             </w:rPr>
           </w:pPr>
-          <w:hyperlink w:anchor="_Toc97833988" w:history="1">
+          <w:hyperlink w:anchor="_Toc98367631" w:history="1">
             <w:r>
               <w:rPr>
                 <w:rStyle w:val="Hyperlink"/>
@@ -888,7 +890,7 @@
                 <w:noProof/>
                 <w:webHidden/>
               </w:rPr>
-              <w:instrText xml:space="preserve"> PAGEREF _Toc97833988 \h </w:instrText>
+              <w:instrText xml:space="preserve"> PAGEREF _Toc98367631 \h </w:instrText>
             </w:r>
             <w:r>
               <w:rPr>
@@ -909,6 +911,182 @@
                 <w:webHidden/>
               </w:rPr>
               <w:t>2</w:t>
+            </w:r>
+            <w:r>
+              <w:rPr>
+                <w:noProof/>
+                <w:webHidden/>
+              </w:rPr>
+              <w:fldChar w:fldCharType="end"/>
+            </w:r>
+          </w:hyperlink>
+        </w:p>
+        <w:p>
+          <w:pPr>
+            <w:pStyle w:val="Verzeichnis2"/>
+            <w:tabs>
+              <w:tab w:val="left" w:pos="880"/>
+              <w:tab w:val="right" w:leader="dot" w:pos="9016"/>
+            </w:tabs>
+            <w:rPr>
+              <w:rFonts w:eastAsiaTheme="minorEastAsia"/>
+              <w:noProof/>
+              <w:lang w:eastAsia="de-DE"/>
+            </w:rPr>
+          </w:pPr>
+          <w:hyperlink w:anchor="_Toc98367632" w:history="1">
+            <w:r>
+              <w:rPr>
+                <w:rStyle w:val="Hyperlink"/>
+                <w:noProof/>
+                <w:lang w:val="en-US"/>
+              </w:rPr>
+              <w:t>3.2.</w:t>
+            </w:r>
+            <w:r>
+              <w:rPr>
+                <w:rFonts w:eastAsiaTheme="minorEastAsia"/>
+                <w:noProof/>
+                <w:lang w:eastAsia="de-DE"/>
+              </w:rPr>
+              <w:tab/>
+            </w:r>
+            <w:r>
+              <w:rPr>
+                <w:rStyle w:val="Hyperlink"/>
+                <w:noProof/>
+                <w:lang w:val="en-US"/>
+              </w:rPr>
+              <w:t>Typing</w:t>
+            </w:r>
+            <w:r>
+              <w:rPr>
+                <w:noProof/>
+                <w:webHidden/>
+              </w:rPr>
+              <w:tab/>
+            </w:r>
+            <w:r>
+              <w:rPr>
+                <w:noProof/>
+                <w:webHidden/>
+              </w:rPr>
+              <w:fldChar w:fldCharType="begin"/>
+            </w:r>
+            <w:r>
+              <w:rPr>
+                <w:noProof/>
+                <w:webHidden/>
+              </w:rPr>
+              <w:instrText xml:space="preserve"> PAGEREF _Toc98367632 \h </w:instrText>
+            </w:r>
+            <w:r>
+              <w:rPr>
+                <w:noProof/>
+                <w:webHidden/>
+              </w:rPr>
+            </w:r>
+            <w:r>
+              <w:rPr>
+                <w:noProof/>
+                <w:webHidden/>
+              </w:rPr>
+              <w:fldChar w:fldCharType="separate"/>
+            </w:r>
+            <w:r>
+              <w:rPr>
+                <w:noProof/>
+                <w:webHidden/>
+              </w:rPr>
+              <w:t>3</w:t>
+            </w:r>
+            <w:r>
+              <w:rPr>
+                <w:noProof/>
+                <w:webHidden/>
+              </w:rPr>
+              <w:fldChar w:fldCharType="end"/>
+            </w:r>
+          </w:hyperlink>
+        </w:p>
+        <w:p>
+          <w:pPr>
+            <w:pStyle w:val="Verzeichnis2"/>
+            <w:tabs>
+              <w:tab w:val="left" w:pos="880"/>
+              <w:tab w:val="right" w:leader="dot" w:pos="9016"/>
+            </w:tabs>
+            <w:rPr>
+              <w:rFonts w:eastAsiaTheme="minorEastAsia"/>
+              <w:noProof/>
+              <w:lang w:eastAsia="de-DE"/>
+            </w:rPr>
+          </w:pPr>
+          <w:hyperlink w:anchor="_Toc98367633" w:history="1">
+            <w:r>
+              <w:rPr>
+                <w:rStyle w:val="Hyperlink"/>
+                <w:noProof/>
+                <w:lang w:val="en-US"/>
+              </w:rPr>
+              <w:t>3.3.</w:t>
+            </w:r>
+            <w:r>
+              <w:rPr>
+                <w:rFonts w:eastAsiaTheme="minorEastAsia"/>
+                <w:noProof/>
+                <w:lang w:eastAsia="de-DE"/>
+              </w:rPr>
+              <w:tab/>
+            </w:r>
+            <w:r>
+              <w:rPr>
+                <w:rStyle w:val="Hyperlink"/>
+                <w:noProof/>
+                <w:lang w:val="en-US"/>
+              </w:rPr>
+              <w:t>Structural Subtyping</w:t>
+            </w:r>
+            <w:r>
+              <w:rPr>
+                <w:noProof/>
+                <w:webHidden/>
+              </w:rPr>
+              <w:tab/>
+            </w:r>
+            <w:r>
+              <w:rPr>
+                <w:noProof/>
+                <w:webHidden/>
+              </w:rPr>
+              <w:fldChar w:fldCharType="begin"/>
+            </w:r>
+            <w:r>
+              <w:rPr>
+                <w:noProof/>
+                <w:webHidden/>
+              </w:rPr>
+              <w:instrText xml:space="preserve"> PAGEREF _Toc98367633 \h </w:instrText>
+            </w:r>
+            <w:r>
+              <w:rPr>
+                <w:noProof/>
+                <w:webHidden/>
+              </w:rPr>
+            </w:r>
+            <w:r>
+              <w:rPr>
+                <w:noProof/>
+                <w:webHidden/>
+              </w:rPr>
+              <w:fldChar w:fldCharType="separate"/>
+            </w:r>
+            <w:r>
+              <w:rPr>
+                <w:noProof/>
+                <w:webHidden/>
+              </w:rPr>
+              <w:t>4</w:t>
             </w:r>
             <w:r>
               <w:rPr>
@@ -932,7 +1110,7 @@
               <w:lang w:eastAsia="de-DE"/>
             </w:rPr>
           </w:pPr>
-          <w:hyperlink w:anchor="_Toc97833989" w:history="1">
+          <w:hyperlink w:anchor="_Toc98367634" w:history="1">
             <w:r>
               <w:rPr>
                 <w:rStyle w:val="Hyperlink"/>
@@ -976,7 +1154,7 @@
                 <w:noProof/>
                 <w:webHidden/>
               </w:rPr>
-              <w:instrText xml:space="preserve"> PAGEREF _Toc97833989 \h </w:instrText>
+              <w:instrText xml:space="preserve"> PAGEREF _Toc98367634 \h </w:instrText>
             </w:r>
             <w:r>
               <w:rPr>
@@ -996,7 +1174,7 @@
                 <w:noProof/>
                 <w:webHidden/>
               </w:rPr>
-              <w:t>3</w:t>
+              <w:t>4</w:t>
             </w:r>
             <w:r>
               <w:rPr>
@@ -1020,7 +1198,7 @@
               <w:lang w:eastAsia="de-DE"/>
             </w:rPr>
           </w:pPr>
-          <w:hyperlink w:anchor="_Toc97833990" w:history="1">
+          <w:hyperlink w:anchor="_Toc98367635" w:history="1">
             <w:r>
               <w:rPr>
                 <w:rStyle w:val="Hyperlink"/>
@@ -1043,7 +1221,7 @@
                 <w:noProof/>
                 <w:lang w:val="en-US"/>
               </w:rPr>
-              <w:t>Replayable History for TypingTree and SubtypingGraph</w:t>
+              <w:t>Replay-able History for TypingTree and SubtypingGraph</w:t>
             </w:r>
             <w:r>
               <w:rPr>
@@ -1064,7 +1242,7 @@
                 <w:noProof/>
                 <w:webHidden/>
               </w:rPr>
-              <w:instrText xml:space="preserve"> PAGEREF _Toc97833990 \h </w:instrText>
+              <w:instrText xml:space="preserve"> PAGEREF _Toc98367635 \h </w:instrText>
             </w:r>
             <w:r>
               <w:rPr>
@@ -1084,7 +1262,7 @@
                 <w:noProof/>
                 <w:webHidden/>
               </w:rPr>
-              <w:t>3</w:t>
+              <w:t>4</w:t>
             </w:r>
             <w:r>
               <w:rPr>
@@ -1108,7 +1286,7 @@
               <w:lang w:eastAsia="de-DE"/>
             </w:rPr>
           </w:pPr>
-          <w:hyperlink w:anchor="_Toc97833991" w:history="1">
+          <w:hyperlink w:anchor="_Toc98367636" w:history="1">
             <w:r>
               <w:rPr>
                 <w:rStyle w:val="Hyperlink"/>
@@ -1152,7 +1330,7 @@
                 <w:noProof/>
                 <w:webHidden/>
               </w:rPr>
-              <w:instrText xml:space="preserve"> PAGEREF _Toc97833991 \h </w:instrText>
+              <w:instrText xml:space="preserve"> PAGEREF _Toc98367636 \h </w:instrText>
             </w:r>
             <w:r>
               <w:rPr>
@@ -1172,7 +1350,7 @@
                 <w:noProof/>
                 <w:webHidden/>
               </w:rPr>
-              <w:t>3</w:t>
+              <w:t>4</w:t>
             </w:r>
             <w:r>
               <w:rPr>
@@ -1196,7 +1374,7 @@
               <w:lang w:eastAsia="de-DE"/>
             </w:rPr>
           </w:pPr>
-          <w:hyperlink w:anchor="_Toc97833992" w:history="1">
+          <w:hyperlink w:anchor="_Toc98367637" w:history="1">
             <w:r>
               <w:rPr>
                 <w:rStyle w:val="Hyperlink"/>
@@ -1240,7 +1418,7 @@
                 <w:noProof/>
                 <w:webHidden/>
               </w:rPr>
-              <w:instrText xml:space="preserve"> PAGEREF _Toc97833992 \h </w:instrText>
+              <w:instrText xml:space="preserve"> PAGEREF _Toc98367637 \h </w:instrText>
             </w:r>
             <w:r>
               <w:rPr>
@@ -1260,7 +1438,7 @@
                 <w:noProof/>
                 <w:webHidden/>
               </w:rPr>
-              <w:t>3</w:t>
+              <w:t>4</w:t>
             </w:r>
             <w:r>
               <w:rPr>
@@ -1313,7 +1491,7 @@
           <w:lang w:val="en-US"/>
         </w:rPr>
       </w:pPr>
-      <w:bookmarkStart w:id="0" w:name="_Toc97833979"/>
+      <w:bookmarkStart w:id="0" w:name="_Toc98367622"/>
       <w:r>
         <w:rPr>
           <w:lang w:val="en-US"/>
@@ -1379,6 +1557,38 @@
     </w:p>
     <w:p>
       <w:pPr>
+        <w:pStyle w:val="Listenabsatz"/>
+        <w:numPr>
+          <w:ilvl w:val="0"/>
+          <w:numId w:val="3"/>
+        </w:numPr>
+        <w:rPr>
+          <w:lang w:val="en-US"/>
+        </w:rPr>
+      </w:pPr>
+      <w:r>
+        <w:rPr>
+          <w:lang w:val="en-US"/>
+        </w:rPr>
+        <w:t xml:space="preserve">(Note: Tool hosted via static file sharing via </w:t>
+      </w:r>
+      <w:proofErr w:type="spellStart"/>
+      <w:r>
+        <w:rPr>
+          <w:lang w:val="en-US"/>
+        </w:rPr>
+        <w:t>Strato</w:t>
+      </w:r>
+      <w:proofErr w:type="spellEnd"/>
+      <w:r>
+        <w:rPr>
+          <w:lang w:val="en-US"/>
+        </w:rPr>
+        <w:t xml:space="preserve"> on “typing-tutor.tum.endredi.de”)</w:t>
+      </w:r>
+    </w:p>
+    <w:p>
+      <w:pPr>
         <w:pStyle w:val="berschrift1"/>
         <w:numPr>
           <w:ilvl w:val="0"/>
@@ -1388,7 +1598,7 @@
           <w:lang w:val="en-US"/>
         </w:rPr>
       </w:pPr>
-      <w:bookmarkStart w:id="1" w:name="_Toc97833980"/>
+      <w:bookmarkStart w:id="1" w:name="_Toc98367623"/>
       <w:r>
         <w:rPr>
           <w:lang w:val="en-US"/>
@@ -1408,7 +1618,7 @@
           <w:lang w:val="en-US"/>
         </w:rPr>
       </w:pPr>
-      <w:bookmarkStart w:id="2" w:name="_Toc97833981"/>
+      <w:bookmarkStart w:id="2" w:name="_Toc98367624"/>
       <w:r>
         <w:rPr>
           <w:lang w:val="en-US"/>
@@ -1428,7 +1638,13 @@
           <w:lang w:val="en-US"/>
         </w:rPr>
       </w:pPr>
-      <w:bookmarkStart w:id="3" w:name="_Toc97833982"/>
+      <w:r>
+        <w:rPr>
+          <w:lang w:val="en-US"/>
+        </w:rPr>
+        <w:t xml:space="preserve"> </w:t>
+      </w:r>
+      <w:bookmarkStart w:id="3" w:name="_Toc98367625"/>
       <w:r>
         <w:rPr>
           <w:lang w:val="en-US"/>
@@ -1455,7 +1671,7 @@
           <w:lang w:val="en-US"/>
         </w:rPr>
       </w:pPr>
-      <w:bookmarkStart w:id="4" w:name="_Toc97833983"/>
+      <w:bookmarkStart w:id="4" w:name="_Toc98367626"/>
       <w:r>
         <w:rPr>
           <w:lang w:val="en-US"/>
@@ -1463,6 +1679,102 @@
         <w:t>Structural Subtyping</w:t>
       </w:r>
       <w:bookmarkEnd w:id="4"/>
+    </w:p>
+    <w:p>
+      <w:pPr>
+        <w:pStyle w:val="Listenabsatz"/>
+        <w:numPr>
+          <w:ilvl w:val="0"/>
+          <w:numId w:val="19"/>
+        </w:numPr>
+        <w:rPr>
+          <w:lang w:val="en-US"/>
+        </w:rPr>
+      </w:pPr>
+      <w:r>
+        <w:rPr>
+          <w:lang w:val="en-US"/>
+        </w:rPr>
+        <w:t xml:space="preserve">Hint: use sets (DS) for explanation; basics: </w:t>
+      </w:r>
+      <w:r>
+        <w:rPr>
+          <w:color w:val="4472C4" w:themeColor="accent1"/>
+          <w:u w:val="single"/>
+          <w:lang w:val="en-US"/>
+        </w:rPr>
+        <w:t>https://www.inf.hs-flensburg.de/lang/algorithmen/grundlagen/menge.htm</w:t>
+      </w:r>
+    </w:p>
+    <w:p>
+      <w:pPr>
+        <w:pStyle w:val="Listenabsatz"/>
+        <w:numPr>
+          <w:ilvl w:val="0"/>
+          <w:numId w:val="18"/>
+        </w:numPr>
+        <w:rPr>
+          <w:lang w:val="en-US"/>
+        </w:rPr>
+      </w:pPr>
+      <w:r>
+        <w:rPr>
+          <w:lang w:val="en-US"/>
+        </w:rPr>
+        <w:t xml:space="preserve">Structural equality </w:t>
+      </w:r>
+      <w:r>
+        <w:rPr>
+          <w:lang w:val="en-US"/>
+        </w:rPr>
+        <w:t xml:space="preserve">‘=’ </w:t>
+      </w:r>
+      <w:r>
+        <w:rPr>
+          <w:lang w:val="en-US"/>
+        </w:rPr>
+        <w:t>as subset relation to structural subtype relation</w:t>
+      </w:r>
+      <w:r>
+        <w:rPr>
+          <w:lang w:val="en-US"/>
+        </w:rPr>
+        <w:t xml:space="preserve"> ‘&lt;=’</w:t>
+      </w:r>
+    </w:p>
+    <w:p>
+      <w:pPr>
+        <w:pStyle w:val="Listenabsatz"/>
+        <w:numPr>
+          <w:ilvl w:val="0"/>
+          <w:numId w:val="16"/>
+        </w:numPr>
+        <w:rPr>
+          <w:highlight w:val="yellow"/>
+          <w:lang w:val="en-US"/>
+        </w:rPr>
+      </w:pPr>
+      <w:r>
+        <w:rPr>
+          <w:highlight w:val="yellow"/>
+          <w:lang w:val="en-US"/>
+        </w:rPr>
+        <w:t>TODO: Define wording ‘real subtype’</w:t>
+      </w:r>
+      <w:r>
+        <w:rPr>
+          <w:highlight w:val="yellow"/>
+          <w:lang w:val="en-US"/>
+        </w:rPr>
+        <w:t xml:space="preserve">: </w:t>
+      </w:r>
+      <w:r>
+        <w:rPr>
+          <w:highlight w:val="yellow"/>
+          <w:lang w:val="en-US"/>
+        </w:rPr>
+        <w:t>‘&lt;’</w:t>
+      </w:r>
     </w:p>
     <w:p>
       <w:pPr>
@@ -1475,7 +1787,7 @@
           <w:lang w:val="en-US"/>
         </w:rPr>
       </w:pPr>
-      <w:bookmarkStart w:id="5" w:name="_Toc97833984"/>
+      <w:bookmarkStart w:id="5" w:name="_Toc98367627"/>
       <w:r>
         <w:rPr>
           <w:lang w:val="en-US"/>
@@ -1495,7 +1807,7 @@
           <w:lang w:val="en-US"/>
         </w:rPr>
       </w:pPr>
-      <w:bookmarkStart w:id="6" w:name="_Toc97833985"/>
+      <w:bookmarkStart w:id="6" w:name="_Toc98367628"/>
       <w:r>
         <w:rPr>
           <w:lang w:val="en-US"/>
@@ -1583,7 +1895,7 @@
           <w:lang w:val="en-US"/>
         </w:rPr>
       </w:pPr>
-      <w:bookmarkStart w:id="7" w:name="_Toc97833986"/>
+      <w:bookmarkStart w:id="7" w:name="_Toc98367629"/>
       <w:r>
         <w:rPr>
           <w:lang w:val="en-US"/>
@@ -1681,7 +1993,7 @@
           <w:lang w:val="en-US"/>
         </w:rPr>
       </w:pPr>
-      <w:bookmarkStart w:id="8" w:name="_Toc97833987"/>
+      <w:bookmarkStart w:id="8" w:name="_Toc98367630"/>
       <w:r>
         <w:rPr>
           <w:lang w:val="en-US"/>
@@ -1725,7 +2037,7 @@
           <w:lang w:val="en-US"/>
         </w:rPr>
       </w:pPr>
-      <w:bookmarkStart w:id="9" w:name="_Toc97833988"/>
+      <w:bookmarkStart w:id="9" w:name="_Toc98367631"/>
       <w:r>
         <w:rPr>
           <w:lang w:val="en-US"/>
@@ -1825,13 +2137,7 @@
         <w:rPr>
           <w:lang w:val="en-US"/>
         </w:rPr>
-        <w:t>F</w:t>
-      </w:r>
-      <w:r>
-        <w:rPr>
-          <w:lang w:val="en-US"/>
-        </w:rPr>
-        <w:t>unctions</w:t>
+        <w:t>Functions</w:t>
       </w:r>
       <w:r>
         <w:rPr>
@@ -2129,6 +2435,7 @@
         <w:rPr>
           <w:lang w:val="en-US"/>
         </w:rPr>
+        <w:lastRenderedPageBreak/>
         <w:t xml:space="preserve">Lifecycle-hooks of </w:t>
       </w:r>
       <w:proofErr w:type="spellStart"/>
@@ -2223,7 +2530,6 @@
         <w:rPr>
           <w:lang w:val="en-US"/>
         </w:rPr>
-        <w:lastRenderedPageBreak/>
         <w:t>Computing valid C-Code from an arbitrary Type not trivial</w:t>
       </w:r>
       <w:r>
@@ -2343,13 +2649,7 @@
         <w:rPr>
           <w:lang w:val="en-US"/>
         </w:rPr>
-        <w:t xml:space="preserve"> </w:t>
-      </w:r>
-      <w:r>
-        <w:rPr>
-          <w:lang w:val="en-US"/>
-        </w:rPr>
-        <w:t>(e.g. [complex pointer/array combo] to pointer to struct)</w:t>
+        <w:t xml:space="preserve"> (e.g. [complex pointer/array combo] to pointer to struct)</w:t>
       </w:r>
       <w:r>
         <w:rPr>
@@ -2410,6 +2710,38 @@
     </w:p>
     <w:p>
       <w:pPr>
+        <w:pStyle w:val="Listenabsatz"/>
+        <w:numPr>
+          <w:ilvl w:val="1"/>
+          <w:numId w:val="7"/>
+        </w:numPr>
+        <w:rPr>
+          <w:lang w:val="en-US"/>
+        </w:rPr>
+      </w:pPr>
+      <w:r>
+        <w:rPr>
+          <w:lang w:val="en-US"/>
+        </w:rPr>
+        <w:t xml:space="preserve">List </w:t>
+      </w:r>
+      <w:proofErr w:type="spellStart"/>
+      <w:r>
+        <w:rPr>
+          <w:lang w:val="en-US"/>
+        </w:rPr>
+        <w:t>cdecl</w:t>
+      </w:r>
+      <w:proofErr w:type="spellEnd"/>
+      <w:r>
+        <w:rPr>
+          <w:lang w:val="en-US"/>
+        </w:rPr>
+        <w:t xml:space="preserve"> rules relying on 3-tuple</w:t>
+      </w:r>
+    </w:p>
+    <w:p>
+      <w:pPr>
         <w:pStyle w:val="berschrift2"/>
         <w:numPr>
           <w:ilvl w:val="1"/>
@@ -2419,11 +2751,2106 @@
           <w:lang w:val="en-US"/>
         </w:rPr>
       </w:pPr>
+      <w:bookmarkStart w:id="10" w:name="_Toc98367632"/>
       <w:r>
         <w:rPr>
           <w:lang w:val="en-US"/>
         </w:rPr>
         <w:t>Typing</w:t>
+      </w:r>
+      <w:bookmarkEnd w:id="10"/>
+    </w:p>
+    <w:p>
+      <w:pPr>
+        <w:pStyle w:val="Listenabsatz"/>
+        <w:numPr>
+          <w:ilvl w:val="2"/>
+          <w:numId w:val="2"/>
+        </w:numPr>
+        <w:rPr>
+          <w:lang w:val="en-US"/>
+        </w:rPr>
+      </w:pPr>
+      <w:r>
+        <w:rPr>
+          <w:lang w:val="en-US"/>
+        </w:rPr>
+        <w:t>Intro</w:t>
+      </w:r>
+      <w:r>
+        <w:rPr>
+          <w:lang w:val="en-US"/>
+        </w:rPr>
+        <w:t xml:space="preserve"> / Manual</w:t>
+      </w:r>
+      <w:r>
+        <w:rPr>
+          <w:lang w:val="en-US"/>
+        </w:rPr>
+        <w:t xml:space="preserve"> / Frame / Features</w:t>
+      </w:r>
+    </w:p>
+    <w:p>
+      <w:pPr>
+        <w:pStyle w:val="Listenabsatz"/>
+        <w:numPr>
+          <w:ilvl w:val="0"/>
+          <w:numId w:val="9"/>
+        </w:numPr>
+        <w:rPr>
+          <w:lang w:val="en-US"/>
+        </w:rPr>
+      </w:pPr>
+      <w:r>
+        <w:rPr>
+          <w:lang w:val="en-US"/>
+        </w:rPr>
+        <w:t xml:space="preserve">Expression in input field is parsed by a façade implementation of </w:t>
+      </w:r>
+      <w:proofErr w:type="spellStart"/>
+      <w:r>
+        <w:rPr>
+          <w:lang w:val="en-US"/>
+        </w:rPr>
+        <w:t>cparse</w:t>
+      </w:r>
+      <w:proofErr w:type="spellEnd"/>
+      <w:r>
+        <w:rPr>
+          <w:lang w:val="en-US"/>
+        </w:rPr>
+        <w:t xml:space="preserve"> (having problems parsing complex types, but still good for arbitrary expression </w:t>
+      </w:r>
+      <w:r>
+        <w:rPr>
+          <w:lang w:val="en-US"/>
+        </w:rPr>
+        <w:sym w:font="Wingdings" w:char="F0E0"/>
+      </w:r>
+      <w:r>
+        <w:rPr>
+          <w:lang w:val="en-US"/>
+        </w:rPr>
+        <w:t xml:space="preserve"> </w:t>
+      </w:r>
+      <w:r>
+        <w:rPr>
+          <w:highlight w:val="yellow"/>
+          <w:lang w:val="en-US"/>
+        </w:rPr>
+        <w:t>TODO: maybe add grammar here?</w:t>
+      </w:r>
+      <w:r>
+        <w:rPr>
+          <w:lang w:val="en-US"/>
+        </w:rPr>
+        <w:t xml:space="preserve"> </w:t>
+      </w:r>
+      <w:r>
+        <w:rPr>
+          <w:highlight w:val="yellow"/>
+          <w:lang w:val="en-US"/>
+        </w:rPr>
+        <w:t xml:space="preserve">Maybe from </w:t>
+      </w:r>
+      <w:proofErr w:type="spellStart"/>
+      <w:r>
+        <w:rPr>
+          <w:highlight w:val="yellow"/>
+          <w:lang w:val="en-US"/>
+        </w:rPr>
+        <w:t>cparse</w:t>
+      </w:r>
+      <w:proofErr w:type="spellEnd"/>
+      <w:r>
+        <w:rPr>
+          <w:highlight w:val="yellow"/>
+          <w:lang w:val="en-US"/>
+        </w:rPr>
+        <w:t xml:space="preserve"> source code?</w:t>
+      </w:r>
+      <w:r>
+        <w:rPr>
+          <w:highlight w:val="yellow"/>
+          <w:lang w:val="en-US"/>
+        </w:rPr>
+        <w:t>)</w:t>
+      </w:r>
+    </w:p>
+    <w:p>
+      <w:pPr>
+        <w:pStyle w:val="Listenabsatz"/>
+        <w:numPr>
+          <w:ilvl w:val="0"/>
+          <w:numId w:val="9"/>
+        </w:numPr>
+        <w:rPr>
+          <w:lang w:val="en-US"/>
+        </w:rPr>
+      </w:pPr>
+      <w:r>
+        <w:rPr>
+          <w:lang w:val="en-US"/>
+        </w:rPr>
+        <w:t xml:space="preserve">On change of the entered expression, </w:t>
+      </w:r>
+      <w:proofErr w:type="spellStart"/>
+      <w:r>
+        <w:rPr>
+          <w:lang w:val="en-US"/>
+        </w:rPr>
+        <w:t>performTypeCheck</w:t>
+      </w:r>
+      <w:proofErr w:type="spellEnd"/>
+      <w:r>
+        <w:rPr>
+          <w:lang w:val="en-US"/>
+        </w:rPr>
+        <w:t xml:space="preserve"> (implementation of rules in 2.1.1.) is executed.</w:t>
+      </w:r>
+    </w:p>
+    <w:p>
+      <w:pPr>
+        <w:pStyle w:val="Listenabsatz"/>
+        <w:numPr>
+          <w:ilvl w:val="0"/>
+          <w:numId w:val="9"/>
+        </w:numPr>
+        <w:rPr>
+          <w:lang w:val="en-US"/>
+        </w:rPr>
+      </w:pPr>
+      <w:r>
+        <w:rPr>
+          <w:lang w:val="en-US"/>
+        </w:rPr>
+        <w:t>Visualiz</w:t>
+      </w:r>
+      <w:r>
+        <w:rPr>
+          <w:lang w:val="en-US"/>
+        </w:rPr>
+        <w:t>ation</w:t>
+      </w:r>
+      <w:r>
+        <w:rPr>
+          <w:lang w:val="en-US"/>
+        </w:rPr>
+        <w:t xml:space="preserve"> representation of the algorithm is printed on the right</w:t>
+      </w:r>
+    </w:p>
+    <w:p>
+      <w:pPr>
+        <w:pStyle w:val="Listenabsatz"/>
+        <w:numPr>
+          <w:ilvl w:val="1"/>
+          <w:numId w:val="9"/>
+        </w:numPr>
+        <w:rPr>
+          <w:lang w:val="en-US"/>
+        </w:rPr>
+      </w:pPr>
+      <w:r>
+        <w:rPr>
+          <w:lang w:val="en-US"/>
+        </w:rPr>
+        <w:t xml:space="preserve">Case 1: Type check </w:t>
+      </w:r>
+      <w:r>
+        <w:rPr>
+          <w:lang w:val="en-US"/>
+        </w:rPr>
+        <w:t xml:space="preserve">on node </w:t>
+      </w:r>
+      <w:r>
+        <w:rPr>
+          <w:lang w:val="en-US"/>
+        </w:rPr>
+        <w:t xml:space="preserve">successful </w:t>
+      </w:r>
+      <w:r>
+        <w:rPr>
+          <w:lang w:val="en-US"/>
+        </w:rPr>
+        <w:sym w:font="Wingdings" w:char="F0E0"/>
+      </w:r>
+      <w:r>
+        <w:rPr>
+          <w:lang w:val="en-US"/>
+        </w:rPr>
+        <w:t xml:space="preserve"> </w:t>
+      </w:r>
+      <w:r>
+        <w:rPr>
+          <w:lang w:val="en-US"/>
+        </w:rPr>
+        <w:t>print type inference</w:t>
+      </w:r>
+    </w:p>
+    <w:p>
+      <w:pPr>
+        <w:pStyle w:val="Listenabsatz"/>
+        <w:numPr>
+          <w:ilvl w:val="1"/>
+          <w:numId w:val="9"/>
+        </w:numPr>
+        <w:rPr>
+          <w:lang w:val="en-US"/>
+        </w:rPr>
+      </w:pPr>
+      <w:r>
+        <w:rPr>
+          <w:lang w:val="en-US"/>
+        </w:rPr>
+        <w:t xml:space="preserve">Case 2: Type check has error </w:t>
+      </w:r>
+      <w:r>
+        <w:rPr>
+          <w:lang w:val="en-US"/>
+        </w:rPr>
+        <w:sym w:font="Wingdings" w:char="F0E0"/>
+      </w:r>
+      <w:r>
+        <w:rPr>
+          <w:lang w:val="en-US"/>
+        </w:rPr>
+        <w:t xml:space="preserve"> </w:t>
+      </w:r>
+      <w:r>
+        <w:rPr>
+          <w:lang w:val="en-US"/>
+        </w:rPr>
+        <w:t xml:space="preserve">highlight </w:t>
+      </w:r>
+      <w:r>
+        <w:rPr>
+          <w:lang w:val="en-US"/>
+        </w:rPr>
+        <w:t>error</w:t>
+      </w:r>
+      <w:r>
+        <w:rPr>
+          <w:lang w:val="en-US"/>
+        </w:rPr>
+        <w:t xml:space="preserve"> </w:t>
+      </w:r>
+      <w:r>
+        <w:rPr>
+          <w:lang w:val="en-US"/>
+        </w:rPr>
+        <w:t xml:space="preserve">and </w:t>
+      </w:r>
+      <w:r>
+        <w:rPr>
+          <w:lang w:val="en-US"/>
+        </w:rPr>
+        <w:t>fall back to case dependent recovery type, so rest of traversal during call can be performed unrestrictedly</w:t>
+      </w:r>
+    </w:p>
+    <w:p>
+      <w:pPr>
+        <w:pStyle w:val="Listenabsatz"/>
+        <w:numPr>
+          <w:ilvl w:val="0"/>
+          <w:numId w:val="9"/>
+        </w:numPr>
+        <w:rPr>
+          <w:lang w:val="en-US"/>
+        </w:rPr>
+      </w:pPr>
+      <w:r>
+        <w:rPr>
+          <w:lang w:val="en-US"/>
+        </w:rPr>
+        <w:t xml:space="preserve">When indicated, structural subtyping queries upon performing type checks are attached to </w:t>
+      </w:r>
+      <w:r>
+        <w:rPr>
+          <w:lang w:val="en-US"/>
+        </w:rPr>
+        <w:t>enquiring steps</w:t>
+      </w:r>
+      <w:r>
+        <w:rPr>
+          <w:lang w:val="en-US"/>
+        </w:rPr>
+        <w:t xml:space="preserve"> as references allowing </w:t>
+      </w:r>
+      <w:r>
+        <w:rPr>
+          <w:lang w:val="en-US"/>
+        </w:rPr>
+        <w:t xml:space="preserve">the user to reproduce these </w:t>
+      </w:r>
+      <w:proofErr w:type="spellStart"/>
+      <w:r>
+        <w:rPr>
+          <w:lang w:val="en-US"/>
+        </w:rPr>
+        <w:t>substeps</w:t>
+      </w:r>
+      <w:proofErr w:type="spellEnd"/>
+      <w:r>
+        <w:rPr>
+          <w:lang w:val="en-US"/>
+        </w:rPr>
+        <w:t>.</w:t>
+      </w:r>
+    </w:p>
+    <w:p>
+      <w:pPr>
+        <w:pStyle w:val="Listenabsatz"/>
+        <w:numPr>
+          <w:ilvl w:val="2"/>
+          <w:numId w:val="2"/>
+        </w:numPr>
+        <w:rPr>
+          <w:lang w:val="en-US"/>
+        </w:rPr>
+      </w:pPr>
+      <w:r>
+        <w:rPr>
+          <w:lang w:val="en-US"/>
+        </w:rPr>
+        <w:t xml:space="preserve">Model: </w:t>
+      </w:r>
+      <w:proofErr w:type="spellStart"/>
+      <w:r>
+        <w:rPr>
+          <w:lang w:val="en-US"/>
+        </w:rPr>
+        <w:t>AbstractSyntaxTree</w:t>
+      </w:r>
+      <w:proofErr w:type="spellEnd"/>
+      <w:r>
+        <w:rPr>
+          <w:lang w:val="en-US"/>
+        </w:rPr>
+        <w:t xml:space="preserve"> -&gt; </w:t>
+      </w:r>
+      <w:proofErr w:type="spellStart"/>
+      <w:r>
+        <w:rPr>
+          <w:lang w:val="en-US"/>
+        </w:rPr>
+        <w:t>AstNode</w:t>
+      </w:r>
+      <w:proofErr w:type="spellEnd"/>
+      <w:r>
+        <w:rPr>
+          <w:lang w:val="en-US"/>
+        </w:rPr>
+        <w:t xml:space="preserve"> -&gt; </w:t>
+      </w:r>
+      <w:r>
+        <w:rPr>
+          <w:lang w:val="en-US"/>
+        </w:rPr>
+        <w:t>examples (show UML)</w:t>
+      </w:r>
+      <w:r>
+        <w:rPr>
+          <w:lang w:val="en-US"/>
+        </w:rPr>
+        <w:t xml:space="preserve">; </w:t>
+      </w:r>
+      <w:proofErr w:type="spellStart"/>
+      <w:r>
+        <w:rPr>
+          <w:lang w:val="en-US"/>
+        </w:rPr>
+        <w:t>TypeEnvoronment</w:t>
+      </w:r>
+      <w:proofErr w:type="spellEnd"/>
+    </w:p>
+    <w:p>
+      <w:pPr>
+        <w:pStyle w:val="Listenabsatz"/>
+        <w:numPr>
+          <w:ilvl w:val="0"/>
+          <w:numId w:val="15"/>
+        </w:numPr>
+        <w:rPr>
+          <w:highlight w:val="yellow"/>
+          <w:lang w:val="en-US"/>
+        </w:rPr>
+      </w:pPr>
+      <w:r>
+        <w:rPr>
+          <w:highlight w:val="yellow"/>
+          <w:lang w:val="en-US"/>
+        </w:rPr>
+        <w:t>TODO: Explain “</w:t>
+      </w:r>
+      <w:proofErr w:type="spellStart"/>
+      <w:r>
+        <w:rPr>
+          <w:highlight w:val="yellow"/>
+          <w:lang w:val="en-US"/>
+        </w:rPr>
+        <w:t>TypeEnvironment</w:t>
+      </w:r>
+      <w:proofErr w:type="spellEnd"/>
+      <w:r>
+        <w:rPr>
+          <w:highlight w:val="yellow"/>
+          <w:lang w:val="en-US"/>
+        </w:rPr>
+        <w:t>”</w:t>
+      </w:r>
+    </w:p>
+    <w:p>
+      <w:pPr>
+        <w:pStyle w:val="Listenabsatz"/>
+        <w:numPr>
+          <w:ilvl w:val="0"/>
+          <w:numId w:val="14"/>
+        </w:numPr>
+        <w:rPr>
+          <w:highlight w:val="yellow"/>
+          <w:lang w:val="en-US"/>
+        </w:rPr>
+      </w:pPr>
+      <w:r>
+        <w:rPr>
+          <w:highlight w:val="yellow"/>
+          <w:lang w:val="en-US"/>
+        </w:rPr>
+        <w:t>TODO: Explain “</w:t>
+      </w:r>
+      <w:proofErr w:type="spellStart"/>
+      <w:r>
+        <w:rPr>
+          <w:highlight w:val="yellow"/>
+          <w:lang w:val="en-US"/>
+        </w:rPr>
+        <w:t>performTypeCheck</w:t>
+      </w:r>
+      <w:proofErr w:type="spellEnd"/>
+      <w:r>
+        <w:rPr>
+          <w:highlight w:val="yellow"/>
+          <w:lang w:val="en-US"/>
+        </w:rPr>
+        <w:t xml:space="preserve">(t: </w:t>
+      </w:r>
+      <w:proofErr w:type="spellStart"/>
+      <w:r>
+        <w:rPr>
+          <w:highlight w:val="yellow"/>
+          <w:lang w:val="en-US"/>
+        </w:rPr>
+        <w:t>TypeEnvironment</w:t>
+      </w:r>
+      <w:proofErr w:type="spellEnd"/>
+      <w:r>
+        <w:rPr>
+          <w:highlight w:val="yellow"/>
+          <w:lang w:val="en-US"/>
+        </w:rPr>
+        <w:t xml:space="preserve">): </w:t>
+      </w:r>
+      <w:proofErr w:type="spellStart"/>
+      <w:r>
+        <w:rPr>
+          <w:highlight w:val="yellow"/>
+          <w:lang w:val="en-US"/>
+        </w:rPr>
+        <w:t>AbstractType</w:t>
+      </w:r>
+      <w:proofErr w:type="spellEnd"/>
+      <w:r>
+        <w:rPr>
+          <w:highlight w:val="yellow"/>
+          <w:lang w:val="en-US"/>
+        </w:rPr>
+        <w:t>”</w:t>
+      </w:r>
+    </w:p>
+    <w:p>
+      <w:pPr>
+        <w:pStyle w:val="Listenabsatz"/>
+        <w:numPr>
+          <w:ilvl w:val="1"/>
+          <w:numId w:val="14"/>
+        </w:numPr>
+        <w:rPr>
+          <w:lang w:val="en-US"/>
+        </w:rPr>
+      </w:pPr>
+      <w:proofErr w:type="spellStart"/>
+      <w:r>
+        <w:rPr>
+          <w:lang w:val="en-US"/>
+        </w:rPr>
+        <w:t>failWithTypeError</w:t>
+      </w:r>
+      <w:proofErr w:type="spellEnd"/>
+      <w:r>
+        <w:rPr>
+          <w:lang w:val="en-US"/>
+        </w:rPr>
+        <w:t xml:space="preserve"> explained (error stored in placeholder type; thought return recovery type so parent </w:t>
+      </w:r>
+      <w:proofErr w:type="spellStart"/>
+      <w:r>
+        <w:rPr>
+          <w:lang w:val="en-US"/>
+        </w:rPr>
+        <w:t>ast</w:t>
+      </w:r>
+      <w:proofErr w:type="spellEnd"/>
+      <w:r>
+        <w:rPr>
+          <w:lang w:val="en-US"/>
+        </w:rPr>
+        <w:t xml:space="preserve"> node can assume a type allowing to unrestrictedly continue the algorithm without propagating the error) [example of this strategy being useful while programming]</w:t>
+      </w:r>
+    </w:p>
+    <w:p>
+      <w:pPr>
+        <w:pStyle w:val="Listenabsatz"/>
+        <w:numPr>
+          <w:ilvl w:val="2"/>
+          <w:numId w:val="14"/>
+        </w:numPr>
+        <w:rPr>
+          <w:lang w:val="en-US"/>
+        </w:rPr>
+      </w:pPr>
+      <w:r>
+        <w:rPr>
+          <w:lang w:val="en-US"/>
+        </w:rPr>
+        <w:t>Strategy “Defined ”</w:t>
+      </w:r>
+    </w:p>
+    <w:p>
+      <w:pPr>
+        <w:pStyle w:val="Listenabsatz"/>
+        <w:numPr>
+          <w:ilvl w:val="2"/>
+          <w:numId w:val="14"/>
+        </w:numPr>
+        <w:rPr>
+          <w:lang w:val="en-US"/>
+        </w:rPr>
+      </w:pPr>
+      <w:r>
+        <w:rPr>
+          <w:lang w:val="en-US"/>
+        </w:rPr>
+        <w:t>Strategy “Wildcard”</w:t>
+      </w:r>
+    </w:p>
+    <w:p>
+      <w:pPr>
+        <w:pStyle w:val="Listenabsatz"/>
+        <w:numPr>
+          <w:ilvl w:val="3"/>
+          <w:numId w:val="14"/>
+        </w:numPr>
+        <w:rPr>
+          <w:lang w:val="en-US"/>
+        </w:rPr>
+      </w:pPr>
+      <w:proofErr w:type="spellStart"/>
+      <w:r>
+        <w:rPr>
+          <w:lang w:val="en-US"/>
+        </w:rPr>
+        <w:t>toEquals</w:t>
+      </w:r>
+      <w:proofErr w:type="spellEnd"/>
+      <w:r>
+        <w:rPr>
+          <w:lang w:val="en-US"/>
+        </w:rPr>
+        <w:t xml:space="preserve">() with wildcard always yield true </w:t>
+      </w:r>
+      <w:r>
+        <w:rPr>
+          <w:lang w:val="en-US"/>
+        </w:rPr>
+        <w:sym w:font="Wingdings" w:char="F0E0"/>
+      </w:r>
+      <w:r>
+        <w:rPr>
+          <w:lang w:val="en-US"/>
+        </w:rPr>
+        <w:t xml:space="preserve"> Subtyping check true</w:t>
+      </w:r>
+    </w:p>
+    <w:p>
+      <w:pPr>
+        <w:pStyle w:val="Listenabsatz"/>
+        <w:numPr>
+          <w:ilvl w:val="3"/>
+          <w:numId w:val="14"/>
+        </w:numPr>
+        <w:rPr>
+          <w:lang w:val="en-US"/>
+        </w:rPr>
+      </w:pPr>
+      <w:proofErr w:type="spellStart"/>
+      <w:r>
+        <w:rPr>
+          <w:lang w:val="en-US"/>
+        </w:rPr>
+        <w:t>AstNodes</w:t>
+      </w:r>
+      <w:proofErr w:type="spellEnd"/>
+      <w:r>
+        <w:rPr>
+          <w:lang w:val="en-US"/>
+        </w:rPr>
+        <w:t xml:space="preserve"> (</w:t>
+      </w:r>
+      <w:proofErr w:type="spellStart"/>
+      <w:r>
+        <w:rPr>
+          <w:lang w:val="en-US"/>
+        </w:rPr>
+        <w:t>performTypeCheck</w:t>
+      </w:r>
+      <w:proofErr w:type="spellEnd"/>
+      <w:r>
+        <w:rPr>
+          <w:lang w:val="en-US"/>
+        </w:rPr>
+        <w:t xml:space="preserve">) have to implement handling wildcard themselves, e.g. </w:t>
+      </w:r>
+    </w:p>
+    <w:p>
+      <w:pPr>
+        <w:pStyle w:val="Listenabsatz"/>
+        <w:numPr>
+          <w:ilvl w:val="2"/>
+          <w:numId w:val="2"/>
+        </w:numPr>
+        <w:rPr>
+          <w:lang w:val="en-US"/>
+        </w:rPr>
+      </w:pPr>
+      <w:r>
+        <w:rPr>
+          <w:lang w:val="en-US"/>
+        </w:rPr>
+        <w:t xml:space="preserve">Specification of </w:t>
+      </w:r>
+      <w:proofErr w:type="spellStart"/>
+      <w:r>
+        <w:rPr>
+          <w:lang w:val="en-US"/>
+        </w:rPr>
+        <w:t>performTypeCheck</w:t>
+      </w:r>
+      <w:proofErr w:type="spellEnd"/>
+      <w:r>
+        <w:rPr>
+          <w:lang w:val="en-US"/>
+        </w:rPr>
+        <w:t xml:space="preserve">() in </w:t>
+      </w:r>
+      <w:proofErr w:type="spellStart"/>
+      <w:r>
+        <w:rPr>
+          <w:lang w:val="en-US"/>
+        </w:rPr>
+        <w:t>AstNode</w:t>
+      </w:r>
+      <w:proofErr w:type="spellEnd"/>
+    </w:p>
+    <w:p>
+      <w:pPr>
+        <w:pStyle w:val="Listenabsatz"/>
+        <w:ind w:left="1080"/>
+        <w:rPr>
+          <w:lang w:val="en-US"/>
+        </w:rPr>
+      </w:pPr>
+      <w:r>
+        <w:rPr>
+          <w:lang w:val="en-US"/>
+        </w:rPr>
+        <w:t>In the following, let ‘&lt;=’ denote the structural subtyping relation, i.e. let t1 &lt;= t2 mean that type t1 is a structural subtype of t2.</w:t>
+      </w:r>
+    </w:p>
+    <w:p>
+      <w:pPr>
+        <w:pStyle w:val="Listenabsatz"/>
+        <w:numPr>
+          <w:ilvl w:val="0"/>
+          <w:numId w:val="12"/>
+        </w:numPr>
+        <w:rPr>
+          <w:b/>
+          <w:bCs/>
+          <w:lang w:val="en-US"/>
+        </w:rPr>
+      </w:pPr>
+      <w:proofErr w:type="spellStart"/>
+      <w:r>
+        <w:rPr>
+          <w:b/>
+          <w:bCs/>
+          <w:lang w:val="en-US"/>
+        </w:rPr>
+        <w:t>BinaryExpression</w:t>
+      </w:r>
+      <w:proofErr w:type="spellEnd"/>
+    </w:p>
+    <w:p>
+      <w:pPr>
+        <w:pStyle w:val="Listenabsatz"/>
+        <w:ind w:left="1800"/>
+        <w:rPr>
+          <w:lang w:val="en-US"/>
+        </w:rPr>
+      </w:pPr>
+      <w:r>
+        <w:rPr>
+          <w:lang w:val="en-US"/>
+        </w:rPr>
+        <w:lastRenderedPageBreak/>
+        <w:t xml:space="preserve">Let </w:t>
+      </w:r>
+      <w:r>
+        <w:rPr>
+          <w:rFonts w:ascii="Arial" w:hAnsi="Arial" w:cs="Arial"/>
+          <w:b/>
+          <w:bCs/>
+          <w:color w:val="202124"/>
+          <w:sz w:val="21"/>
+          <w:szCs w:val="21"/>
+          <w:shd w:val="clear" w:color="auto" w:fill="FFFFFF"/>
+          <w:lang w:val="en-US"/>
+        </w:rPr>
+        <w:t>□</w:t>
+      </w:r>
+      <w:r>
+        <w:rPr>
+          <w:lang w:val="en-US"/>
+        </w:rPr>
+        <w:t xml:space="preserve"> denote the operator represented by the </w:t>
+      </w:r>
+      <w:proofErr w:type="spellStart"/>
+      <w:r>
+        <w:rPr>
+          <w:lang w:val="en-US"/>
+        </w:rPr>
+        <w:t>BinaryExpression</w:t>
+      </w:r>
+      <w:proofErr w:type="spellEnd"/>
+      <w:r>
+        <w:rPr>
+          <w:lang w:val="en-US"/>
+        </w:rPr>
+        <w:t xml:space="preserve"> object. </w:t>
+      </w:r>
+      <w:r>
+        <w:rPr>
+          <w:lang w:val="en-US"/>
+        </w:rPr>
+        <w:t xml:space="preserve">Let </w:t>
+      </w:r>
+      <w:proofErr w:type="spellStart"/>
+      <w:r>
+        <w:rPr>
+          <w:lang w:val="en-US"/>
+        </w:rPr>
+        <w:t>lt</w:t>
+      </w:r>
+      <w:proofErr w:type="spellEnd"/>
+      <w:r>
+        <w:rPr>
+          <w:lang w:val="en-US"/>
+        </w:rPr>
+        <w:t xml:space="preserve"> and rt</w:t>
+      </w:r>
+      <w:r>
+        <w:rPr>
+          <w:lang w:val="en-US"/>
+        </w:rPr>
+        <w:t xml:space="preserve"> be the type</w:t>
+      </w:r>
+      <w:r>
+        <w:rPr>
+          <w:lang w:val="en-US"/>
+        </w:rPr>
+        <w:t>s</w:t>
+      </w:r>
+      <w:r>
+        <w:rPr>
+          <w:lang w:val="en-US"/>
+        </w:rPr>
+        <w:t xml:space="preserve"> </w:t>
+      </w:r>
+      <w:r>
+        <w:rPr>
+          <w:lang w:val="en-US"/>
+        </w:rPr>
+        <w:t xml:space="preserve">computed by </w:t>
+      </w:r>
+      <w:proofErr w:type="spellStart"/>
+      <w:r>
+        <w:rPr>
+          <w:lang w:val="en-US"/>
+        </w:rPr>
+        <w:t>performTypeCheck</w:t>
+      </w:r>
+      <w:proofErr w:type="spellEnd"/>
+      <w:r>
+        <w:rPr>
+          <w:lang w:val="en-US"/>
+        </w:rPr>
+        <w:t xml:space="preserve">() on </w:t>
+      </w:r>
+      <w:proofErr w:type="spellStart"/>
+      <w:r>
+        <w:rPr>
+          <w:lang w:val="en-US"/>
+        </w:rPr>
+        <w:t>this.leftType</w:t>
+      </w:r>
+      <w:proofErr w:type="spellEnd"/>
+      <w:r>
+        <w:rPr>
+          <w:lang w:val="en-US"/>
+        </w:rPr>
+        <w:t xml:space="preserve"> and </w:t>
+      </w:r>
+      <w:proofErr w:type="spellStart"/>
+      <w:r>
+        <w:rPr>
+          <w:lang w:val="en-US"/>
+        </w:rPr>
+        <w:t>this.rightType</w:t>
+      </w:r>
+      <w:proofErr w:type="spellEnd"/>
+      <w:r>
+        <w:rPr>
+          <w:lang w:val="en-US"/>
+        </w:rPr>
+        <w:t xml:space="preserve">, respectively. </w:t>
+      </w:r>
+    </w:p>
+    <w:p>
+      <w:pPr>
+        <w:pStyle w:val="Listenabsatz"/>
+        <w:numPr>
+          <w:ilvl w:val="1"/>
+          <w:numId w:val="12"/>
+        </w:numPr>
+        <w:rPr>
+          <w:lang w:val="en-US"/>
+        </w:rPr>
+      </w:pPr>
+      <w:r>
+        <w:rPr>
+          <w:lang w:val="en-US"/>
+        </w:rPr>
+        <w:t xml:space="preserve">Case </w:t>
+      </w:r>
+      <w:r>
+        <w:rPr>
+          <w:lang w:val="en-US"/>
+        </w:rPr>
+        <w:t>“</w:t>
+      </w:r>
+      <w:r>
+        <w:rPr>
+          <w:lang w:val="en-US"/>
+        </w:rPr>
+        <w:t xml:space="preserve">□ is </w:t>
+      </w:r>
+      <w:r>
+        <w:rPr>
+          <w:lang w:val="en-US"/>
+        </w:rPr>
+        <w:t xml:space="preserve">=” </w:t>
+      </w:r>
+      <w:r>
+        <w:rPr>
+          <w:lang w:val="en-US"/>
+        </w:rPr>
+        <w:t xml:space="preserve">checks </w:t>
+      </w:r>
+      <w:r>
+        <w:rPr>
+          <w:lang w:val="en-US"/>
+        </w:rPr>
+        <w:t>rt</w:t>
+      </w:r>
+      <w:r>
+        <w:rPr>
+          <w:lang w:val="en-US"/>
+        </w:rPr>
+        <w:t xml:space="preserve"> &lt;</w:t>
+      </w:r>
+      <w:r>
+        <w:rPr>
+          <w:lang w:val="en-US"/>
+        </w:rPr>
+        <w:t>= t</w:t>
+      </w:r>
+      <w:r>
+        <w:rPr>
+          <w:lang w:val="en-US"/>
+        </w:rPr>
+        <w:t xml:space="preserve"> (as per typing rule). If true, </w:t>
+      </w:r>
+      <w:proofErr w:type="spellStart"/>
+      <w:r>
+        <w:rPr>
+          <w:lang w:val="en-US"/>
+        </w:rPr>
+        <w:t>leftType</w:t>
+      </w:r>
+      <w:proofErr w:type="spellEnd"/>
+      <w:r>
+        <w:rPr>
+          <w:lang w:val="en-US"/>
+        </w:rPr>
+        <w:t xml:space="preserve"> is returned. Else, assignment is not valid. Therefore, an error is stored and return as if subtyping check was successful</w:t>
+      </w:r>
+    </w:p>
+    <w:p>
+      <w:pPr>
+        <w:pStyle w:val="Listenabsatz"/>
+        <w:numPr>
+          <w:ilvl w:val="1"/>
+          <w:numId w:val="12"/>
+        </w:numPr>
+        <w:rPr>
+          <w:lang w:val="en-US"/>
+        </w:rPr>
+      </w:pPr>
+      <w:r>
+        <w:rPr>
+          <w:lang w:val="en-US"/>
+        </w:rPr>
+        <w:t>Case</w:t>
+      </w:r>
+      <w:r>
+        <w:rPr>
+          <w:lang w:val="en-US"/>
+        </w:rPr>
+        <w:t xml:space="preserve"> “</w:t>
+      </w:r>
+      <w:r>
+        <w:rPr>
+          <w:lang w:val="en-US"/>
+        </w:rPr>
+        <w:t>□</w:t>
+      </w:r>
+      <w:r>
+        <w:rPr>
+          <w:lang w:val="en-US"/>
+        </w:rPr>
+        <w:t xml:space="preserve"> is arbitrary valid binary operator (+,-,*,/)</w:t>
+      </w:r>
+      <w:r>
+        <w:rPr>
+          <w:lang w:val="en-US"/>
+        </w:rPr>
+        <w:t>” checks structural subtyping in both directions</w:t>
+      </w:r>
+      <w:r>
+        <w:rPr>
+          <w:lang w:val="en-US"/>
+        </w:rPr>
+        <w:t xml:space="preserve">. </w:t>
+      </w:r>
+      <w:r>
+        <w:rPr>
+          <w:lang w:val="en-US"/>
+        </w:rPr>
+        <w:t xml:space="preserve">To obtain a valid </w:t>
+      </w:r>
+      <w:proofErr w:type="spellStart"/>
+      <w:r>
+        <w:rPr>
+          <w:lang w:val="en-US"/>
+        </w:rPr>
+        <w:t>typecheck</w:t>
+      </w:r>
+      <w:proofErr w:type="spellEnd"/>
+      <w:r>
+        <w:rPr>
+          <w:lang w:val="en-US"/>
+        </w:rPr>
+        <w:t xml:space="preserve">, either </w:t>
+      </w:r>
+      <w:proofErr w:type="spellStart"/>
+      <w:r>
+        <w:rPr>
+          <w:lang w:val="en-US"/>
+        </w:rPr>
+        <w:t>lt</w:t>
+      </w:r>
+      <w:proofErr w:type="spellEnd"/>
+      <w:r>
+        <w:rPr>
+          <w:lang w:val="en-US"/>
+        </w:rPr>
+        <w:t xml:space="preserve"> &lt;= rt or rt &lt;= </w:t>
+      </w:r>
+      <w:proofErr w:type="spellStart"/>
+      <w:r>
+        <w:rPr>
+          <w:lang w:val="en-US"/>
+        </w:rPr>
+        <w:t>lt</w:t>
+      </w:r>
+      <w:proofErr w:type="spellEnd"/>
+      <w:r>
+        <w:rPr>
+          <w:lang w:val="en-US"/>
+        </w:rPr>
+        <w:t xml:space="preserve"> must hold</w:t>
+      </w:r>
+      <w:r>
+        <w:rPr>
+          <w:lang w:val="en-US"/>
+        </w:rPr>
+        <w:t>; visually:</w:t>
+      </w:r>
+      <w:r>
+        <w:rPr>
+          <w:lang w:val="en-US"/>
+        </w:rPr>
+        <w:t xml:space="preserve"> </w:t>
+      </w:r>
+    </w:p>
+    <w:tbl>
+      <w:tblPr>
+        <w:tblStyle w:val="Tabellenraster"/>
+        <w:tblW w:w="0" w:type="auto"/>
+        <w:tblInd w:w="2520" w:type="dxa"/>
+        <w:tblLook w:val="04A0" w:firstRow="1" w:lastRow="0" w:firstColumn="1" w:lastColumn="0" w:noHBand="0" w:noVBand="1"/>
+      </w:tblPr>
+      <w:tblGrid>
+        <w:gridCol w:w="2088"/>
+        <w:gridCol w:w="2319"/>
+        <w:gridCol w:w="2089"/>
+      </w:tblGrid>
+      <w:tr>
+        <w:tc>
+          <w:tcPr>
+            <w:tcW w:w="2088" w:type="dxa"/>
+          </w:tcPr>
+          <w:p>
+            <w:pPr>
+              <w:pStyle w:val="Listenabsatz"/>
+              <w:ind w:left="0"/>
+              <w:rPr>
+                <w:lang w:val="en-US"/>
+              </w:rPr>
+            </w:pPr>
+            <w:proofErr w:type="spellStart"/>
+            <w:r>
+              <w:rPr>
+                <w:lang w:val="en-US"/>
+              </w:rPr>
+              <w:t>lt</w:t>
+            </w:r>
+            <w:proofErr w:type="spellEnd"/>
+            <w:r>
+              <w:rPr>
+                <w:lang w:val="en-US"/>
+              </w:rPr>
+              <w:t xml:space="preserve"> &lt;= rt / rt &lt;= </w:t>
+            </w:r>
+            <w:proofErr w:type="spellStart"/>
+            <w:r>
+              <w:rPr>
+                <w:lang w:val="en-US"/>
+              </w:rPr>
+              <w:t>lt</w:t>
+            </w:r>
+            <w:proofErr w:type="spellEnd"/>
+            <w:r>
+              <w:rPr>
+                <w:lang w:val="en-US"/>
+              </w:rPr>
+              <w:t xml:space="preserve"> </w:t>
+            </w:r>
+          </w:p>
+        </w:tc>
+        <w:tc>
+          <w:tcPr>
+            <w:tcW w:w="2319" w:type="dxa"/>
+          </w:tcPr>
+          <w:p>
+            <w:pPr>
+              <w:pStyle w:val="Listenabsatz"/>
+              <w:ind w:left="0"/>
+              <w:rPr>
+                <w:lang w:val="en-US"/>
+              </w:rPr>
+            </w:pPr>
+            <w:r>
+              <w:rPr>
+                <w:lang w:val="en-US"/>
+              </w:rPr>
+              <w:t>true</w:t>
+            </w:r>
+          </w:p>
+        </w:tc>
+        <w:tc>
+          <w:tcPr>
+            <w:tcW w:w="2089" w:type="dxa"/>
+          </w:tcPr>
+          <w:p>
+            <w:pPr>
+              <w:pStyle w:val="Listenabsatz"/>
+              <w:ind w:left="0"/>
+              <w:rPr>
+                <w:lang w:val="en-US"/>
+              </w:rPr>
+            </w:pPr>
+            <w:r>
+              <w:rPr>
+                <w:lang w:val="en-US"/>
+              </w:rPr>
+              <w:t>false</w:t>
+            </w:r>
+          </w:p>
+        </w:tc>
+      </w:tr>
+      <w:tr>
+        <w:tc>
+          <w:tcPr>
+            <w:tcW w:w="2088" w:type="dxa"/>
+          </w:tcPr>
+          <w:p>
+            <w:pPr>
+              <w:pStyle w:val="Listenabsatz"/>
+              <w:ind w:left="0"/>
+              <w:rPr>
+                <w:lang w:val="en-US"/>
+              </w:rPr>
+            </w:pPr>
+            <w:r>
+              <w:rPr>
+                <w:lang w:val="en-US"/>
+              </w:rPr>
+              <w:t>true</w:t>
+            </w:r>
+          </w:p>
+        </w:tc>
+        <w:tc>
+          <w:tcPr>
+            <w:tcW w:w="2319" w:type="dxa"/>
+            <w:shd w:val="clear" w:color="auto" w:fill="A8D08D" w:themeFill="accent6" w:themeFillTint="99"/>
+          </w:tcPr>
+          <w:p>
+            <w:pPr>
+              <w:pStyle w:val="Listenabsatz"/>
+              <w:ind w:left="0"/>
+              <w:rPr>
+                <w:lang w:val="en-US"/>
+              </w:rPr>
+            </w:pPr>
+            <w:proofErr w:type="spellStart"/>
+            <w:r>
+              <w:rPr>
+                <w:lang w:val="en-US"/>
+              </w:rPr>
+              <w:t>lt</w:t>
+            </w:r>
+            <w:proofErr w:type="spellEnd"/>
+            <w:r>
+              <w:rPr>
+                <w:lang w:val="en-US"/>
+              </w:rPr>
+              <w:t xml:space="preserve"> = rt</w:t>
+            </w:r>
+          </w:p>
+        </w:tc>
+        <w:tc>
+          <w:tcPr>
+            <w:tcW w:w="2089" w:type="dxa"/>
+            <w:shd w:val="clear" w:color="auto" w:fill="A8D08D" w:themeFill="accent6" w:themeFillTint="99"/>
+          </w:tcPr>
+          <w:p>
+            <w:pPr>
+              <w:pStyle w:val="Listenabsatz"/>
+              <w:ind w:left="0"/>
+              <w:rPr>
+                <w:lang w:val="en-US"/>
+              </w:rPr>
+            </w:pPr>
+            <w:proofErr w:type="spellStart"/>
+            <w:r>
+              <w:rPr>
+                <w:lang w:val="en-US"/>
+              </w:rPr>
+              <w:t>lt</w:t>
+            </w:r>
+            <w:proofErr w:type="spellEnd"/>
+            <w:r>
+              <w:rPr>
+                <w:lang w:val="en-US"/>
+              </w:rPr>
+              <w:t xml:space="preserve"> </w:t>
+            </w:r>
+            <w:r>
+              <w:rPr>
+                <w:lang w:val="en-US"/>
+              </w:rPr>
+              <w:t>&lt;</w:t>
+            </w:r>
+            <w:r>
+              <w:rPr>
+                <w:lang w:val="en-US"/>
+              </w:rPr>
+              <w:t xml:space="preserve"> rt</w:t>
+            </w:r>
+          </w:p>
+        </w:tc>
+      </w:tr>
+      <w:tr>
+        <w:tc>
+          <w:tcPr>
+            <w:tcW w:w="2088" w:type="dxa"/>
+          </w:tcPr>
+          <w:p>
+            <w:pPr>
+              <w:pStyle w:val="Listenabsatz"/>
+              <w:ind w:left="0"/>
+              <w:rPr>
+                <w:lang w:val="en-US"/>
+              </w:rPr>
+            </w:pPr>
+            <w:r>
+              <w:rPr>
+                <w:lang w:val="en-US"/>
+              </w:rPr>
+              <w:t>false</w:t>
+            </w:r>
+          </w:p>
+        </w:tc>
+        <w:tc>
+          <w:tcPr>
+            <w:tcW w:w="2319" w:type="dxa"/>
+            <w:shd w:val="clear" w:color="auto" w:fill="A8D08D" w:themeFill="accent6" w:themeFillTint="99"/>
+          </w:tcPr>
+          <w:p>
+            <w:pPr>
+              <w:pStyle w:val="Listenabsatz"/>
+              <w:ind w:left="0"/>
+              <w:rPr>
+                <w:lang w:val="en-US"/>
+              </w:rPr>
+            </w:pPr>
+            <w:r>
+              <w:rPr>
+                <w:lang w:val="en-US"/>
+              </w:rPr>
+              <w:t xml:space="preserve">rt </w:t>
+            </w:r>
+            <w:r>
+              <w:rPr>
+                <w:lang w:val="en-US"/>
+              </w:rPr>
+              <w:t xml:space="preserve">&lt; </w:t>
+            </w:r>
+            <w:proofErr w:type="spellStart"/>
+            <w:r>
+              <w:rPr>
+                <w:lang w:val="en-US"/>
+              </w:rPr>
+              <w:t>lt</w:t>
+            </w:r>
+            <w:proofErr w:type="spellEnd"/>
+          </w:p>
+        </w:tc>
+        <w:tc>
+          <w:tcPr>
+            <w:tcW w:w="2089" w:type="dxa"/>
+            <w:shd w:val="clear" w:color="auto" w:fill="F4B083" w:themeFill="accent2" w:themeFillTint="99"/>
+          </w:tcPr>
+          <w:p>
+            <w:pPr>
+              <w:pStyle w:val="Listenabsatz"/>
+              <w:ind w:left="0"/>
+              <w:rPr>
+                <w:lang w:val="en-US"/>
+              </w:rPr>
+            </w:pPr>
+            <w:r>
+              <w:rPr>
+                <w:lang w:val="en-US"/>
+              </w:rPr>
+              <w:t>error</w:t>
+            </w:r>
+          </w:p>
+        </w:tc>
+      </w:tr>
+    </w:tbl>
+    <w:p>
+      <w:pPr>
+        <w:ind w:left="2508"/>
+        <w:rPr>
+          <w:lang w:val="en-US"/>
+        </w:rPr>
+      </w:pPr>
+      <w:r>
+        <w:rPr>
+          <w:lang w:val="en-US"/>
+        </w:rPr>
+        <w:t xml:space="preserve">If present, the error is stored. Ultimately, </w:t>
+      </w:r>
+      <w:r>
+        <w:rPr>
+          <w:lang w:val="en-US"/>
+        </w:rPr>
+        <w:t xml:space="preserve">the (“more general”) supertype amongst </w:t>
+      </w:r>
+      <w:proofErr w:type="spellStart"/>
+      <w:r>
+        <w:rPr>
+          <w:lang w:val="en-US"/>
+        </w:rPr>
+        <w:t>lt</w:t>
+      </w:r>
+      <w:proofErr w:type="spellEnd"/>
+      <w:r>
+        <w:rPr>
+          <w:lang w:val="en-US"/>
+        </w:rPr>
+        <w:t xml:space="preserve"> and rt is return. </w:t>
+      </w:r>
+      <w:r>
+        <w:rPr>
+          <w:lang w:val="en-US"/>
+        </w:rPr>
+        <w:t>(</w:t>
+      </w:r>
+      <w:r>
+        <w:rPr>
+          <w:lang w:val="en-US"/>
+        </w:rPr>
+        <w:t>E.g. the expression “1 + 3.14” yields type float</w:t>
+      </w:r>
+      <w:r>
+        <w:rPr>
+          <w:lang w:val="en-US"/>
+        </w:rPr>
+        <w:t>)</w:t>
+      </w:r>
+      <w:r>
+        <w:rPr>
+          <w:lang w:val="en-US"/>
+        </w:rPr>
+        <w:t>.</w:t>
+      </w:r>
+      <w:r>
+        <w:rPr>
+          <w:lang w:val="en-US"/>
+        </w:rPr>
+        <w:t xml:space="preserve"> </w:t>
+      </w:r>
+      <w:r>
+        <w:rPr>
+          <w:highlight w:val="yellow"/>
+          <w:lang w:val="en-US"/>
+        </w:rPr>
+        <w:t>[Explanation?</w:t>
+      </w:r>
+      <w:r>
+        <w:rPr>
+          <w:highlight w:val="yellow"/>
+          <w:lang w:val="en-US"/>
+        </w:rPr>
+        <w:t xml:space="preserve"> Maybe reference to real compiler?</w:t>
+      </w:r>
+      <w:r>
+        <w:rPr>
+          <w:highlight w:val="yellow"/>
+          <w:lang w:val="en-US"/>
+        </w:rPr>
+        <w:t>]</w:t>
+      </w:r>
+    </w:p>
+    <w:p>
+      <w:pPr>
+        <w:ind w:left="2508"/>
+        <w:rPr>
+          <w:lang w:val="en-US"/>
+        </w:rPr>
+      </w:pPr>
+      <w:r>
+        <w:rPr>
+          <w:lang w:val="en-US"/>
+        </w:rPr>
+        <w:t xml:space="preserve">Note: </w:t>
+      </w:r>
+      <w:r>
+        <w:rPr>
+          <w:lang w:val="en-US"/>
+        </w:rPr>
+        <w:t>T</w:t>
+      </w:r>
+      <w:r>
+        <w:rPr>
+          <w:lang w:val="en-US"/>
+        </w:rPr>
+        <w:t>his approach is strongly simplified in contrast to a real compiler</w:t>
+      </w:r>
+      <w:r>
+        <w:rPr>
+          <w:lang w:val="en-US"/>
+        </w:rPr>
+        <w:t xml:space="preserve">, as it </w:t>
+      </w:r>
+      <w:r>
+        <w:rPr>
+          <w:lang w:val="en-US"/>
+        </w:rPr>
+        <w:t>disregards</w:t>
+      </w:r>
+      <w:r>
+        <w:rPr>
+          <w:lang w:val="en-US"/>
+        </w:rPr>
+        <w:t xml:space="preserve"> weather </w:t>
+      </w:r>
+      <w:proofErr w:type="spellStart"/>
+      <w:r>
+        <w:rPr>
+          <w:lang w:val="en-US"/>
+        </w:rPr>
+        <w:t>lt</w:t>
+      </w:r>
+      <w:proofErr w:type="spellEnd"/>
+      <w:r>
+        <w:rPr>
+          <w:lang w:val="en-US"/>
+        </w:rPr>
+        <w:t xml:space="preserve"> and rt are applicable parameters to </w:t>
+      </w:r>
+      <w:r>
+        <w:rPr>
+          <w:rFonts w:ascii="Arial" w:hAnsi="Arial" w:cs="Arial"/>
+          <w:b/>
+          <w:bCs/>
+          <w:color w:val="202124"/>
+          <w:sz w:val="21"/>
+          <w:szCs w:val="21"/>
+          <w:shd w:val="clear" w:color="auto" w:fill="FFFFFF"/>
+          <w:lang w:val="en-US"/>
+        </w:rPr>
+        <w:t>□</w:t>
+      </w:r>
+      <w:r>
+        <w:rPr>
+          <w:lang w:val="en-US"/>
+        </w:rPr>
+        <w:t>. A more</w:t>
+      </w:r>
+      <w:r>
+        <w:rPr>
+          <w:lang w:val="en-US"/>
+        </w:rPr>
+        <w:t xml:space="preserve"> </w:t>
+      </w:r>
+      <w:r>
+        <w:rPr>
+          <w:lang w:val="en-US"/>
+        </w:rPr>
+        <w:t>sophisticated</w:t>
+      </w:r>
+      <w:r>
+        <w:rPr>
+          <w:lang w:val="en-US"/>
+        </w:rPr>
+        <w:t xml:space="preserve"> approach</w:t>
+      </w:r>
+      <w:r>
+        <w:rPr>
+          <w:lang w:val="en-US"/>
+        </w:rPr>
+        <w:t xml:space="preserve"> would be storing actual instances of </w:t>
+      </w:r>
+      <w:proofErr w:type="spellStart"/>
+      <w:r>
+        <w:rPr>
+          <w:lang w:val="en-US"/>
+        </w:rPr>
+        <w:t>FunctionType</w:t>
+      </w:r>
+      <w:proofErr w:type="spellEnd"/>
+      <w:r>
+        <w:rPr>
+          <w:lang w:val="en-US"/>
+        </w:rPr>
+        <w:t xml:space="preserve"> (holding exactly two parameters) for each supported binary operator and delegating the </w:t>
+      </w:r>
+      <w:proofErr w:type="spellStart"/>
+      <w:r>
+        <w:rPr>
+          <w:lang w:val="en-US"/>
+        </w:rPr>
+        <w:t>performTypeCheck</w:t>
+      </w:r>
+      <w:proofErr w:type="spellEnd"/>
+      <w:r>
+        <w:rPr>
+          <w:lang w:val="en-US"/>
+        </w:rPr>
+        <w:t xml:space="preserve"> call to a respective instance of </w:t>
+      </w:r>
+      <w:proofErr w:type="spellStart"/>
+      <w:r>
+        <w:rPr>
+          <w:lang w:val="en-US"/>
+        </w:rPr>
+        <w:t>CallExpression</w:t>
+      </w:r>
+      <w:proofErr w:type="spellEnd"/>
+      <w:r>
+        <w:rPr>
+          <w:lang w:val="en-US"/>
+        </w:rPr>
+        <w:t>.</w:t>
+      </w:r>
+      <w:r>
+        <w:rPr>
+          <w:lang w:val="en-US"/>
+        </w:rPr>
+        <w:t xml:space="preserve"> </w:t>
+      </w:r>
+      <w:r>
+        <w:rPr>
+          <w:lang w:val="en-US"/>
+        </w:rPr>
+        <w:t xml:space="preserve">However, </w:t>
+      </w:r>
+      <w:r>
+        <w:rPr>
+          <w:lang w:val="en-US"/>
+        </w:rPr>
+        <w:t xml:space="preserve">due to the teaching purpose of this project, the currently implemented solution is considered </w:t>
+      </w:r>
+      <w:r>
+        <w:rPr>
+          <w:lang w:val="en-US"/>
+        </w:rPr>
+        <w:t xml:space="preserve">as </w:t>
+      </w:r>
+      <w:r>
+        <w:rPr>
+          <w:lang w:val="en-US"/>
+        </w:rPr>
+        <w:t>adequate.</w:t>
+      </w:r>
+    </w:p>
+    <w:p>
+      <w:pPr>
+        <w:pStyle w:val="Listenabsatz"/>
+        <w:numPr>
+          <w:ilvl w:val="0"/>
+          <w:numId w:val="12"/>
+        </w:numPr>
+        <w:rPr>
+          <w:b/>
+          <w:bCs/>
+          <w:lang w:val="en-US"/>
+        </w:rPr>
+      </w:pPr>
+      <w:proofErr w:type="spellStart"/>
+      <w:r>
+        <w:rPr>
+          <w:b/>
+          <w:bCs/>
+          <w:lang w:val="en-US"/>
+        </w:rPr>
+        <w:t>CallExpression</w:t>
+      </w:r>
+      <w:proofErr w:type="spellEnd"/>
+    </w:p>
+    <w:p>
+      <w:pPr>
+        <w:pStyle w:val="Listenabsatz"/>
+        <w:ind w:left="1800"/>
+        <w:rPr>
+          <w:lang w:val="en-US"/>
+        </w:rPr>
+      </w:pPr>
+      <w:r>
+        <w:rPr>
+          <w:lang w:val="en-US"/>
+        </w:rPr>
+        <w:t xml:space="preserve">A </w:t>
+      </w:r>
+      <w:proofErr w:type="spellStart"/>
+      <w:r>
+        <w:rPr>
+          <w:lang w:val="en-US"/>
+        </w:rPr>
+        <w:t>CallExpression</w:t>
+      </w:r>
+      <w:proofErr w:type="spellEnd"/>
+      <w:r>
+        <w:rPr>
+          <w:lang w:val="en-US"/>
+        </w:rPr>
+        <w:t xml:space="preserve"> </w:t>
+      </w:r>
+      <w:proofErr w:type="spellStart"/>
+      <w:r>
+        <w:rPr>
+          <w:lang w:val="en-US"/>
+        </w:rPr>
+        <w:t>opject</w:t>
+      </w:r>
+      <w:proofErr w:type="spellEnd"/>
+      <w:r>
+        <w:rPr>
+          <w:lang w:val="en-US"/>
+        </w:rPr>
+        <w:t xml:space="preserve"> represents a function application of the form </w:t>
+      </w:r>
+      <w:r>
+        <w:rPr>
+          <w:i/>
+          <w:iCs/>
+          <w:lang w:val="en-US"/>
+        </w:rPr>
+        <w:t>f(p0,…,</w:t>
+      </w:r>
+      <w:proofErr w:type="spellStart"/>
+      <w:r>
+        <w:rPr>
+          <w:i/>
+          <w:iCs/>
+          <w:lang w:val="en-US"/>
+        </w:rPr>
+        <w:t>pn</w:t>
+      </w:r>
+      <w:proofErr w:type="spellEnd"/>
+      <w:r>
+        <w:rPr>
+          <w:i/>
+          <w:iCs/>
+          <w:lang w:val="en-US"/>
+        </w:rPr>
+        <w:t>)</w:t>
+      </w:r>
+      <w:r>
+        <w:rPr>
+          <w:lang w:val="en-US"/>
+        </w:rPr>
+        <w:t>.</w:t>
+      </w:r>
+    </w:p>
+    <w:p>
+      <w:pPr>
+        <w:pStyle w:val="Listenabsatz"/>
+        <w:ind w:left="1800"/>
+        <w:rPr>
+          <w:lang w:val="en-US"/>
+        </w:rPr>
+      </w:pPr>
+      <w:r>
+        <w:rPr>
+          <w:lang w:val="en-US"/>
+        </w:rPr>
+        <w:t xml:space="preserve">Let </w:t>
+      </w:r>
+      <w:r>
+        <w:rPr>
+          <w:i/>
+          <w:iCs/>
+          <w:lang w:val="en-US"/>
+        </w:rPr>
+        <w:t>ft</w:t>
+      </w:r>
+      <w:r>
+        <w:rPr>
+          <w:i/>
+          <w:iCs/>
+          <w:lang w:val="en-US"/>
+        </w:rPr>
+        <w:t xml:space="preserve"> </w:t>
+      </w:r>
+      <w:r>
+        <w:rPr>
+          <w:lang w:val="en-US"/>
+        </w:rPr>
+        <w:t xml:space="preserve">denote the type computed for </w:t>
+      </w:r>
+      <w:r>
+        <w:rPr>
+          <w:i/>
+          <w:iCs/>
+          <w:lang w:val="en-US"/>
+        </w:rPr>
+        <w:t>f</w:t>
+      </w:r>
+      <w:r>
+        <w:rPr>
+          <w:i/>
+          <w:iCs/>
+          <w:lang w:val="en-US"/>
+        </w:rPr>
+        <w:t xml:space="preserve"> </w:t>
+      </w:r>
+      <w:r>
+        <w:rPr>
+          <w:lang w:val="en-US"/>
+        </w:rPr>
+        <w:t xml:space="preserve">and </w:t>
+      </w:r>
+      <w:proofErr w:type="spellStart"/>
+      <w:r>
+        <w:rPr>
+          <w:lang w:val="en-US"/>
+        </w:rPr>
+        <w:t>a</w:t>
+      </w:r>
+      <w:r>
+        <w:rPr>
+          <w:i/>
+          <w:iCs/>
+          <w:lang w:val="en-US"/>
+        </w:rPr>
+        <w:t>pt</w:t>
+      </w:r>
+      <w:r>
+        <w:rPr>
+          <w:i/>
+          <w:iCs/>
+          <w:lang w:val="en-US"/>
+        </w:rPr>
+        <w:t>_i</w:t>
+      </w:r>
+      <w:proofErr w:type="spellEnd"/>
+      <w:r>
+        <w:rPr>
+          <w:lang w:val="en-US"/>
+        </w:rPr>
+        <w:t xml:space="preserve"> the type computed for</w:t>
+      </w:r>
+      <w:r>
+        <w:rPr>
+          <w:lang w:val="en-US"/>
+        </w:rPr>
+        <w:t xml:space="preserve"> the parameter applied at index </w:t>
+      </w:r>
+      <w:proofErr w:type="spellStart"/>
+      <w:r>
+        <w:rPr>
+          <w:lang w:val="en-US"/>
+        </w:rPr>
+        <w:t>i</w:t>
+      </w:r>
+      <w:proofErr w:type="spellEnd"/>
+      <w:r>
+        <w:rPr>
+          <w:lang w:val="en-US"/>
+        </w:rPr>
+        <w:t xml:space="preserve">. Further, let </w:t>
+      </w:r>
+      <w:r>
+        <w:rPr>
+          <w:i/>
+          <w:iCs/>
+          <w:lang w:val="en-US"/>
+        </w:rPr>
+        <w:t>fpt</w:t>
+      </w:r>
+      <w:r>
+        <w:rPr>
+          <w:i/>
+          <w:iCs/>
+          <w:lang w:val="en-US"/>
+        </w:rPr>
+        <w:t>_0,…,</w:t>
+      </w:r>
+      <w:proofErr w:type="spellStart"/>
+      <w:r>
+        <w:rPr>
+          <w:i/>
+          <w:iCs/>
+          <w:lang w:val="en-US"/>
+        </w:rPr>
+        <w:t>fpt_n</w:t>
+      </w:r>
+      <w:proofErr w:type="spellEnd"/>
+      <w:r>
+        <w:rPr>
+          <w:lang w:val="en-US"/>
+        </w:rPr>
+        <w:t xml:space="preserve"> be the defined parameter types</w:t>
+      </w:r>
+      <w:r>
+        <w:rPr>
+          <w:lang w:val="en-US"/>
+        </w:rPr>
+        <w:t xml:space="preserve"> and </w:t>
+      </w:r>
+      <w:r>
+        <w:rPr>
+          <w:i/>
+          <w:iCs/>
+          <w:lang w:val="en-US"/>
+        </w:rPr>
+        <w:t>rt</w:t>
+      </w:r>
+      <w:r>
+        <w:rPr>
+          <w:lang w:val="en-US"/>
+        </w:rPr>
+        <w:t xml:space="preserve"> the return type</w:t>
+      </w:r>
+      <w:r>
+        <w:rPr>
+          <w:lang w:val="en-US"/>
+        </w:rPr>
+        <w:t xml:space="preserve"> of </w:t>
+      </w:r>
+      <w:r>
+        <w:rPr>
+          <w:i/>
+          <w:iCs/>
+          <w:lang w:val="en-US"/>
+        </w:rPr>
+        <w:t>ft</w:t>
+      </w:r>
+      <w:r>
+        <w:rPr>
+          <w:lang w:val="en-US"/>
+        </w:rPr>
+        <w:t>.</w:t>
+      </w:r>
+    </w:p>
+    <w:p>
+      <w:pPr>
+        <w:pStyle w:val="Listenabsatz"/>
+        <w:ind w:left="1800"/>
+        <w:rPr>
+          <w:lang w:val="en-US"/>
+        </w:rPr>
+      </w:pPr>
+    </w:p>
+    <w:p>
+      <w:pPr>
+        <w:pStyle w:val="Listenabsatz"/>
+        <w:numPr>
+          <w:ilvl w:val="0"/>
+          <w:numId w:val="12"/>
+        </w:numPr>
+        <w:rPr>
+          <w:b/>
+          <w:bCs/>
+          <w:lang w:val="en-US"/>
+        </w:rPr>
+      </w:pPr>
+      <w:r>
+        <w:rPr>
+          <w:b/>
+          <w:bCs/>
+          <w:lang w:val="en-US"/>
+        </w:rPr>
+        <w:t>Identifier</w:t>
+      </w:r>
+    </w:p>
+    <w:p>
+      <w:pPr>
+        <w:pStyle w:val="Listenabsatz"/>
+        <w:numPr>
+          <w:ilvl w:val="0"/>
+          <w:numId w:val="12"/>
+        </w:numPr>
+        <w:rPr>
+          <w:b/>
+          <w:bCs/>
+          <w:lang w:val="en-US"/>
+        </w:rPr>
+      </w:pPr>
+      <w:proofErr w:type="spellStart"/>
+      <w:r>
+        <w:rPr>
+          <w:b/>
+          <w:bCs/>
+          <w:lang w:val="en-US"/>
+        </w:rPr>
+        <w:t>IndexExpression</w:t>
+      </w:r>
+      <w:proofErr w:type="spellEnd"/>
+    </w:p>
+    <w:p>
+      <w:pPr>
+        <w:pStyle w:val="Listenabsatz"/>
+        <w:numPr>
+          <w:ilvl w:val="0"/>
+          <w:numId w:val="12"/>
+        </w:numPr>
+        <w:rPr>
+          <w:b/>
+          <w:bCs/>
+          <w:lang w:val="en-US"/>
+        </w:rPr>
+      </w:pPr>
+      <w:r>
+        <w:rPr>
+          <w:b/>
+          <w:bCs/>
+          <w:lang w:val="en-US"/>
+        </w:rPr>
+        <w:t>Literal</w:t>
+      </w:r>
+    </w:p>
+    <w:p>
+      <w:pPr>
+        <w:pStyle w:val="Listenabsatz"/>
+        <w:numPr>
+          <w:ilvl w:val="0"/>
+          <w:numId w:val="12"/>
+        </w:numPr>
+        <w:rPr>
+          <w:b/>
+          <w:bCs/>
+          <w:lang w:val="en-US"/>
+        </w:rPr>
+      </w:pPr>
+      <w:proofErr w:type="spellStart"/>
+      <w:r>
+        <w:rPr>
+          <w:b/>
+          <w:bCs/>
+          <w:lang w:val="en-US"/>
+        </w:rPr>
+        <w:t>PrefixExpression</w:t>
+      </w:r>
+      <w:proofErr w:type="spellEnd"/>
+    </w:p>
+    <w:p>
+      <w:pPr>
+        <w:pStyle w:val="Listenabsatz"/>
+        <w:numPr>
+          <w:ilvl w:val="0"/>
+          <w:numId w:val="12"/>
+        </w:numPr>
+        <w:rPr>
+          <w:b/>
+          <w:bCs/>
+          <w:lang w:val="en-US"/>
+        </w:rPr>
+      </w:pPr>
+      <w:proofErr w:type="spellStart"/>
+      <w:r>
+        <w:rPr>
+          <w:b/>
+          <w:bCs/>
+          <w:lang w:val="en-US"/>
+        </w:rPr>
+        <w:t>StructAccessExpression</w:t>
+      </w:r>
+      <w:proofErr w:type="spellEnd"/>
+    </w:p>
+    <w:p>
+      <w:pPr>
+        <w:pStyle w:val="Listenabsatz"/>
+        <w:numPr>
+          <w:ilvl w:val="1"/>
+          <w:numId w:val="12"/>
+        </w:numPr>
+        <w:rPr>
+          <w:lang w:val="en-US"/>
+        </w:rPr>
+      </w:pPr>
+      <w:r>
+        <w:rPr>
+          <w:lang w:val="en-US"/>
+        </w:rPr>
+        <w:t>[note to parser translating ‘-&gt;’’]</w:t>
+      </w:r>
+    </w:p>
+    <w:p>
+      <w:pPr>
+        <w:pStyle w:val="Listenabsatz"/>
+        <w:numPr>
+          <w:ilvl w:val="2"/>
+          <w:numId w:val="2"/>
+        </w:numPr>
+        <w:rPr>
+          <w:lang w:val="en-US"/>
+        </w:rPr>
+      </w:pPr>
+      <w:r>
+        <w:rPr>
+          <w:lang w:val="en-US"/>
+        </w:rPr>
+        <w:t>Output visualization by “</w:t>
+      </w:r>
+      <w:proofErr w:type="spellStart"/>
+      <w:r>
+        <w:rPr>
+          <w:lang w:val="en-US"/>
+        </w:rPr>
+        <w:t>TypingTreeComponent</w:t>
+      </w:r>
+      <w:proofErr w:type="spellEnd"/>
+      <w:r>
+        <w:rPr>
+          <w:lang w:val="en-US"/>
+        </w:rPr>
+        <w:t>”</w:t>
+      </w:r>
+    </w:p>
+    <w:p>
+      <w:pPr>
+        <w:pStyle w:val="Listenabsatz"/>
+        <w:numPr>
+          <w:ilvl w:val="0"/>
+          <w:numId w:val="11"/>
+        </w:numPr>
+        <w:rPr>
+          <w:lang w:val="en-US"/>
+        </w:rPr>
+      </w:pPr>
+      <w:r>
+        <w:rPr>
+          <w:lang w:val="en-US"/>
+        </w:rPr>
+        <w:t>Recursive angular component (show .html and .</w:t>
+      </w:r>
+      <w:proofErr w:type="spellStart"/>
+      <w:r>
+        <w:rPr>
+          <w:lang w:val="en-US"/>
+        </w:rPr>
+        <w:t>ts</w:t>
+      </w:r>
+      <w:proofErr w:type="spellEnd"/>
+      <w:r>
+        <w:rPr>
+          <w:lang w:val="en-US"/>
+        </w:rPr>
+        <w:t xml:space="preserve"> files)</w:t>
+      </w:r>
+    </w:p>
+    <w:p>
+      <w:pPr>
+        <w:pStyle w:val="Listenabsatz"/>
+        <w:numPr>
+          <w:ilvl w:val="0"/>
+          <w:numId w:val="11"/>
+        </w:numPr>
+        <w:rPr>
+          <w:lang w:val="en-US"/>
+        </w:rPr>
+      </w:pPr>
+      <w:r>
+        <w:rPr>
+          <w:lang w:val="en-US"/>
+        </w:rPr>
+        <w:t>Display space allocation by (recursively computed) node width depending on number of children (show screenshots before and after)</w:t>
       </w:r>
     </w:p>
     <w:p>
@@ -2437,11 +4864,33 @@
           <w:lang w:val="en-US"/>
         </w:rPr>
       </w:pPr>
+      <w:bookmarkStart w:id="11" w:name="_Toc98367633"/>
       <w:r>
         <w:rPr>
           <w:lang w:val="en-US"/>
         </w:rPr>
         <w:t>Structural Subtyping</w:t>
+      </w:r>
+      <w:bookmarkEnd w:id="11"/>
+    </w:p>
+    <w:p>
+      <w:pPr>
+        <w:pStyle w:val="Listenabsatz"/>
+        <w:numPr>
+          <w:ilvl w:val="0"/>
+          <w:numId w:val="17"/>
+        </w:numPr>
+        <w:rPr>
+          <w:highlight w:val="yellow"/>
+          <w:lang w:val="en-US"/>
+        </w:rPr>
+      </w:pPr>
+      <w:r>
+        <w:rPr>
+          <w:highlight w:val="yellow"/>
+          <w:lang w:val="en-US"/>
+        </w:rPr>
+        <w:t>[Use (Pseudo) Code here]</w:t>
       </w:r>
     </w:p>
     <w:p>
@@ -2455,14 +4904,15 @@
           <w:lang w:val="en-US"/>
         </w:rPr>
       </w:pPr>
-      <w:bookmarkStart w:id="10" w:name="_Toc97833989"/>
-      <w:r>
-        <w:rPr>
-          <w:lang w:val="en-US"/>
-        </w:rPr>
+      <w:bookmarkStart w:id="12" w:name="_Toc98367634"/>
+      <w:r>
+        <w:rPr>
+          <w:lang w:val="en-US"/>
+        </w:rPr>
+        <w:lastRenderedPageBreak/>
         <w:t>Outlook on future work</w:t>
       </w:r>
-      <w:bookmarkEnd w:id="10"/>
+      <w:bookmarkEnd w:id="12"/>
     </w:p>
     <w:p>
       <w:pPr>
@@ -2475,44 +4925,97 @@
           <w:lang w:val="en-US"/>
         </w:rPr>
       </w:pPr>
-      <w:bookmarkStart w:id="11" w:name="_Toc97833990"/>
+      <w:bookmarkStart w:id="13" w:name="_Toc98367635"/>
+      <w:r>
+        <w:rPr>
+          <w:lang w:val="en-US"/>
+        </w:rPr>
+        <w:t>Replay</w:t>
+      </w:r>
+      <w:r>
+        <w:rPr>
+          <w:lang w:val="en-US"/>
+        </w:rPr>
+        <w:t>-</w:t>
+      </w:r>
+      <w:r>
+        <w:rPr>
+          <w:lang w:val="en-US"/>
+        </w:rPr>
+        <w:t>able</w:t>
+      </w:r>
+      <w:r>
+        <w:rPr>
+          <w:lang w:val="en-US"/>
+        </w:rPr>
+        <w:t xml:space="preserve"> History for </w:t>
+      </w:r>
       <w:proofErr w:type="spellStart"/>
       <w:r>
         <w:rPr>
           <w:lang w:val="en-US"/>
         </w:rPr>
-        <w:t>Replayable</w:t>
+        <w:t>TypingTree</w:t>
       </w:r>
       <w:proofErr w:type="spellEnd"/>
       <w:r>
         <w:rPr>
           <w:lang w:val="en-US"/>
         </w:rPr>
-        <w:t xml:space="preserve"> History for </w:t>
+        <w:t xml:space="preserve"> and </w:t>
       </w:r>
       <w:proofErr w:type="spellStart"/>
       <w:r>
         <w:rPr>
           <w:lang w:val="en-US"/>
         </w:rPr>
-        <w:t>TypingTree</w:t>
-      </w:r>
+        <w:t>SubtypingGraph</w:t>
+      </w:r>
+      <w:bookmarkEnd w:id="13"/>
       <w:proofErr w:type="spellEnd"/>
-      <w:r>
-        <w:rPr>
-          <w:lang w:val="en-US"/>
-        </w:rPr>
-        <w:t xml:space="preserve"> and </w:t>
-      </w:r>
-      <w:proofErr w:type="spellStart"/>
-      <w:r>
-        <w:rPr>
-          <w:lang w:val="en-US"/>
-        </w:rPr>
-        <w:t>SubtypingGraph</w:t>
-      </w:r>
-      <w:bookmarkEnd w:id="11"/>
-      <w:proofErr w:type="spellEnd"/>
+    </w:p>
+    <w:p>
+      <w:pPr>
+        <w:pStyle w:val="Listenabsatz"/>
+        <w:numPr>
+          <w:ilvl w:val="0"/>
+          <w:numId w:val="10"/>
+        </w:numPr>
+        <w:rPr>
+          <w:lang w:val="en-US"/>
+        </w:rPr>
+      </w:pPr>
+      <w:r>
+        <w:rPr>
+          <w:lang w:val="en-US"/>
+        </w:rPr>
+        <w:t xml:space="preserve">2 Phases: </w:t>
+      </w:r>
+      <w:r>
+        <w:rPr>
+          <w:lang w:val="en-US"/>
+        </w:rPr>
+        <w:t>“Delegation”</w:t>
+      </w:r>
+      <w:r>
+        <w:rPr>
+          <w:lang w:val="en-US"/>
+        </w:rPr>
+        <w:t xml:space="preserve"> (placeholder types here)</w:t>
+      </w:r>
+      <w:r>
+        <w:rPr>
+          <w:lang w:val="en-US"/>
+        </w:rPr>
+        <w:t xml:space="preserve"> + “Backpropagation” (types getting defined according to child nodes) </w:t>
+      </w:r>
+      <w:r>
+        <w:rPr>
+          <w:highlight w:val="yellow"/>
+          <w:lang w:val="en-US"/>
+        </w:rPr>
+        <w:t>TODO: Clear if wording is okay</w:t>
+      </w:r>
     </w:p>
     <w:p>
       <w:pPr>
@@ -2525,7 +5028,7 @@
           <w:lang w:val="en-US"/>
         </w:rPr>
       </w:pPr>
-      <w:bookmarkStart w:id="12" w:name="_Toc97833991"/>
+      <w:bookmarkStart w:id="14" w:name="_Toc98367636"/>
       <w:r>
         <w:rPr>
           <w:lang w:val="en-US"/>
@@ -2539,7 +5042,7 @@
         </w:rPr>
         <w:t>Localstorage</w:t>
       </w:r>
-      <w:bookmarkEnd w:id="12"/>
+      <w:bookmarkEnd w:id="14"/>
       <w:proofErr w:type="spellEnd"/>
     </w:p>
     <w:p>
@@ -2569,19 +5072,7 @@
         <w:rPr>
           <w:lang w:val="en-US"/>
         </w:rPr>
-        <w:t>Des</w:t>
-      </w:r>
-      <w:r>
-        <w:rPr>
-          <w:lang w:val="en-US"/>
-        </w:rPr>
-        <w:t>erialization</w:t>
-      </w:r>
-      <w:r>
-        <w:rPr>
-          <w:lang w:val="en-US"/>
-        </w:rPr>
-        <w:t xml:space="preserve"> </w:t>
+        <w:t xml:space="preserve">Deserialization </w:t>
       </w:r>
       <w:r>
         <w:rPr>
@@ -2609,7 +5100,7 @@
           <w:lang w:val="it-IT"/>
         </w:rPr>
       </w:pPr>
-      <w:bookmarkStart w:id="13" w:name="_Toc97833992"/>
+      <w:bookmarkStart w:id="15" w:name="_Toc98367637"/>
       <w:r>
         <w:rPr>
           <w:lang w:val="it-IT"/>
@@ -2622,7 +5113,7 @@
         </w:rPr>
         <w:t>ditor</w:t>
       </w:r>
-      <w:bookmarkEnd w:id="13"/>
+      <w:bookmarkEnd w:id="15"/>
     </w:p>
     <w:p>
       <w:pPr>
@@ -2632,7 +5123,11 @@
           <w:numId w:val="6"/>
         </w:numPr>
         <w:rPr>
-          <w:lang w:val="en-US"/>
+          <w:rFonts w:ascii="Consolas" w:eastAsia="Times New Roman" w:hAnsi="Consolas" w:cs="Times New Roman"/>
+          <w:color w:val="D4D4D4"/>
+          <w:sz w:val="21"/>
+          <w:szCs w:val="21"/>
+          <w:lang w:eastAsia="de-DE"/>
         </w:rPr>
       </w:pPr>
       <w:r>
@@ -2665,6 +5160,288 @@
         </w:rPr>
         <w:t>Implement Adapter mapping that output to</w:t>
       </w:r>
+      <w:r>
+        <w:rPr>
+          <w:lang w:val="en-US"/>
+        </w:rPr>
+        <w:t xml:space="preserve"> existing </w:t>
+      </w:r>
+      <w:proofErr w:type="spellStart"/>
+      <w:r>
+        <w:rPr>
+          <w:lang w:val="en-US"/>
+        </w:rPr>
+        <w:t>Ast</w:t>
+      </w:r>
+      <w:proofErr w:type="spellEnd"/>
+      <w:r>
+        <w:rPr>
+          <w:lang w:val="en-US"/>
+        </w:rPr>
+        <w:t xml:space="preserve"> structure (</w:t>
+      </w:r>
+      <w:r>
+        <w:rPr>
+          <w:lang w:val="en-US"/>
+        </w:rPr>
+        <w:t xml:space="preserve"> “/</w:t>
+      </w:r>
+      <w:proofErr w:type="spellStart"/>
+      <w:r>
+        <w:rPr>
+          <w:lang w:val="en-US"/>
+        </w:rPr>
+        <w:t>ast</w:t>
+      </w:r>
+      <w:proofErr w:type="spellEnd"/>
+      <w:r>
+        <w:rPr>
+          <w:lang w:val="en-US"/>
+        </w:rPr>
+        <w:t>/</w:t>
+      </w:r>
+      <w:proofErr w:type="spellStart"/>
+      <w:r>
+        <w:rPr>
+          <w:lang w:val="en-US"/>
+        </w:rPr>
+        <w:t>ast</w:t>
+      </w:r>
+      <w:proofErr w:type="spellEnd"/>
+      <w:r>
+        <w:rPr>
+          <w:lang w:val="en-US"/>
+        </w:rPr>
+        <w:t>-nodes/DEPRECATED-AST-NODES/”</w:t>
+      </w:r>
+      <w:r>
+        <w:rPr>
+          <w:lang w:val="en-US"/>
+        </w:rPr>
+        <w:t>already covering syntax including various declarations, if-statements, …)</w:t>
+      </w:r>
+    </w:p>
+    <w:p>
+      <w:pPr>
+        <w:pStyle w:val="Listenabsatz"/>
+        <w:numPr>
+          <w:ilvl w:val="0"/>
+          <w:numId w:val="6"/>
+        </w:numPr>
+        <w:rPr>
+          <w:lang w:val="en-US"/>
+        </w:rPr>
+      </w:pPr>
+      <w:r>
+        <w:rPr>
+          <w:lang w:val="en-US"/>
+        </w:rPr>
+        <w:t xml:space="preserve">Finish implementation of </w:t>
+      </w:r>
+      <w:proofErr w:type="spellStart"/>
+      <w:r>
+        <w:rPr>
+          <w:lang w:val="en-US"/>
+        </w:rPr>
+        <w:t>performTypeCheck</w:t>
+      </w:r>
+      <w:proofErr w:type="spellEnd"/>
+      <w:r>
+        <w:rPr>
+          <w:lang w:val="en-US"/>
+        </w:rPr>
+        <w:t xml:space="preserve">() of that </w:t>
+      </w:r>
+      <w:proofErr w:type="spellStart"/>
+      <w:r>
+        <w:rPr>
+          <w:lang w:val="en-US"/>
+        </w:rPr>
+        <w:t>AstNode</w:t>
+      </w:r>
+      <w:proofErr w:type="spellEnd"/>
+      <w:r>
+        <w:rPr>
+          <w:lang w:val="en-US"/>
+        </w:rPr>
+        <w:t xml:space="preserve"> classes covering</w:t>
+      </w:r>
+    </w:p>
+    <w:p>
+      <w:pPr>
+        <w:pStyle w:val="Listenabsatz"/>
+        <w:numPr>
+          <w:ilvl w:val="1"/>
+          <w:numId w:val="6"/>
+        </w:numPr>
+        <w:rPr>
+          <w:lang w:val="en-US"/>
+        </w:rPr>
+      </w:pPr>
+      <w:r>
+        <w:rPr>
+          <w:lang w:val="en-US"/>
+        </w:rPr>
+        <w:t xml:space="preserve">Meaningful delegation of </w:t>
+      </w:r>
+      <w:proofErr w:type="spellStart"/>
+      <w:r>
+        <w:rPr>
+          <w:lang w:val="en-US"/>
+        </w:rPr>
+        <w:t>performTypeCheck</w:t>
+      </w:r>
+      <w:proofErr w:type="spellEnd"/>
+      <w:r>
+        <w:rPr>
+          <w:lang w:val="en-US"/>
+        </w:rPr>
+        <w:t>() call to its children and</w:t>
+      </w:r>
+    </w:p>
+    <w:p>
+      <w:pPr>
+        <w:pStyle w:val="Listenabsatz"/>
+        <w:numPr>
+          <w:ilvl w:val="1"/>
+          <w:numId w:val="6"/>
+        </w:numPr>
+        <w:rPr>
+          <w:lang w:val="en-US"/>
+        </w:rPr>
+      </w:pPr>
+      <w:r>
+        <w:rPr>
+          <w:lang w:val="en-US"/>
+        </w:rPr>
+        <w:t xml:space="preserve">Implement meaningful error handling using </w:t>
+      </w:r>
+      <w:proofErr w:type="spellStart"/>
+      <w:r>
+        <w:rPr>
+          <w:lang w:val="en-US"/>
+        </w:rPr>
+        <w:t>failWithTypeError</w:t>
+      </w:r>
+      <w:proofErr w:type="spellEnd"/>
+      <w:r>
+        <w:rPr>
+          <w:lang w:val="en-US"/>
+        </w:rPr>
+        <w:t xml:space="preserve">() (maybe even extend to new Error subclasses), e.g.: check if resulting types of </w:t>
+      </w:r>
+      <w:proofErr w:type="spellStart"/>
+      <w:r>
+        <w:rPr>
+          <w:lang w:val="en-US"/>
+        </w:rPr>
+        <w:t>ReturnStatements</w:t>
+      </w:r>
+      <w:proofErr w:type="spellEnd"/>
+      <w:r>
+        <w:rPr>
+          <w:lang w:val="en-US"/>
+        </w:rPr>
+        <w:t xml:space="preserve"> within </w:t>
+      </w:r>
+      <w:proofErr w:type="spellStart"/>
+      <w:r>
+        <w:rPr>
+          <w:lang w:val="en-US"/>
+        </w:rPr>
+        <w:t>FunctionDeclaration</w:t>
+      </w:r>
+      <w:proofErr w:type="spellEnd"/>
+      <w:r>
+        <w:rPr>
+          <w:lang w:val="en-US"/>
+        </w:rPr>
+        <w:t xml:space="preserve"> match with</w:t>
+      </w:r>
+      <w:r>
+        <w:rPr>
+          <w:lang w:val="en-US"/>
+        </w:rPr>
+        <w:t xml:space="preserve"> its </w:t>
+      </w:r>
+      <w:proofErr w:type="spellStart"/>
+      <w:r>
+        <w:rPr>
+          <w:lang w:val="en-US"/>
+        </w:rPr>
+        <w:t>returnType</w:t>
+      </w:r>
+      <w:proofErr w:type="spellEnd"/>
+      <w:r>
+        <w:rPr>
+          <w:lang w:val="en-US"/>
+        </w:rPr>
+        <w:t xml:space="preserve"> attribute, i.e. with x being the computed type of an arbitrary </w:t>
+      </w:r>
+      <w:proofErr w:type="spellStart"/>
+      <w:r>
+        <w:rPr>
+          <w:lang w:val="en-US"/>
+        </w:rPr>
+        <w:t>ReturnStatement</w:t>
+      </w:r>
+      <w:proofErr w:type="spellEnd"/>
+      <w:r>
+        <w:rPr>
+          <w:lang w:val="en-US"/>
+        </w:rPr>
+        <w:t xml:space="preserve">, then </w:t>
+      </w:r>
+      <w:proofErr w:type="spellStart"/>
+      <w:r>
+        <w:rPr>
+          <w:lang w:val="en-US"/>
+        </w:rPr>
+        <w:t>x.isStructuralSubtypeOf</w:t>
+      </w:r>
+      <w:proofErr w:type="spellEnd"/>
+      <w:r>
+        <w:rPr>
+          <w:lang w:val="en-US"/>
+        </w:rPr>
+        <w:t>(</w:t>
+      </w:r>
+      <w:proofErr w:type="spellStart"/>
+      <w:r>
+        <w:rPr>
+          <w:lang w:val="en-US"/>
+        </w:rPr>
+        <w:t>this.returnType</w:t>
+      </w:r>
+      <w:proofErr w:type="spellEnd"/>
+      <w:r>
+        <w:rPr>
+          <w:lang w:val="en-US"/>
+        </w:rPr>
+        <w:t xml:space="preserve">) is true. Otherwise indicate error, with </w:t>
+      </w:r>
+      <w:proofErr w:type="spellStart"/>
+      <w:r>
+        <w:rPr>
+          <w:lang w:val="en-US"/>
+        </w:rPr>
+        <w:t>recoveryType</w:t>
+      </w:r>
+      <w:proofErr w:type="spellEnd"/>
+      <w:r>
+        <w:rPr>
+          <w:lang w:val="en-US"/>
+        </w:rPr>
+        <w:t xml:space="preserve"> being the expected </w:t>
+      </w:r>
+      <w:proofErr w:type="spellStart"/>
+      <w:r>
+        <w:rPr>
+          <w:lang w:val="en-US"/>
+        </w:rPr>
+        <w:t>returnType</w:t>
+      </w:r>
+      <w:proofErr w:type="spellEnd"/>
     </w:p>
     <w:p>
       <w:pPr>
@@ -2700,6 +5477,458 @@
 <file path=word/numbering.xml><?xml version="1.0" encoding="utf-8"?>
 <w:numbering xmlns:wpc="http://schemas.microsoft.com/office/word/2010/wordprocessingCanvas" xmlns:cx="http://schemas.microsoft.com/office/drawing/2014/chartex" xmlns:cx1="http://schemas.microsoft.com/office/drawing/2015/9/8/chartex" xmlns:cx2="http://schemas.microsoft.com/office/drawing/2015/10/21/chartex" xmlns:cx3="http://schemas.microsoft.com/office/drawing/2016/5/9/chartex" xmlns:cx4="http://schemas.microsoft.com/office/drawing/2016/5/10/chartex" xmlns:cx5="http://schemas.microsoft.com/office/drawing/2016/5/11/chartex" xmlns:cx6="http://schemas.microsoft.com/office/drawing/2016/5/12/chartex" xmlns:cx7="http://schemas.microsoft.com/office/drawing/2016/5/13/chartex" xmlns:cx8="http://schemas.microsoft.com/office/drawing/2016/5/14/chartex" xmlns:mc="http://schemas.openxmlformats.org/markup-compatibility/2006" xmlns:aink="http://schemas.microsoft.com/office/drawing/2016/ink" xmlns:am3d="http://schemas.microsoft.com/office/drawing/2017/model3d" xmlns:o="urn:schemas-microsoft-com:office:office" xmlns:r="http://schemas.openxmlformats.org/officeDocument/2006/relationships" xmlns:m="http://schemas.openxmlformats.org/officeDocument/2006/math" xmlns:v="urn:schemas-microsoft-com:vml" xmlns:wp14="http://schemas.microsoft.com/office/word/2010/wordprocessingDrawing" xmlns:wp="http://schemas.openxmlformats.org/drawingml/2006/wordprocessingDrawing" xmlns:w10="urn:schemas-microsoft-com:office:word" xmlns:w="http://schemas.openxmlformats.org/wordprocessingml/2006/main" xmlns:w14="http://schemas.microsoft.com/office/word/2010/wordml" xmlns:w15="http://schemas.microsoft.com/office/word/2012/wordml" xmlns:w16cex="http://schemas.microsoft.com/office/word/2018/wordml/cex" xmlns:w16cid="http://schemas.microsoft.com/office/word/2016/wordml/cid" xmlns:w16="http://schemas.microsoft.com/office/word/2018/wordml" xmlns:w16sdtdh="http://schemas.microsoft.com/office/word/2020/wordml/sdtdatahash" xmlns:w16se="http://schemas.microsoft.com/office/word/2015/wordml/symex" xmlns:wpg="http://schemas.microsoft.com/office/word/2010/wordprocessingGroup" xmlns:wpi="http://schemas.microsoft.com/office/word/2010/wordprocessingInk" xmlns:wne="http://schemas.microsoft.com/office/word/2006/wordml" xmlns:wps="http://schemas.microsoft.com/office/word/2010/wordprocessingShape" mc:Ignorable="w14 w15 w16se w16cid w16 w16cex w16sdtdh wp14">
   <w:abstractNum w:abstractNumId="0" w15:restartNumberingAfterBreak="0">
+    <w:nsid w:val="04974377"/>
+    <w:multiLevelType w:val="hybridMultilevel"/>
+    <w:tmpl w:val="CC821332"/>
+    <w:lvl w:ilvl="0" w:tplc="04070001">
+      <w:start w:val="1"/>
+      <w:numFmt w:val="bullet"/>
+      <w:lvlText w:val=""/>
+      <w:lvlJc w:val="left"/>
+      <w:pPr>
+        <w:ind w:left="720" w:hanging="360"/>
+      </w:pPr>
+      <w:rPr>
+        <w:rFonts w:ascii="Symbol" w:hAnsi="Symbol" w:hint="default"/>
+      </w:rPr>
+    </w:lvl>
+    <w:lvl w:ilvl="1" w:tplc="04070003" w:tentative="1">
+      <w:start w:val="1"/>
+      <w:numFmt w:val="bullet"/>
+      <w:lvlText w:val="o"/>
+      <w:lvlJc w:val="left"/>
+      <w:pPr>
+        <w:ind w:left="1440" w:hanging="360"/>
+      </w:pPr>
+      <w:rPr>
+        <w:rFonts w:ascii="Courier New" w:hAnsi="Courier New" w:cs="Courier New" w:hint="default"/>
+      </w:rPr>
+    </w:lvl>
+    <w:lvl w:ilvl="2" w:tplc="04070005" w:tentative="1">
+      <w:start w:val="1"/>
+      <w:numFmt w:val="bullet"/>
+      <w:lvlText w:val=""/>
+      <w:lvlJc w:val="left"/>
+      <w:pPr>
+        <w:ind w:left="2160" w:hanging="360"/>
+      </w:pPr>
+      <w:rPr>
+        <w:rFonts w:ascii="Wingdings" w:hAnsi="Wingdings" w:hint="default"/>
+      </w:rPr>
+    </w:lvl>
+    <w:lvl w:ilvl="3" w:tplc="04070001" w:tentative="1">
+      <w:start w:val="1"/>
+      <w:numFmt w:val="bullet"/>
+      <w:lvlText w:val=""/>
+      <w:lvlJc w:val="left"/>
+      <w:pPr>
+        <w:ind w:left="2880" w:hanging="360"/>
+      </w:pPr>
+      <w:rPr>
+        <w:rFonts w:ascii="Symbol" w:hAnsi="Symbol" w:hint="default"/>
+      </w:rPr>
+    </w:lvl>
+    <w:lvl w:ilvl="4" w:tplc="04070003" w:tentative="1">
+      <w:start w:val="1"/>
+      <w:numFmt w:val="bullet"/>
+      <w:lvlText w:val="o"/>
+      <w:lvlJc w:val="left"/>
+      <w:pPr>
+        <w:ind w:left="3600" w:hanging="360"/>
+      </w:pPr>
+      <w:rPr>
+        <w:rFonts w:ascii="Courier New" w:hAnsi="Courier New" w:cs="Courier New" w:hint="default"/>
+      </w:rPr>
+    </w:lvl>
+    <w:lvl w:ilvl="5" w:tplc="04070005" w:tentative="1">
+      <w:start w:val="1"/>
+      <w:numFmt w:val="bullet"/>
+      <w:lvlText w:val=""/>
+      <w:lvlJc w:val="left"/>
+      <w:pPr>
+        <w:ind w:left="4320" w:hanging="360"/>
+      </w:pPr>
+      <w:rPr>
+        <w:rFonts w:ascii="Wingdings" w:hAnsi="Wingdings" w:hint="default"/>
+      </w:rPr>
+    </w:lvl>
+    <w:lvl w:ilvl="6" w:tplc="04070001" w:tentative="1">
+      <w:start w:val="1"/>
+      <w:numFmt w:val="bullet"/>
+      <w:lvlText w:val=""/>
+      <w:lvlJc w:val="left"/>
+      <w:pPr>
+        <w:ind w:left="5040" w:hanging="360"/>
+      </w:pPr>
+      <w:rPr>
+        <w:rFonts w:ascii="Symbol" w:hAnsi="Symbol" w:hint="default"/>
+      </w:rPr>
+    </w:lvl>
+    <w:lvl w:ilvl="7" w:tplc="04070003" w:tentative="1">
+      <w:start w:val="1"/>
+      <w:numFmt w:val="bullet"/>
+      <w:lvlText w:val="o"/>
+      <w:lvlJc w:val="left"/>
+      <w:pPr>
+        <w:ind w:left="5760" w:hanging="360"/>
+      </w:pPr>
+      <w:rPr>
+        <w:rFonts w:ascii="Courier New" w:hAnsi="Courier New" w:cs="Courier New" w:hint="default"/>
+      </w:rPr>
+    </w:lvl>
+    <w:lvl w:ilvl="8" w:tplc="04070005" w:tentative="1">
+      <w:start w:val="1"/>
+      <w:numFmt w:val="bullet"/>
+      <w:lvlText w:val=""/>
+      <w:lvlJc w:val="left"/>
+      <w:pPr>
+        <w:ind w:left="6480" w:hanging="360"/>
+      </w:pPr>
+      <w:rPr>
+        <w:rFonts w:ascii="Wingdings" w:hAnsi="Wingdings" w:hint="default"/>
+      </w:rPr>
+    </w:lvl>
+  </w:abstractNum>
+  <w:abstractNum w:abstractNumId="1" w15:restartNumberingAfterBreak="0">
+    <w:nsid w:val="26CB0261"/>
+    <w:multiLevelType w:val="hybridMultilevel"/>
+    <w:tmpl w:val="E1A06174"/>
+    <w:lvl w:ilvl="0" w:tplc="04070001">
+      <w:start w:val="1"/>
+      <w:numFmt w:val="bullet"/>
+      <w:lvlText w:val=""/>
+      <w:lvlJc w:val="left"/>
+      <w:pPr>
+        <w:ind w:left="1800" w:hanging="360"/>
+      </w:pPr>
+      <w:rPr>
+        <w:rFonts w:ascii="Symbol" w:hAnsi="Symbol" w:hint="default"/>
+      </w:rPr>
+    </w:lvl>
+    <w:lvl w:ilvl="1" w:tplc="04070003" w:tentative="1">
+      <w:start w:val="1"/>
+      <w:numFmt w:val="bullet"/>
+      <w:lvlText w:val="o"/>
+      <w:lvlJc w:val="left"/>
+      <w:pPr>
+        <w:ind w:left="2520" w:hanging="360"/>
+      </w:pPr>
+      <w:rPr>
+        <w:rFonts w:ascii="Courier New" w:hAnsi="Courier New" w:cs="Courier New" w:hint="default"/>
+      </w:rPr>
+    </w:lvl>
+    <w:lvl w:ilvl="2" w:tplc="04070005" w:tentative="1">
+      <w:start w:val="1"/>
+      <w:numFmt w:val="bullet"/>
+      <w:lvlText w:val=""/>
+      <w:lvlJc w:val="left"/>
+      <w:pPr>
+        <w:ind w:left="3240" w:hanging="360"/>
+      </w:pPr>
+      <w:rPr>
+        <w:rFonts w:ascii="Wingdings" w:hAnsi="Wingdings" w:hint="default"/>
+      </w:rPr>
+    </w:lvl>
+    <w:lvl w:ilvl="3" w:tplc="04070001" w:tentative="1">
+      <w:start w:val="1"/>
+      <w:numFmt w:val="bullet"/>
+      <w:lvlText w:val=""/>
+      <w:lvlJc w:val="left"/>
+      <w:pPr>
+        <w:ind w:left="3960" w:hanging="360"/>
+      </w:pPr>
+      <w:rPr>
+        <w:rFonts w:ascii="Symbol" w:hAnsi="Symbol" w:hint="default"/>
+      </w:rPr>
+    </w:lvl>
+    <w:lvl w:ilvl="4" w:tplc="04070003" w:tentative="1">
+      <w:start w:val="1"/>
+      <w:numFmt w:val="bullet"/>
+      <w:lvlText w:val="o"/>
+      <w:lvlJc w:val="left"/>
+      <w:pPr>
+        <w:ind w:left="4680" w:hanging="360"/>
+      </w:pPr>
+      <w:rPr>
+        <w:rFonts w:ascii="Courier New" w:hAnsi="Courier New" w:cs="Courier New" w:hint="default"/>
+      </w:rPr>
+    </w:lvl>
+    <w:lvl w:ilvl="5" w:tplc="04070005" w:tentative="1">
+      <w:start w:val="1"/>
+      <w:numFmt w:val="bullet"/>
+      <w:lvlText w:val=""/>
+      <w:lvlJc w:val="left"/>
+      <w:pPr>
+        <w:ind w:left="5400" w:hanging="360"/>
+      </w:pPr>
+      <w:rPr>
+        <w:rFonts w:ascii="Wingdings" w:hAnsi="Wingdings" w:hint="default"/>
+      </w:rPr>
+    </w:lvl>
+    <w:lvl w:ilvl="6" w:tplc="04070001" w:tentative="1">
+      <w:start w:val="1"/>
+      <w:numFmt w:val="bullet"/>
+      <w:lvlText w:val=""/>
+      <w:lvlJc w:val="left"/>
+      <w:pPr>
+        <w:ind w:left="6120" w:hanging="360"/>
+      </w:pPr>
+      <w:rPr>
+        <w:rFonts w:ascii="Symbol" w:hAnsi="Symbol" w:hint="default"/>
+      </w:rPr>
+    </w:lvl>
+    <w:lvl w:ilvl="7" w:tplc="04070003" w:tentative="1">
+      <w:start w:val="1"/>
+      <w:numFmt w:val="bullet"/>
+      <w:lvlText w:val="o"/>
+      <w:lvlJc w:val="left"/>
+      <w:pPr>
+        <w:ind w:left="6840" w:hanging="360"/>
+      </w:pPr>
+      <w:rPr>
+        <w:rFonts w:ascii="Courier New" w:hAnsi="Courier New" w:cs="Courier New" w:hint="default"/>
+      </w:rPr>
+    </w:lvl>
+    <w:lvl w:ilvl="8" w:tplc="04070005" w:tentative="1">
+      <w:start w:val="1"/>
+      <w:numFmt w:val="bullet"/>
+      <w:lvlText w:val=""/>
+      <w:lvlJc w:val="left"/>
+      <w:pPr>
+        <w:ind w:left="7560" w:hanging="360"/>
+      </w:pPr>
+      <w:rPr>
+        <w:rFonts w:ascii="Wingdings" w:hAnsi="Wingdings" w:hint="default"/>
+      </w:rPr>
+    </w:lvl>
+  </w:abstractNum>
+  <w:abstractNum w:abstractNumId="2" w15:restartNumberingAfterBreak="0">
+    <w:nsid w:val="2B2A2F49"/>
+    <w:multiLevelType w:val="hybridMultilevel"/>
+    <w:tmpl w:val="5704A2AC"/>
+    <w:lvl w:ilvl="0" w:tplc="04070001">
+      <w:start w:val="1"/>
+      <w:numFmt w:val="bullet"/>
+      <w:lvlText w:val=""/>
+      <w:lvlJc w:val="left"/>
+      <w:pPr>
+        <w:ind w:left="1800" w:hanging="360"/>
+      </w:pPr>
+      <w:rPr>
+        <w:rFonts w:ascii="Symbol" w:hAnsi="Symbol" w:hint="default"/>
+      </w:rPr>
+    </w:lvl>
+    <w:lvl w:ilvl="1" w:tplc="04070003" w:tentative="1">
+      <w:start w:val="1"/>
+      <w:numFmt w:val="bullet"/>
+      <w:lvlText w:val="o"/>
+      <w:lvlJc w:val="left"/>
+      <w:pPr>
+        <w:ind w:left="2520" w:hanging="360"/>
+      </w:pPr>
+      <w:rPr>
+        <w:rFonts w:ascii="Courier New" w:hAnsi="Courier New" w:cs="Courier New" w:hint="default"/>
+      </w:rPr>
+    </w:lvl>
+    <w:lvl w:ilvl="2" w:tplc="04070005" w:tentative="1">
+      <w:start w:val="1"/>
+      <w:numFmt w:val="bullet"/>
+      <w:lvlText w:val=""/>
+      <w:lvlJc w:val="left"/>
+      <w:pPr>
+        <w:ind w:left="3240" w:hanging="360"/>
+      </w:pPr>
+      <w:rPr>
+        <w:rFonts w:ascii="Wingdings" w:hAnsi="Wingdings" w:hint="default"/>
+      </w:rPr>
+    </w:lvl>
+    <w:lvl w:ilvl="3" w:tplc="04070001" w:tentative="1">
+      <w:start w:val="1"/>
+      <w:numFmt w:val="bullet"/>
+      <w:lvlText w:val=""/>
+      <w:lvlJc w:val="left"/>
+      <w:pPr>
+        <w:ind w:left="3960" w:hanging="360"/>
+      </w:pPr>
+      <w:rPr>
+        <w:rFonts w:ascii="Symbol" w:hAnsi="Symbol" w:hint="default"/>
+      </w:rPr>
+    </w:lvl>
+    <w:lvl w:ilvl="4" w:tplc="04070003" w:tentative="1">
+      <w:start w:val="1"/>
+      <w:numFmt w:val="bullet"/>
+      <w:lvlText w:val="o"/>
+      <w:lvlJc w:val="left"/>
+      <w:pPr>
+        <w:ind w:left="4680" w:hanging="360"/>
+      </w:pPr>
+      <w:rPr>
+        <w:rFonts w:ascii="Courier New" w:hAnsi="Courier New" w:cs="Courier New" w:hint="default"/>
+      </w:rPr>
+    </w:lvl>
+    <w:lvl w:ilvl="5" w:tplc="04070005" w:tentative="1">
+      <w:start w:val="1"/>
+      <w:numFmt w:val="bullet"/>
+      <w:lvlText w:val=""/>
+      <w:lvlJc w:val="left"/>
+      <w:pPr>
+        <w:ind w:left="5400" w:hanging="360"/>
+      </w:pPr>
+      <w:rPr>
+        <w:rFonts w:ascii="Wingdings" w:hAnsi="Wingdings" w:hint="default"/>
+      </w:rPr>
+    </w:lvl>
+    <w:lvl w:ilvl="6" w:tplc="04070001" w:tentative="1">
+      <w:start w:val="1"/>
+      <w:numFmt w:val="bullet"/>
+      <w:lvlText w:val=""/>
+      <w:lvlJc w:val="left"/>
+      <w:pPr>
+        <w:ind w:left="6120" w:hanging="360"/>
+      </w:pPr>
+      <w:rPr>
+        <w:rFonts w:ascii="Symbol" w:hAnsi="Symbol" w:hint="default"/>
+      </w:rPr>
+    </w:lvl>
+    <w:lvl w:ilvl="7" w:tplc="04070003" w:tentative="1">
+      <w:start w:val="1"/>
+      <w:numFmt w:val="bullet"/>
+      <w:lvlText w:val="o"/>
+      <w:lvlJc w:val="left"/>
+      <w:pPr>
+        <w:ind w:left="6840" w:hanging="360"/>
+      </w:pPr>
+      <w:rPr>
+        <w:rFonts w:ascii="Courier New" w:hAnsi="Courier New" w:cs="Courier New" w:hint="default"/>
+      </w:rPr>
+    </w:lvl>
+    <w:lvl w:ilvl="8" w:tplc="04070005" w:tentative="1">
+      <w:start w:val="1"/>
+      <w:numFmt w:val="bullet"/>
+      <w:lvlText w:val=""/>
+      <w:lvlJc w:val="left"/>
+      <w:pPr>
+        <w:ind w:left="7560" w:hanging="360"/>
+      </w:pPr>
+      <w:rPr>
+        <w:rFonts w:ascii="Wingdings" w:hAnsi="Wingdings" w:hint="default"/>
+      </w:rPr>
+    </w:lvl>
+  </w:abstractNum>
+  <w:abstractNum w:abstractNumId="3" w15:restartNumberingAfterBreak="0">
+    <w:nsid w:val="333946EB"/>
+    <w:multiLevelType w:val="hybridMultilevel"/>
+    <w:tmpl w:val="D3D085C4"/>
+    <w:lvl w:ilvl="0" w:tplc="04070001">
+      <w:start w:val="1"/>
+      <w:numFmt w:val="bullet"/>
+      <w:lvlText w:val=""/>
+      <w:lvlJc w:val="left"/>
+      <w:pPr>
+        <w:ind w:left="1800" w:hanging="360"/>
+      </w:pPr>
+      <w:rPr>
+        <w:rFonts w:ascii="Symbol" w:hAnsi="Symbol" w:hint="default"/>
+      </w:rPr>
+    </w:lvl>
+    <w:lvl w:ilvl="1" w:tplc="04070003">
+      <w:start w:val="1"/>
+      <w:numFmt w:val="bullet"/>
+      <w:lvlText w:val="o"/>
+      <w:lvlJc w:val="left"/>
+      <w:pPr>
+        <w:ind w:left="2520" w:hanging="360"/>
+      </w:pPr>
+      <w:rPr>
+        <w:rFonts w:ascii="Courier New" w:hAnsi="Courier New" w:cs="Courier New" w:hint="default"/>
+      </w:rPr>
+    </w:lvl>
+    <w:lvl w:ilvl="2" w:tplc="04070005" w:tentative="1">
+      <w:start w:val="1"/>
+      <w:numFmt w:val="bullet"/>
+      <w:lvlText w:val=""/>
+      <w:lvlJc w:val="left"/>
+      <w:pPr>
+        <w:ind w:left="3240" w:hanging="360"/>
+      </w:pPr>
+      <w:rPr>
+        <w:rFonts w:ascii="Wingdings" w:hAnsi="Wingdings" w:hint="default"/>
+      </w:rPr>
+    </w:lvl>
+    <w:lvl w:ilvl="3" w:tplc="04070001" w:tentative="1">
+      <w:start w:val="1"/>
+      <w:numFmt w:val="bullet"/>
+      <w:lvlText w:val=""/>
+      <w:lvlJc w:val="left"/>
+      <w:pPr>
+        <w:ind w:left="3960" w:hanging="360"/>
+      </w:pPr>
+      <w:rPr>
+        <w:rFonts w:ascii="Symbol" w:hAnsi="Symbol" w:hint="default"/>
+      </w:rPr>
+    </w:lvl>
+    <w:lvl w:ilvl="4" w:tplc="04070003" w:tentative="1">
+      <w:start w:val="1"/>
+      <w:numFmt w:val="bullet"/>
+      <w:lvlText w:val="o"/>
+      <w:lvlJc w:val="left"/>
+      <w:pPr>
+        <w:ind w:left="4680" w:hanging="360"/>
+      </w:pPr>
+      <w:rPr>
+        <w:rFonts w:ascii="Courier New" w:hAnsi="Courier New" w:cs="Courier New" w:hint="default"/>
+      </w:rPr>
+    </w:lvl>
+    <w:lvl w:ilvl="5" w:tplc="04070005" w:tentative="1">
+      <w:start w:val="1"/>
+      <w:numFmt w:val="bullet"/>
+      <w:lvlText w:val=""/>
+      <w:lvlJc w:val="left"/>
+      <w:pPr>
+        <w:ind w:left="5400" w:hanging="360"/>
+      </w:pPr>
+      <w:rPr>
+        <w:rFonts w:ascii="Wingdings" w:hAnsi="Wingdings" w:hint="default"/>
+      </w:rPr>
+    </w:lvl>
+    <w:lvl w:ilvl="6" w:tplc="04070001" w:tentative="1">
+      <w:start w:val="1"/>
+      <w:numFmt w:val="bullet"/>
+      <w:lvlText w:val=""/>
+      <w:lvlJc w:val="left"/>
+      <w:pPr>
+        <w:ind w:left="6120" w:hanging="360"/>
+      </w:pPr>
+      <w:rPr>
+        <w:rFonts w:ascii="Symbol" w:hAnsi="Symbol" w:hint="default"/>
+      </w:rPr>
+    </w:lvl>
+    <w:lvl w:ilvl="7" w:tplc="04070003" w:tentative="1">
+      <w:start w:val="1"/>
+      <w:numFmt w:val="bullet"/>
+      <w:lvlText w:val="o"/>
+      <w:lvlJc w:val="left"/>
+      <w:pPr>
+        <w:ind w:left="6840" w:hanging="360"/>
+      </w:pPr>
+      <w:rPr>
+        <w:rFonts w:ascii="Courier New" w:hAnsi="Courier New" w:cs="Courier New" w:hint="default"/>
+      </w:rPr>
+    </w:lvl>
+    <w:lvl w:ilvl="8" w:tplc="04070005" w:tentative="1">
+      <w:start w:val="1"/>
+      <w:numFmt w:val="bullet"/>
+      <w:lvlText w:val=""/>
+      <w:lvlJc w:val="left"/>
+      <w:pPr>
+        <w:ind w:left="7560" w:hanging="360"/>
+      </w:pPr>
+      <w:rPr>
+        <w:rFonts w:ascii="Wingdings" w:hAnsi="Wingdings" w:hint="default"/>
+      </w:rPr>
+    </w:lvl>
+  </w:abstractNum>
+  <w:abstractNum w:abstractNumId="4" w15:restartNumberingAfterBreak="0">
     <w:nsid w:val="3A440333"/>
     <w:multiLevelType w:val="hybridMultilevel"/>
     <w:tmpl w:val="F9D4EC8A"/>
@@ -2812,7 +6041,7 @@
       </w:rPr>
     </w:lvl>
   </w:abstractNum>
-  <w:abstractNum w:abstractNumId="1" w15:restartNumberingAfterBreak="0">
+  <w:abstractNum w:abstractNumId="5" w15:restartNumberingAfterBreak="0">
     <w:nsid w:val="3A4769DB"/>
     <w:multiLevelType w:val="hybridMultilevel"/>
     <w:tmpl w:val="32DED5EC"/>
@@ -2925,7 +6154,120 @@
       </w:rPr>
     </w:lvl>
   </w:abstractNum>
-  <w:abstractNum w:abstractNumId="2" w15:restartNumberingAfterBreak="0">
+  <w:abstractNum w:abstractNumId="6" w15:restartNumberingAfterBreak="0">
+    <w:nsid w:val="3A5B703F"/>
+    <w:multiLevelType w:val="hybridMultilevel"/>
+    <w:tmpl w:val="D186AF62"/>
+    <w:lvl w:ilvl="0" w:tplc="04070001">
+      <w:start w:val="1"/>
+      <w:numFmt w:val="bullet"/>
+      <w:lvlText w:val=""/>
+      <w:lvlJc w:val="left"/>
+      <w:pPr>
+        <w:ind w:left="1800" w:hanging="360"/>
+      </w:pPr>
+      <w:rPr>
+        <w:rFonts w:ascii="Symbol" w:hAnsi="Symbol" w:hint="default"/>
+      </w:rPr>
+    </w:lvl>
+    <w:lvl w:ilvl="1" w:tplc="04070003">
+      <w:start w:val="1"/>
+      <w:numFmt w:val="bullet"/>
+      <w:lvlText w:val="o"/>
+      <w:lvlJc w:val="left"/>
+      <w:pPr>
+        <w:ind w:left="2520" w:hanging="360"/>
+      </w:pPr>
+      <w:rPr>
+        <w:rFonts w:ascii="Courier New" w:hAnsi="Courier New" w:cs="Courier New" w:hint="default"/>
+      </w:rPr>
+    </w:lvl>
+    <w:lvl w:ilvl="2" w:tplc="04070005" w:tentative="1">
+      <w:start w:val="1"/>
+      <w:numFmt w:val="bullet"/>
+      <w:lvlText w:val=""/>
+      <w:lvlJc w:val="left"/>
+      <w:pPr>
+        <w:ind w:left="3240" w:hanging="360"/>
+      </w:pPr>
+      <w:rPr>
+        <w:rFonts w:ascii="Wingdings" w:hAnsi="Wingdings" w:hint="default"/>
+      </w:rPr>
+    </w:lvl>
+    <w:lvl w:ilvl="3" w:tplc="04070001" w:tentative="1">
+      <w:start w:val="1"/>
+      <w:numFmt w:val="bullet"/>
+      <w:lvlText w:val=""/>
+      <w:lvlJc w:val="left"/>
+      <w:pPr>
+        <w:ind w:left="3960" w:hanging="360"/>
+      </w:pPr>
+      <w:rPr>
+        <w:rFonts w:ascii="Symbol" w:hAnsi="Symbol" w:hint="default"/>
+      </w:rPr>
+    </w:lvl>
+    <w:lvl w:ilvl="4" w:tplc="04070003" w:tentative="1">
+      <w:start w:val="1"/>
+      <w:numFmt w:val="bullet"/>
+      <w:lvlText w:val="o"/>
+      <w:lvlJc w:val="left"/>
+      <w:pPr>
+        <w:ind w:left="4680" w:hanging="360"/>
+      </w:pPr>
+      <w:rPr>
+        <w:rFonts w:ascii="Courier New" w:hAnsi="Courier New" w:cs="Courier New" w:hint="default"/>
+      </w:rPr>
+    </w:lvl>
+    <w:lvl w:ilvl="5" w:tplc="04070005" w:tentative="1">
+      <w:start w:val="1"/>
+      <w:numFmt w:val="bullet"/>
+      <w:lvlText w:val=""/>
+      <w:lvlJc w:val="left"/>
+      <w:pPr>
+        <w:ind w:left="5400" w:hanging="360"/>
+      </w:pPr>
+      <w:rPr>
+        <w:rFonts w:ascii="Wingdings" w:hAnsi="Wingdings" w:hint="default"/>
+      </w:rPr>
+    </w:lvl>
+    <w:lvl w:ilvl="6" w:tplc="04070001" w:tentative="1">
+      <w:start w:val="1"/>
+      <w:numFmt w:val="bullet"/>
+      <w:lvlText w:val=""/>
+      <w:lvlJc w:val="left"/>
+      <w:pPr>
+        <w:ind w:left="6120" w:hanging="360"/>
+      </w:pPr>
+      <w:rPr>
+        <w:rFonts w:ascii="Symbol" w:hAnsi="Symbol" w:hint="default"/>
+      </w:rPr>
+    </w:lvl>
+    <w:lvl w:ilvl="7" w:tplc="04070003" w:tentative="1">
+      <w:start w:val="1"/>
+      <w:numFmt w:val="bullet"/>
+      <w:lvlText w:val="o"/>
+      <w:lvlJc w:val="left"/>
+      <w:pPr>
+        <w:ind w:left="6840" w:hanging="360"/>
+      </w:pPr>
+      <w:rPr>
+        <w:rFonts w:ascii="Courier New" w:hAnsi="Courier New" w:cs="Courier New" w:hint="default"/>
+      </w:rPr>
+    </w:lvl>
+    <w:lvl w:ilvl="8" w:tplc="04070005" w:tentative="1">
+      <w:start w:val="1"/>
+      <w:numFmt w:val="bullet"/>
+      <w:lvlText w:val=""/>
+      <w:lvlJc w:val="left"/>
+      <w:pPr>
+        <w:ind w:left="7560" w:hanging="360"/>
+      </w:pPr>
+      <w:rPr>
+        <w:rFonts w:ascii="Wingdings" w:hAnsi="Wingdings" w:hint="default"/>
+      </w:rPr>
+    </w:lvl>
+  </w:abstractNum>
+  <w:abstractNum w:abstractNumId="7" w15:restartNumberingAfterBreak="0">
     <w:nsid w:val="3BE915D7"/>
     <w:multiLevelType w:val="hybridMultilevel"/>
     <w:tmpl w:val="638AF94A"/>
@@ -2941,7 +6283,7 @@
         <w:rFonts w:ascii="Symbol" w:hAnsi="Symbol" w:hint="default"/>
       </w:rPr>
     </w:lvl>
-    <w:lvl w:ilvl="1" w:tplc="04070003" w:tentative="1">
+    <w:lvl w:ilvl="1" w:tplc="04070003">
       <w:start w:val="1"/>
       <w:numFmt w:val="bullet"/>
       <w:lvlText w:val="o"/>
@@ -3038,7 +6380,7 @@
       </w:rPr>
     </w:lvl>
   </w:abstractNum>
-  <w:abstractNum w:abstractNumId="3" w15:restartNumberingAfterBreak="0">
+  <w:abstractNum w:abstractNumId="8" w15:restartNumberingAfterBreak="0">
     <w:nsid w:val="41B031CA"/>
     <w:multiLevelType w:val="hybridMultilevel"/>
     <w:tmpl w:val="7C66BDBE"/>
@@ -3151,7 +6493,233 @@
       </w:rPr>
     </w:lvl>
   </w:abstractNum>
-  <w:abstractNum w:abstractNumId="4" w15:restartNumberingAfterBreak="0">
+  <w:abstractNum w:abstractNumId="9" w15:restartNumberingAfterBreak="0">
+    <w:nsid w:val="458E0910"/>
+    <w:multiLevelType w:val="hybridMultilevel"/>
+    <w:tmpl w:val="AE3A86D6"/>
+    <w:lvl w:ilvl="0" w:tplc="04070001">
+      <w:start w:val="1"/>
+      <w:numFmt w:val="bullet"/>
+      <w:lvlText w:val=""/>
+      <w:lvlJc w:val="left"/>
+      <w:pPr>
+        <w:ind w:left="1800" w:hanging="360"/>
+      </w:pPr>
+      <w:rPr>
+        <w:rFonts w:ascii="Symbol" w:hAnsi="Symbol" w:hint="default"/>
+      </w:rPr>
+    </w:lvl>
+    <w:lvl w:ilvl="1" w:tplc="04070003">
+      <w:start w:val="1"/>
+      <w:numFmt w:val="bullet"/>
+      <w:lvlText w:val="o"/>
+      <w:lvlJc w:val="left"/>
+      <w:pPr>
+        <w:ind w:left="2520" w:hanging="360"/>
+      </w:pPr>
+      <w:rPr>
+        <w:rFonts w:ascii="Courier New" w:hAnsi="Courier New" w:cs="Courier New" w:hint="default"/>
+      </w:rPr>
+    </w:lvl>
+    <w:lvl w:ilvl="2" w:tplc="04070005">
+      <w:start w:val="1"/>
+      <w:numFmt w:val="bullet"/>
+      <w:lvlText w:val=""/>
+      <w:lvlJc w:val="left"/>
+      <w:pPr>
+        <w:ind w:left="3240" w:hanging="360"/>
+      </w:pPr>
+      <w:rPr>
+        <w:rFonts w:ascii="Wingdings" w:hAnsi="Wingdings" w:hint="default"/>
+      </w:rPr>
+    </w:lvl>
+    <w:lvl w:ilvl="3" w:tplc="04070001">
+      <w:start w:val="1"/>
+      <w:numFmt w:val="bullet"/>
+      <w:lvlText w:val=""/>
+      <w:lvlJc w:val="left"/>
+      <w:pPr>
+        <w:ind w:left="3960" w:hanging="360"/>
+      </w:pPr>
+      <w:rPr>
+        <w:rFonts w:ascii="Symbol" w:hAnsi="Symbol" w:hint="default"/>
+      </w:rPr>
+    </w:lvl>
+    <w:lvl w:ilvl="4" w:tplc="04070003" w:tentative="1">
+      <w:start w:val="1"/>
+      <w:numFmt w:val="bullet"/>
+      <w:lvlText w:val="o"/>
+      <w:lvlJc w:val="left"/>
+      <w:pPr>
+        <w:ind w:left="4680" w:hanging="360"/>
+      </w:pPr>
+      <w:rPr>
+        <w:rFonts w:ascii="Courier New" w:hAnsi="Courier New" w:cs="Courier New" w:hint="default"/>
+      </w:rPr>
+    </w:lvl>
+    <w:lvl w:ilvl="5" w:tplc="04070005" w:tentative="1">
+      <w:start w:val="1"/>
+      <w:numFmt w:val="bullet"/>
+      <w:lvlText w:val=""/>
+      <w:lvlJc w:val="left"/>
+      <w:pPr>
+        <w:ind w:left="5400" w:hanging="360"/>
+      </w:pPr>
+      <w:rPr>
+        <w:rFonts w:ascii="Wingdings" w:hAnsi="Wingdings" w:hint="default"/>
+      </w:rPr>
+    </w:lvl>
+    <w:lvl w:ilvl="6" w:tplc="04070001" w:tentative="1">
+      <w:start w:val="1"/>
+      <w:numFmt w:val="bullet"/>
+      <w:lvlText w:val=""/>
+      <w:lvlJc w:val="left"/>
+      <w:pPr>
+        <w:ind w:left="6120" w:hanging="360"/>
+      </w:pPr>
+      <w:rPr>
+        <w:rFonts w:ascii="Symbol" w:hAnsi="Symbol" w:hint="default"/>
+      </w:rPr>
+    </w:lvl>
+    <w:lvl w:ilvl="7" w:tplc="04070003" w:tentative="1">
+      <w:start w:val="1"/>
+      <w:numFmt w:val="bullet"/>
+      <w:lvlText w:val="o"/>
+      <w:lvlJc w:val="left"/>
+      <w:pPr>
+        <w:ind w:left="6840" w:hanging="360"/>
+      </w:pPr>
+      <w:rPr>
+        <w:rFonts w:ascii="Courier New" w:hAnsi="Courier New" w:cs="Courier New" w:hint="default"/>
+      </w:rPr>
+    </w:lvl>
+    <w:lvl w:ilvl="8" w:tplc="04070005" w:tentative="1">
+      <w:start w:val="1"/>
+      <w:numFmt w:val="bullet"/>
+      <w:lvlText w:val=""/>
+      <w:lvlJc w:val="left"/>
+      <w:pPr>
+        <w:ind w:left="7560" w:hanging="360"/>
+      </w:pPr>
+      <w:rPr>
+        <w:rFonts w:ascii="Wingdings" w:hAnsi="Wingdings" w:hint="default"/>
+      </w:rPr>
+    </w:lvl>
+  </w:abstractNum>
+  <w:abstractNum w:abstractNumId="10" w15:restartNumberingAfterBreak="0">
+    <w:nsid w:val="4C8C4E7D"/>
+    <w:multiLevelType w:val="hybridMultilevel"/>
+    <w:tmpl w:val="B68CAED8"/>
+    <w:lvl w:ilvl="0" w:tplc="04070001">
+      <w:start w:val="1"/>
+      <w:numFmt w:val="bullet"/>
+      <w:lvlText w:val=""/>
+      <w:lvlJc w:val="left"/>
+      <w:pPr>
+        <w:ind w:left="720" w:hanging="360"/>
+      </w:pPr>
+      <w:rPr>
+        <w:rFonts w:ascii="Symbol" w:hAnsi="Symbol" w:hint="default"/>
+      </w:rPr>
+    </w:lvl>
+    <w:lvl w:ilvl="1" w:tplc="04070003" w:tentative="1">
+      <w:start w:val="1"/>
+      <w:numFmt w:val="bullet"/>
+      <w:lvlText w:val="o"/>
+      <w:lvlJc w:val="left"/>
+      <w:pPr>
+        <w:ind w:left="1440" w:hanging="360"/>
+      </w:pPr>
+      <w:rPr>
+        <w:rFonts w:ascii="Courier New" w:hAnsi="Courier New" w:cs="Courier New" w:hint="default"/>
+      </w:rPr>
+    </w:lvl>
+    <w:lvl w:ilvl="2" w:tplc="04070005" w:tentative="1">
+      <w:start w:val="1"/>
+      <w:numFmt w:val="bullet"/>
+      <w:lvlText w:val=""/>
+      <w:lvlJc w:val="left"/>
+      <w:pPr>
+        <w:ind w:left="2160" w:hanging="360"/>
+      </w:pPr>
+      <w:rPr>
+        <w:rFonts w:ascii="Wingdings" w:hAnsi="Wingdings" w:hint="default"/>
+      </w:rPr>
+    </w:lvl>
+    <w:lvl w:ilvl="3" w:tplc="04070001" w:tentative="1">
+      <w:start w:val="1"/>
+      <w:numFmt w:val="bullet"/>
+      <w:lvlText w:val=""/>
+      <w:lvlJc w:val="left"/>
+      <w:pPr>
+        <w:ind w:left="2880" w:hanging="360"/>
+      </w:pPr>
+      <w:rPr>
+        <w:rFonts w:ascii="Symbol" w:hAnsi="Symbol" w:hint="default"/>
+      </w:rPr>
+    </w:lvl>
+    <w:lvl w:ilvl="4" w:tplc="04070003" w:tentative="1">
+      <w:start w:val="1"/>
+      <w:numFmt w:val="bullet"/>
+      <w:lvlText w:val="o"/>
+      <w:lvlJc w:val="left"/>
+      <w:pPr>
+        <w:ind w:left="3600" w:hanging="360"/>
+      </w:pPr>
+      <w:rPr>
+        <w:rFonts w:ascii="Courier New" w:hAnsi="Courier New" w:cs="Courier New" w:hint="default"/>
+      </w:rPr>
+    </w:lvl>
+    <w:lvl w:ilvl="5" w:tplc="04070005" w:tentative="1">
+      <w:start w:val="1"/>
+      <w:numFmt w:val="bullet"/>
+      <w:lvlText w:val=""/>
+      <w:lvlJc w:val="left"/>
+      <w:pPr>
+        <w:ind w:left="4320" w:hanging="360"/>
+      </w:pPr>
+      <w:rPr>
+        <w:rFonts w:ascii="Wingdings" w:hAnsi="Wingdings" w:hint="default"/>
+      </w:rPr>
+    </w:lvl>
+    <w:lvl w:ilvl="6" w:tplc="04070001" w:tentative="1">
+      <w:start w:val="1"/>
+      <w:numFmt w:val="bullet"/>
+      <w:lvlText w:val=""/>
+      <w:lvlJc w:val="left"/>
+      <w:pPr>
+        <w:ind w:left="5040" w:hanging="360"/>
+      </w:pPr>
+      <w:rPr>
+        <w:rFonts w:ascii="Symbol" w:hAnsi="Symbol" w:hint="default"/>
+      </w:rPr>
+    </w:lvl>
+    <w:lvl w:ilvl="7" w:tplc="04070003" w:tentative="1">
+      <w:start w:val="1"/>
+      <w:numFmt w:val="bullet"/>
+      <w:lvlText w:val="o"/>
+      <w:lvlJc w:val="left"/>
+      <w:pPr>
+        <w:ind w:left="5760" w:hanging="360"/>
+      </w:pPr>
+      <w:rPr>
+        <w:rFonts w:ascii="Courier New" w:hAnsi="Courier New" w:cs="Courier New" w:hint="default"/>
+      </w:rPr>
+    </w:lvl>
+    <w:lvl w:ilvl="8" w:tplc="04070005" w:tentative="1">
+      <w:start w:val="1"/>
+      <w:numFmt w:val="bullet"/>
+      <w:lvlText w:val=""/>
+      <w:lvlJc w:val="left"/>
+      <w:pPr>
+        <w:ind w:left="6480" w:hanging="360"/>
+      </w:pPr>
+      <w:rPr>
+        <w:rFonts w:ascii="Wingdings" w:hAnsi="Wingdings" w:hint="default"/>
+      </w:rPr>
+    </w:lvl>
+  </w:abstractNum>
+  <w:abstractNum w:abstractNumId="11" w15:restartNumberingAfterBreak="0">
     <w:nsid w:val="4EC526D6"/>
     <w:multiLevelType w:val="hybridMultilevel"/>
     <w:tmpl w:val="DA9E6872"/>
@@ -3240,7 +6808,7 @@
       </w:pPr>
     </w:lvl>
   </w:abstractNum>
-  <w:abstractNum w:abstractNumId="5" w15:restartNumberingAfterBreak="0">
+  <w:abstractNum w:abstractNumId="12" w15:restartNumberingAfterBreak="0">
     <w:nsid w:val="5EB769D3"/>
     <w:multiLevelType w:val="hybridMultilevel"/>
     <w:tmpl w:val="06EE5910"/>
@@ -3353,7 +6921,120 @@
       </w:rPr>
     </w:lvl>
   </w:abstractNum>
-  <w:abstractNum w:abstractNumId="6" w15:restartNumberingAfterBreak="0">
+  <w:abstractNum w:abstractNumId="13" w15:restartNumberingAfterBreak="0">
+    <w:nsid w:val="5EC2721C"/>
+    <w:multiLevelType w:val="hybridMultilevel"/>
+    <w:tmpl w:val="DAF69A30"/>
+    <w:lvl w:ilvl="0" w:tplc="04070001">
+      <w:start w:val="1"/>
+      <w:numFmt w:val="bullet"/>
+      <w:lvlText w:val=""/>
+      <w:lvlJc w:val="left"/>
+      <w:pPr>
+        <w:ind w:left="1800" w:hanging="360"/>
+      </w:pPr>
+      <w:rPr>
+        <w:rFonts w:ascii="Symbol" w:hAnsi="Symbol" w:hint="default"/>
+      </w:rPr>
+    </w:lvl>
+    <w:lvl w:ilvl="1" w:tplc="04070003" w:tentative="1">
+      <w:start w:val="1"/>
+      <w:numFmt w:val="bullet"/>
+      <w:lvlText w:val="o"/>
+      <w:lvlJc w:val="left"/>
+      <w:pPr>
+        <w:ind w:left="2520" w:hanging="360"/>
+      </w:pPr>
+      <w:rPr>
+        <w:rFonts w:ascii="Courier New" w:hAnsi="Courier New" w:cs="Courier New" w:hint="default"/>
+      </w:rPr>
+    </w:lvl>
+    <w:lvl w:ilvl="2" w:tplc="04070005" w:tentative="1">
+      <w:start w:val="1"/>
+      <w:numFmt w:val="bullet"/>
+      <w:lvlText w:val=""/>
+      <w:lvlJc w:val="left"/>
+      <w:pPr>
+        <w:ind w:left="3240" w:hanging="360"/>
+      </w:pPr>
+      <w:rPr>
+        <w:rFonts w:ascii="Wingdings" w:hAnsi="Wingdings" w:hint="default"/>
+      </w:rPr>
+    </w:lvl>
+    <w:lvl w:ilvl="3" w:tplc="04070001" w:tentative="1">
+      <w:start w:val="1"/>
+      <w:numFmt w:val="bullet"/>
+      <w:lvlText w:val=""/>
+      <w:lvlJc w:val="left"/>
+      <w:pPr>
+        <w:ind w:left="3960" w:hanging="360"/>
+      </w:pPr>
+      <w:rPr>
+        <w:rFonts w:ascii="Symbol" w:hAnsi="Symbol" w:hint="default"/>
+      </w:rPr>
+    </w:lvl>
+    <w:lvl w:ilvl="4" w:tplc="04070003" w:tentative="1">
+      <w:start w:val="1"/>
+      <w:numFmt w:val="bullet"/>
+      <w:lvlText w:val="o"/>
+      <w:lvlJc w:val="left"/>
+      <w:pPr>
+        <w:ind w:left="4680" w:hanging="360"/>
+      </w:pPr>
+      <w:rPr>
+        <w:rFonts w:ascii="Courier New" w:hAnsi="Courier New" w:cs="Courier New" w:hint="default"/>
+      </w:rPr>
+    </w:lvl>
+    <w:lvl w:ilvl="5" w:tplc="04070005" w:tentative="1">
+      <w:start w:val="1"/>
+      <w:numFmt w:val="bullet"/>
+      <w:lvlText w:val=""/>
+      <w:lvlJc w:val="left"/>
+      <w:pPr>
+        <w:ind w:left="5400" w:hanging="360"/>
+      </w:pPr>
+      <w:rPr>
+        <w:rFonts w:ascii="Wingdings" w:hAnsi="Wingdings" w:hint="default"/>
+      </w:rPr>
+    </w:lvl>
+    <w:lvl w:ilvl="6" w:tplc="04070001" w:tentative="1">
+      <w:start w:val="1"/>
+      <w:numFmt w:val="bullet"/>
+      <w:lvlText w:val=""/>
+      <w:lvlJc w:val="left"/>
+      <w:pPr>
+        <w:ind w:left="6120" w:hanging="360"/>
+      </w:pPr>
+      <w:rPr>
+        <w:rFonts w:ascii="Symbol" w:hAnsi="Symbol" w:hint="default"/>
+      </w:rPr>
+    </w:lvl>
+    <w:lvl w:ilvl="7" w:tplc="04070003" w:tentative="1">
+      <w:start w:val="1"/>
+      <w:numFmt w:val="bullet"/>
+      <w:lvlText w:val="o"/>
+      <w:lvlJc w:val="left"/>
+      <w:pPr>
+        <w:ind w:left="6840" w:hanging="360"/>
+      </w:pPr>
+      <w:rPr>
+        <w:rFonts w:ascii="Courier New" w:hAnsi="Courier New" w:cs="Courier New" w:hint="default"/>
+      </w:rPr>
+    </w:lvl>
+    <w:lvl w:ilvl="8" w:tplc="04070005" w:tentative="1">
+      <w:start w:val="1"/>
+      <w:numFmt w:val="bullet"/>
+      <w:lvlText w:val=""/>
+      <w:lvlJc w:val="left"/>
+      <w:pPr>
+        <w:ind w:left="7560" w:hanging="360"/>
+      </w:pPr>
+      <w:rPr>
+        <w:rFonts w:ascii="Wingdings" w:hAnsi="Wingdings" w:hint="default"/>
+      </w:rPr>
+    </w:lvl>
+  </w:abstractNum>
+  <w:abstractNum w:abstractNumId="14" w15:restartNumberingAfterBreak="0">
     <w:nsid w:val="5EF829A6"/>
     <w:multiLevelType w:val="multilevel"/>
     <w:tmpl w:val="C30C56E0"/>
@@ -3474,26 +7155,514 @@
       </w:rPr>
     </w:lvl>
   </w:abstractNum>
+  <w:abstractNum w:abstractNumId="15" w15:restartNumberingAfterBreak="0">
+    <w:nsid w:val="63F462B7"/>
+    <w:multiLevelType w:val="hybridMultilevel"/>
+    <w:tmpl w:val="B168745A"/>
+    <w:lvl w:ilvl="0" w:tplc="04070001">
+      <w:start w:val="1"/>
+      <w:numFmt w:val="bullet"/>
+      <w:lvlText w:val=""/>
+      <w:lvlJc w:val="left"/>
+      <w:pPr>
+        <w:ind w:left="720" w:hanging="360"/>
+      </w:pPr>
+      <w:rPr>
+        <w:rFonts w:ascii="Symbol" w:hAnsi="Symbol" w:hint="default"/>
+      </w:rPr>
+    </w:lvl>
+    <w:lvl w:ilvl="1" w:tplc="04070003" w:tentative="1">
+      <w:start w:val="1"/>
+      <w:numFmt w:val="bullet"/>
+      <w:lvlText w:val="o"/>
+      <w:lvlJc w:val="left"/>
+      <w:pPr>
+        <w:ind w:left="1440" w:hanging="360"/>
+      </w:pPr>
+      <w:rPr>
+        <w:rFonts w:ascii="Courier New" w:hAnsi="Courier New" w:cs="Courier New" w:hint="default"/>
+      </w:rPr>
+    </w:lvl>
+    <w:lvl w:ilvl="2" w:tplc="04070005" w:tentative="1">
+      <w:start w:val="1"/>
+      <w:numFmt w:val="bullet"/>
+      <w:lvlText w:val=""/>
+      <w:lvlJc w:val="left"/>
+      <w:pPr>
+        <w:ind w:left="2160" w:hanging="360"/>
+      </w:pPr>
+      <w:rPr>
+        <w:rFonts w:ascii="Wingdings" w:hAnsi="Wingdings" w:hint="default"/>
+      </w:rPr>
+    </w:lvl>
+    <w:lvl w:ilvl="3" w:tplc="04070001" w:tentative="1">
+      <w:start w:val="1"/>
+      <w:numFmt w:val="bullet"/>
+      <w:lvlText w:val=""/>
+      <w:lvlJc w:val="left"/>
+      <w:pPr>
+        <w:ind w:left="2880" w:hanging="360"/>
+      </w:pPr>
+      <w:rPr>
+        <w:rFonts w:ascii="Symbol" w:hAnsi="Symbol" w:hint="default"/>
+      </w:rPr>
+    </w:lvl>
+    <w:lvl w:ilvl="4" w:tplc="04070003" w:tentative="1">
+      <w:start w:val="1"/>
+      <w:numFmt w:val="bullet"/>
+      <w:lvlText w:val="o"/>
+      <w:lvlJc w:val="left"/>
+      <w:pPr>
+        <w:ind w:left="3600" w:hanging="360"/>
+      </w:pPr>
+      <w:rPr>
+        <w:rFonts w:ascii="Courier New" w:hAnsi="Courier New" w:cs="Courier New" w:hint="default"/>
+      </w:rPr>
+    </w:lvl>
+    <w:lvl w:ilvl="5" w:tplc="04070005" w:tentative="1">
+      <w:start w:val="1"/>
+      <w:numFmt w:val="bullet"/>
+      <w:lvlText w:val=""/>
+      <w:lvlJc w:val="left"/>
+      <w:pPr>
+        <w:ind w:left="4320" w:hanging="360"/>
+      </w:pPr>
+      <w:rPr>
+        <w:rFonts w:ascii="Wingdings" w:hAnsi="Wingdings" w:hint="default"/>
+      </w:rPr>
+    </w:lvl>
+    <w:lvl w:ilvl="6" w:tplc="04070001" w:tentative="1">
+      <w:start w:val="1"/>
+      <w:numFmt w:val="bullet"/>
+      <w:lvlText w:val=""/>
+      <w:lvlJc w:val="left"/>
+      <w:pPr>
+        <w:ind w:left="5040" w:hanging="360"/>
+      </w:pPr>
+      <w:rPr>
+        <w:rFonts w:ascii="Symbol" w:hAnsi="Symbol" w:hint="default"/>
+      </w:rPr>
+    </w:lvl>
+    <w:lvl w:ilvl="7" w:tplc="04070003" w:tentative="1">
+      <w:start w:val="1"/>
+      <w:numFmt w:val="bullet"/>
+      <w:lvlText w:val="o"/>
+      <w:lvlJc w:val="left"/>
+      <w:pPr>
+        <w:ind w:left="5760" w:hanging="360"/>
+      </w:pPr>
+      <w:rPr>
+        <w:rFonts w:ascii="Courier New" w:hAnsi="Courier New" w:cs="Courier New" w:hint="default"/>
+      </w:rPr>
+    </w:lvl>
+    <w:lvl w:ilvl="8" w:tplc="04070005" w:tentative="1">
+      <w:start w:val="1"/>
+      <w:numFmt w:val="bullet"/>
+      <w:lvlText w:val=""/>
+      <w:lvlJc w:val="left"/>
+      <w:pPr>
+        <w:ind w:left="6480" w:hanging="360"/>
+      </w:pPr>
+      <w:rPr>
+        <w:rFonts w:ascii="Wingdings" w:hAnsi="Wingdings" w:hint="default"/>
+      </w:rPr>
+    </w:lvl>
+  </w:abstractNum>
+  <w:abstractNum w:abstractNumId="16" w15:restartNumberingAfterBreak="0">
+    <w:nsid w:val="67282E58"/>
+    <w:multiLevelType w:val="hybridMultilevel"/>
+    <w:tmpl w:val="3FCCED00"/>
+    <w:lvl w:ilvl="0" w:tplc="04070001">
+      <w:start w:val="1"/>
+      <w:numFmt w:val="bullet"/>
+      <w:lvlText w:val=""/>
+      <w:lvlJc w:val="left"/>
+      <w:pPr>
+        <w:ind w:left="720" w:hanging="360"/>
+      </w:pPr>
+      <w:rPr>
+        <w:rFonts w:ascii="Symbol" w:hAnsi="Symbol" w:hint="default"/>
+      </w:rPr>
+    </w:lvl>
+    <w:lvl w:ilvl="1" w:tplc="04070003" w:tentative="1">
+      <w:start w:val="1"/>
+      <w:numFmt w:val="bullet"/>
+      <w:lvlText w:val="o"/>
+      <w:lvlJc w:val="left"/>
+      <w:pPr>
+        <w:ind w:left="1440" w:hanging="360"/>
+      </w:pPr>
+      <w:rPr>
+        <w:rFonts w:ascii="Courier New" w:hAnsi="Courier New" w:cs="Courier New" w:hint="default"/>
+      </w:rPr>
+    </w:lvl>
+    <w:lvl w:ilvl="2" w:tplc="04070005" w:tentative="1">
+      <w:start w:val="1"/>
+      <w:numFmt w:val="bullet"/>
+      <w:lvlText w:val=""/>
+      <w:lvlJc w:val="left"/>
+      <w:pPr>
+        <w:ind w:left="2160" w:hanging="360"/>
+      </w:pPr>
+      <w:rPr>
+        <w:rFonts w:ascii="Wingdings" w:hAnsi="Wingdings" w:hint="default"/>
+      </w:rPr>
+    </w:lvl>
+    <w:lvl w:ilvl="3" w:tplc="04070001" w:tentative="1">
+      <w:start w:val="1"/>
+      <w:numFmt w:val="bullet"/>
+      <w:lvlText w:val=""/>
+      <w:lvlJc w:val="left"/>
+      <w:pPr>
+        <w:ind w:left="2880" w:hanging="360"/>
+      </w:pPr>
+      <w:rPr>
+        <w:rFonts w:ascii="Symbol" w:hAnsi="Symbol" w:hint="default"/>
+      </w:rPr>
+    </w:lvl>
+    <w:lvl w:ilvl="4" w:tplc="04070003" w:tentative="1">
+      <w:start w:val="1"/>
+      <w:numFmt w:val="bullet"/>
+      <w:lvlText w:val="o"/>
+      <w:lvlJc w:val="left"/>
+      <w:pPr>
+        <w:ind w:left="3600" w:hanging="360"/>
+      </w:pPr>
+      <w:rPr>
+        <w:rFonts w:ascii="Courier New" w:hAnsi="Courier New" w:cs="Courier New" w:hint="default"/>
+      </w:rPr>
+    </w:lvl>
+    <w:lvl w:ilvl="5" w:tplc="04070005" w:tentative="1">
+      <w:start w:val="1"/>
+      <w:numFmt w:val="bullet"/>
+      <w:lvlText w:val=""/>
+      <w:lvlJc w:val="left"/>
+      <w:pPr>
+        <w:ind w:left="4320" w:hanging="360"/>
+      </w:pPr>
+      <w:rPr>
+        <w:rFonts w:ascii="Wingdings" w:hAnsi="Wingdings" w:hint="default"/>
+      </w:rPr>
+    </w:lvl>
+    <w:lvl w:ilvl="6" w:tplc="04070001" w:tentative="1">
+      <w:start w:val="1"/>
+      <w:numFmt w:val="bullet"/>
+      <w:lvlText w:val=""/>
+      <w:lvlJc w:val="left"/>
+      <w:pPr>
+        <w:ind w:left="5040" w:hanging="360"/>
+      </w:pPr>
+      <w:rPr>
+        <w:rFonts w:ascii="Symbol" w:hAnsi="Symbol" w:hint="default"/>
+      </w:rPr>
+    </w:lvl>
+    <w:lvl w:ilvl="7" w:tplc="04070003" w:tentative="1">
+      <w:start w:val="1"/>
+      <w:numFmt w:val="bullet"/>
+      <w:lvlText w:val="o"/>
+      <w:lvlJc w:val="left"/>
+      <w:pPr>
+        <w:ind w:left="5760" w:hanging="360"/>
+      </w:pPr>
+      <w:rPr>
+        <w:rFonts w:ascii="Courier New" w:hAnsi="Courier New" w:cs="Courier New" w:hint="default"/>
+      </w:rPr>
+    </w:lvl>
+    <w:lvl w:ilvl="8" w:tplc="04070005" w:tentative="1">
+      <w:start w:val="1"/>
+      <w:numFmt w:val="bullet"/>
+      <w:lvlText w:val=""/>
+      <w:lvlJc w:val="left"/>
+      <w:pPr>
+        <w:ind w:left="6480" w:hanging="360"/>
+      </w:pPr>
+      <w:rPr>
+        <w:rFonts w:ascii="Wingdings" w:hAnsi="Wingdings" w:hint="default"/>
+      </w:rPr>
+    </w:lvl>
+  </w:abstractNum>
+  <w:abstractNum w:abstractNumId="17" w15:restartNumberingAfterBreak="0">
+    <w:nsid w:val="6A730B89"/>
+    <w:multiLevelType w:val="hybridMultilevel"/>
+    <w:tmpl w:val="7DD4D02E"/>
+    <w:lvl w:ilvl="0" w:tplc="04070001">
+      <w:start w:val="1"/>
+      <w:numFmt w:val="bullet"/>
+      <w:lvlText w:val=""/>
+      <w:lvlJc w:val="left"/>
+      <w:pPr>
+        <w:ind w:left="720" w:hanging="360"/>
+      </w:pPr>
+      <w:rPr>
+        <w:rFonts w:ascii="Symbol" w:hAnsi="Symbol" w:hint="default"/>
+      </w:rPr>
+    </w:lvl>
+    <w:lvl w:ilvl="1" w:tplc="04070003" w:tentative="1">
+      <w:start w:val="1"/>
+      <w:numFmt w:val="bullet"/>
+      <w:lvlText w:val="o"/>
+      <w:lvlJc w:val="left"/>
+      <w:pPr>
+        <w:ind w:left="1440" w:hanging="360"/>
+      </w:pPr>
+      <w:rPr>
+        <w:rFonts w:ascii="Courier New" w:hAnsi="Courier New" w:cs="Courier New" w:hint="default"/>
+      </w:rPr>
+    </w:lvl>
+    <w:lvl w:ilvl="2" w:tplc="04070005" w:tentative="1">
+      <w:start w:val="1"/>
+      <w:numFmt w:val="bullet"/>
+      <w:lvlText w:val=""/>
+      <w:lvlJc w:val="left"/>
+      <w:pPr>
+        <w:ind w:left="2160" w:hanging="360"/>
+      </w:pPr>
+      <w:rPr>
+        <w:rFonts w:ascii="Wingdings" w:hAnsi="Wingdings" w:hint="default"/>
+      </w:rPr>
+    </w:lvl>
+    <w:lvl w:ilvl="3" w:tplc="04070001" w:tentative="1">
+      <w:start w:val="1"/>
+      <w:numFmt w:val="bullet"/>
+      <w:lvlText w:val=""/>
+      <w:lvlJc w:val="left"/>
+      <w:pPr>
+        <w:ind w:left="2880" w:hanging="360"/>
+      </w:pPr>
+      <w:rPr>
+        <w:rFonts w:ascii="Symbol" w:hAnsi="Symbol" w:hint="default"/>
+      </w:rPr>
+    </w:lvl>
+    <w:lvl w:ilvl="4" w:tplc="04070003" w:tentative="1">
+      <w:start w:val="1"/>
+      <w:numFmt w:val="bullet"/>
+      <w:lvlText w:val="o"/>
+      <w:lvlJc w:val="left"/>
+      <w:pPr>
+        <w:ind w:left="3600" w:hanging="360"/>
+      </w:pPr>
+      <w:rPr>
+        <w:rFonts w:ascii="Courier New" w:hAnsi="Courier New" w:cs="Courier New" w:hint="default"/>
+      </w:rPr>
+    </w:lvl>
+    <w:lvl w:ilvl="5" w:tplc="04070005" w:tentative="1">
+      <w:start w:val="1"/>
+      <w:numFmt w:val="bullet"/>
+      <w:lvlText w:val=""/>
+      <w:lvlJc w:val="left"/>
+      <w:pPr>
+        <w:ind w:left="4320" w:hanging="360"/>
+      </w:pPr>
+      <w:rPr>
+        <w:rFonts w:ascii="Wingdings" w:hAnsi="Wingdings" w:hint="default"/>
+      </w:rPr>
+    </w:lvl>
+    <w:lvl w:ilvl="6" w:tplc="04070001" w:tentative="1">
+      <w:start w:val="1"/>
+      <w:numFmt w:val="bullet"/>
+      <w:lvlText w:val=""/>
+      <w:lvlJc w:val="left"/>
+      <w:pPr>
+        <w:ind w:left="5040" w:hanging="360"/>
+      </w:pPr>
+      <w:rPr>
+        <w:rFonts w:ascii="Symbol" w:hAnsi="Symbol" w:hint="default"/>
+      </w:rPr>
+    </w:lvl>
+    <w:lvl w:ilvl="7" w:tplc="04070003" w:tentative="1">
+      <w:start w:val="1"/>
+      <w:numFmt w:val="bullet"/>
+      <w:lvlText w:val="o"/>
+      <w:lvlJc w:val="left"/>
+      <w:pPr>
+        <w:ind w:left="5760" w:hanging="360"/>
+      </w:pPr>
+      <w:rPr>
+        <w:rFonts w:ascii="Courier New" w:hAnsi="Courier New" w:cs="Courier New" w:hint="default"/>
+      </w:rPr>
+    </w:lvl>
+    <w:lvl w:ilvl="8" w:tplc="04070005" w:tentative="1">
+      <w:start w:val="1"/>
+      <w:numFmt w:val="bullet"/>
+      <w:lvlText w:val=""/>
+      <w:lvlJc w:val="left"/>
+      <w:pPr>
+        <w:ind w:left="6480" w:hanging="360"/>
+      </w:pPr>
+      <w:rPr>
+        <w:rFonts w:ascii="Wingdings" w:hAnsi="Wingdings" w:hint="default"/>
+      </w:rPr>
+    </w:lvl>
+  </w:abstractNum>
+  <w:abstractNum w:abstractNumId="18" w15:restartNumberingAfterBreak="0">
+    <w:nsid w:val="71675CF6"/>
+    <w:multiLevelType w:val="hybridMultilevel"/>
+    <w:tmpl w:val="4B9049EE"/>
+    <w:lvl w:ilvl="0" w:tplc="04070001">
+      <w:start w:val="1"/>
+      <w:numFmt w:val="bullet"/>
+      <w:lvlText w:val=""/>
+      <w:lvlJc w:val="left"/>
+      <w:pPr>
+        <w:ind w:left="720" w:hanging="360"/>
+      </w:pPr>
+      <w:rPr>
+        <w:rFonts w:ascii="Symbol" w:hAnsi="Symbol" w:hint="default"/>
+      </w:rPr>
+    </w:lvl>
+    <w:lvl w:ilvl="1" w:tplc="04070003" w:tentative="1">
+      <w:start w:val="1"/>
+      <w:numFmt w:val="bullet"/>
+      <w:lvlText w:val="o"/>
+      <w:lvlJc w:val="left"/>
+      <w:pPr>
+        <w:ind w:left="1440" w:hanging="360"/>
+      </w:pPr>
+      <w:rPr>
+        <w:rFonts w:ascii="Courier New" w:hAnsi="Courier New" w:cs="Courier New" w:hint="default"/>
+      </w:rPr>
+    </w:lvl>
+    <w:lvl w:ilvl="2" w:tplc="04070005" w:tentative="1">
+      <w:start w:val="1"/>
+      <w:numFmt w:val="bullet"/>
+      <w:lvlText w:val=""/>
+      <w:lvlJc w:val="left"/>
+      <w:pPr>
+        <w:ind w:left="2160" w:hanging="360"/>
+      </w:pPr>
+      <w:rPr>
+        <w:rFonts w:ascii="Wingdings" w:hAnsi="Wingdings" w:hint="default"/>
+      </w:rPr>
+    </w:lvl>
+    <w:lvl w:ilvl="3" w:tplc="04070001" w:tentative="1">
+      <w:start w:val="1"/>
+      <w:numFmt w:val="bullet"/>
+      <w:lvlText w:val=""/>
+      <w:lvlJc w:val="left"/>
+      <w:pPr>
+        <w:ind w:left="2880" w:hanging="360"/>
+      </w:pPr>
+      <w:rPr>
+        <w:rFonts w:ascii="Symbol" w:hAnsi="Symbol" w:hint="default"/>
+      </w:rPr>
+    </w:lvl>
+    <w:lvl w:ilvl="4" w:tplc="04070003" w:tentative="1">
+      <w:start w:val="1"/>
+      <w:numFmt w:val="bullet"/>
+      <w:lvlText w:val="o"/>
+      <w:lvlJc w:val="left"/>
+      <w:pPr>
+        <w:ind w:left="3600" w:hanging="360"/>
+      </w:pPr>
+      <w:rPr>
+        <w:rFonts w:ascii="Courier New" w:hAnsi="Courier New" w:cs="Courier New" w:hint="default"/>
+      </w:rPr>
+    </w:lvl>
+    <w:lvl w:ilvl="5" w:tplc="04070005" w:tentative="1">
+      <w:start w:val="1"/>
+      <w:numFmt w:val="bullet"/>
+      <w:lvlText w:val=""/>
+      <w:lvlJc w:val="left"/>
+      <w:pPr>
+        <w:ind w:left="4320" w:hanging="360"/>
+      </w:pPr>
+      <w:rPr>
+        <w:rFonts w:ascii="Wingdings" w:hAnsi="Wingdings" w:hint="default"/>
+      </w:rPr>
+    </w:lvl>
+    <w:lvl w:ilvl="6" w:tplc="04070001" w:tentative="1">
+      <w:start w:val="1"/>
+      <w:numFmt w:val="bullet"/>
+      <w:lvlText w:val=""/>
+      <w:lvlJc w:val="left"/>
+      <w:pPr>
+        <w:ind w:left="5040" w:hanging="360"/>
+      </w:pPr>
+      <w:rPr>
+        <w:rFonts w:ascii="Symbol" w:hAnsi="Symbol" w:hint="default"/>
+      </w:rPr>
+    </w:lvl>
+    <w:lvl w:ilvl="7" w:tplc="04070003" w:tentative="1">
+      <w:start w:val="1"/>
+      <w:numFmt w:val="bullet"/>
+      <w:lvlText w:val="o"/>
+      <w:lvlJc w:val="left"/>
+      <w:pPr>
+        <w:ind w:left="5760" w:hanging="360"/>
+      </w:pPr>
+      <w:rPr>
+        <w:rFonts w:ascii="Courier New" w:hAnsi="Courier New" w:cs="Courier New" w:hint="default"/>
+      </w:rPr>
+    </w:lvl>
+    <w:lvl w:ilvl="8" w:tplc="04070005" w:tentative="1">
+      <w:start w:val="1"/>
+      <w:numFmt w:val="bullet"/>
+      <w:lvlText w:val=""/>
+      <w:lvlJc w:val="left"/>
+      <w:pPr>
+        <w:ind w:left="6480" w:hanging="360"/>
+      </w:pPr>
+      <w:rPr>
+        <w:rFonts w:ascii="Wingdings" w:hAnsi="Wingdings" w:hint="default"/>
+      </w:rPr>
+    </w:lvl>
+  </w:abstractNum>
   <w:num w:numId="1">
+    <w:abstractNumId w:val="11"/>
+  </w:num>
+  <w:num w:numId="2">
+    <w:abstractNumId w:val="14"/>
+  </w:num>
+  <w:num w:numId="3">
+    <w:abstractNumId w:val="8"/>
+  </w:num>
+  <w:num w:numId="4">
     <w:abstractNumId w:val="4"/>
   </w:num>
-  <w:num w:numId="2">
+  <w:num w:numId="5">
+    <w:abstractNumId w:val="12"/>
+  </w:num>
+  <w:num w:numId="6">
+    <w:abstractNumId w:val="7"/>
+  </w:num>
+  <w:num w:numId="7">
+    <w:abstractNumId w:val="5"/>
+  </w:num>
+  <w:num w:numId="8">
+    <w:abstractNumId w:val="16"/>
+  </w:num>
+  <w:num w:numId="9">
+    <w:abstractNumId w:val="3"/>
+  </w:num>
+  <w:num w:numId="10">
+    <w:abstractNumId w:val="17"/>
+  </w:num>
+  <w:num w:numId="11">
+    <w:abstractNumId w:val="13"/>
+  </w:num>
+  <w:num w:numId="12">
     <w:abstractNumId w:val="6"/>
   </w:num>
-  <w:num w:numId="3">
-    <w:abstractNumId w:val="3"/>
+  <w:num w:numId="13">
+    <w:abstractNumId w:val="2"/>
   </w:num>
-  <w:num w:numId="4">
+  <w:num w:numId="14">
+    <w:abstractNumId w:val="9"/>
+  </w:num>
+  <w:num w:numId="15">
+    <w:abstractNumId w:val="1"/>
+  </w:num>
+  <w:num w:numId="16">
     <w:abstractNumId w:val="0"/>
   </w:num>
-  <w:num w:numId="5">
-    <w:abstractNumId w:val="5"/>
+  <w:num w:numId="17">
+    <w:abstractNumId w:val="15"/>
   </w:num>
-  <w:num w:numId="6">
-    <w:abstractNumId w:val="2"/>
+  <w:num w:numId="18">
+    <w:abstractNumId w:val="18"/>
   </w:num>
-  <w:num w:numId="7">
-    <w:abstractNumId w:val="1"/>
+  <w:num w:numId="19">
+    <w:abstractNumId w:val="10"/>
   </w:num>
 </w:numbering>
 </file>
@@ -4103,6 +8272,25 @@
       <w:contextualSpacing/>
     </w:pPr>
   </w:style>
+  <w:style w:type="table" w:styleId="Tabellenraster">
+    <w:name w:val="Table Grid"/>
+    <w:basedOn w:val="NormaleTabelle"/>
+    <w:uiPriority w:val="39"/>
+    <w:rsid w:val="004A02AA"/>
+    <w:pPr>
+      <w:spacing w:after="0" w:line="240" w:lineRule="auto"/>
+    </w:pPr>
+    <w:tblPr>
+      <w:tblBorders>
+        <w:top w:val="single" w:sz="4" w:space="0" w:color="auto"/>
+        <w:left w:val="single" w:sz="4" w:space="0" w:color="auto"/>
+        <w:bottom w:val="single" w:sz="4" w:space="0" w:color="auto"/>
+        <w:right w:val="single" w:sz="4" w:space="0" w:color="auto"/>
+        <w:insideH w:val="single" w:sz="4" w:space="0" w:color="auto"/>
+        <w:insideV w:val="single" w:sz="4" w:space="0" w:color="auto"/>
+      </w:tblBorders>
+    </w:tblPr>
+  </w:style>
 </w:styles>
 </file>
 

</xml_diff>

<commit_message>
Fix error in performTypeCheck of index-expression
</commit_message>
<xml_diff>
--- a/_Notes/Bachelor Thesis.docx
+++ b/_Notes/Bachelor Thesis.docx
@@ -2233,25 +2233,7 @@
         <w:rPr>
           <w:lang w:val="en-US"/>
         </w:rPr>
-        <w:t xml:space="preserve">UI </w:t>
-      </w:r>
-      <w:r>
-        <w:rPr>
-          <w:lang w:val="en-US"/>
-        </w:rPr>
-        <w:t>provid</w:t>
-      </w:r>
-      <w:r>
-        <w:rPr>
-          <w:lang w:val="en-US"/>
-        </w:rPr>
-        <w:t>ing</w:t>
-      </w:r>
-      <w:r>
-        <w:rPr>
-          <w:lang w:val="en-US"/>
-        </w:rPr>
-        <w:t xml:space="preserve"> base types as atomic building blocks</w:t>
+        <w:t>Bottom up construction</w:t>
       </w:r>
     </w:p>
     <w:p>
@@ -2269,13 +2251,25 @@
         <w:rPr>
           <w:lang w:val="en-US"/>
         </w:rPr>
-        <w:t>T</w:t>
-      </w:r>
-      <w:r>
-        <w:rPr>
-          <w:lang w:val="en-US"/>
-        </w:rPr>
-        <w:t>ype constructor templates as toolset for consecutive type construction</w:t>
+        <w:t xml:space="preserve">UI </w:t>
+      </w:r>
+      <w:r>
+        <w:rPr>
+          <w:lang w:val="en-US"/>
+        </w:rPr>
+        <w:t>provid</w:t>
+      </w:r>
+      <w:r>
+        <w:rPr>
+          <w:lang w:val="en-US"/>
+        </w:rPr>
+        <w:t>ing</w:t>
+      </w:r>
+      <w:r>
+        <w:rPr>
+          <w:lang w:val="en-US"/>
+        </w:rPr>
+        <w:t xml:space="preserve"> base types as atomic building blocks</w:t>
       </w:r>
     </w:p>
     <w:p>
@@ -2293,6 +2287,30 @@
         <w:rPr>
           <w:lang w:val="en-US"/>
         </w:rPr>
+        <w:t>T</w:t>
+      </w:r>
+      <w:r>
+        <w:rPr>
+          <w:lang w:val="en-US"/>
+        </w:rPr>
+        <w:t>ype constructor templates as toolset for consecutive type construction</w:t>
+      </w:r>
+    </w:p>
+    <w:p>
+      <w:pPr>
+        <w:pStyle w:val="Listenabsatz"/>
+        <w:numPr>
+          <w:ilvl w:val="1"/>
+          <w:numId w:val="7"/>
+        </w:numPr>
+        <w:rPr>
+          <w:lang w:val="en-US"/>
+        </w:rPr>
+      </w:pPr>
+      <w:r>
+        <w:rPr>
+          <w:lang w:val="en-US"/>
+        </w:rPr>
         <w:t>O</w:t>
       </w:r>
       <w:r>
@@ -2417,6 +2435,7 @@
         <w:rPr>
           <w:lang w:val="en-US"/>
         </w:rPr>
+        <w:lastRenderedPageBreak/>
         <w:t>Implementation:</w:t>
       </w:r>
     </w:p>
@@ -2435,7 +2454,6 @@
         <w:rPr>
           <w:lang w:val="en-US"/>
         </w:rPr>
-        <w:lastRenderedPageBreak/>
         <w:t xml:space="preserve">Lifecycle-hooks of </w:t>
       </w:r>
       <w:proofErr w:type="spellStart"/>
@@ -2716,11 +2734,20 @@
           <w:numId w:val="7"/>
         </w:numPr>
         <w:rPr>
-          <w:lang w:val="en-US"/>
-        </w:rPr>
-      </w:pPr>
-      <w:r>
-        <w:rPr>
+          <w:highlight w:val="yellow"/>
+          <w:lang w:val="en-US"/>
+        </w:rPr>
+      </w:pPr>
+      <w:r>
+        <w:rPr>
+          <w:highlight w:val="yellow"/>
+          <w:lang w:val="en-US"/>
+        </w:rPr>
+        <w:t xml:space="preserve">TODO: </w:t>
+      </w:r>
+      <w:r>
+        <w:rPr>
+          <w:highlight w:val="yellow"/>
           <w:lang w:val="en-US"/>
         </w:rPr>
         <w:t xml:space="preserve">List </w:t>
@@ -2728,6 +2755,7 @@
       <w:proofErr w:type="spellStart"/>
       <w:r>
         <w:rPr>
+          <w:highlight w:val="yellow"/>
           <w:lang w:val="en-US"/>
         </w:rPr>
         <w:t>cdecl</w:t>
@@ -2735,6 +2763,7 @@
       <w:proofErr w:type="spellEnd"/>
       <w:r>
         <w:rPr>
+          <w:highlight w:val="yellow"/>
           <w:lang w:val="en-US"/>
         </w:rPr>
         <w:t xml:space="preserve"> rules relying on 3-tuple</w:t>
@@ -3423,6 +3452,19 @@
     </w:p>
     <w:p>
       <w:pPr>
+        <w:rPr>
+          <w:lang w:val="en-US"/>
+        </w:rPr>
+      </w:pPr>
+      <w:r>
+        <w:rPr>
+          <w:lang w:val="en-US"/>
+        </w:rPr>
+        <w:br w:type="page"/>
+      </w:r>
+    </w:p>
+    <w:p>
+      <w:pPr>
         <w:pStyle w:val="Listenabsatz"/>
         <w:numPr>
           <w:ilvl w:val="2"/>
@@ -3436,6 +3478,7 @@
         <w:rPr>
           <w:lang w:val="en-US"/>
         </w:rPr>
+        <w:lastRenderedPageBreak/>
         <w:t xml:space="preserve">Specification of </w:t>
       </w:r>
       <w:proofErr w:type="spellStart"/>
@@ -3512,7 +3555,6 @@
         <w:rPr>
           <w:lang w:val="en-US"/>
         </w:rPr>
-        <w:lastRenderedPageBreak/>
         <w:t xml:space="preserve">Let </w:t>
       </w:r>
       <w:r>
@@ -4420,24 +4462,80 @@
           <w:iCs/>
           <w:lang w:val="en-US"/>
         </w:rPr>
-        <w:t>f(p0,…,</w:t>
-      </w:r>
-      <w:proofErr w:type="spellStart"/>
+        <w:t>f(</w:t>
+      </w:r>
       <w:r>
         <w:rPr>
           <w:i/>
           <w:iCs/>
           <w:lang w:val="en-US"/>
         </w:rPr>
-        <w:t>pn</w:t>
-      </w:r>
-      <w:proofErr w:type="spellEnd"/>
+        <w:t>a</w:t>
+      </w:r>
       <w:r>
         <w:rPr>
           <w:i/>
           <w:iCs/>
           <w:lang w:val="en-US"/>
         </w:rPr>
+        <w:t>p</w:t>
+      </w:r>
+      <w:r>
+        <w:rPr>
+          <w:i/>
+          <w:iCs/>
+          <w:lang w:val="en-US"/>
+        </w:rPr>
+        <w:t>_</w:t>
+      </w:r>
+      <w:r>
+        <w:rPr>
+          <w:i/>
+          <w:iCs/>
+          <w:lang w:val="en-US"/>
+        </w:rPr>
+        <w:t>0,…,</w:t>
+      </w:r>
+      <w:proofErr w:type="spellStart"/>
+      <w:r>
+        <w:rPr>
+          <w:i/>
+          <w:iCs/>
+          <w:lang w:val="en-US"/>
+        </w:rPr>
+        <w:t>a</w:t>
+      </w:r>
+      <w:r>
+        <w:rPr>
+          <w:i/>
+          <w:iCs/>
+          <w:lang w:val="en-US"/>
+        </w:rPr>
+        <w:t>p</w:t>
+      </w:r>
+      <w:r>
+        <w:rPr>
+          <w:i/>
+          <w:iCs/>
+          <w:lang w:val="en-US"/>
+        </w:rPr>
+        <w:t>_</w:t>
+      </w:r>
+      <w:r>
+        <w:rPr>
+          <w:i/>
+          <w:iCs/>
+          <w:lang w:val="en-US"/>
+        </w:rPr>
+        <w:t>n</w:t>
+      </w:r>
+      <w:proofErr w:type="spellEnd"/>
+      <w:r>
+        <w:rPr>
+          <w:i/>
+          <w:iCs/>
+          <w:lang w:val="en-US"/>
+        </w:rPr>
         <w:t>)</w:t>
       </w:r>
       <w:r>
@@ -4578,20 +4676,7 @@
           <w:iCs/>
           <w:lang w:val="en-US"/>
         </w:rPr>
-        <w:t>fpt_n</w:t>
-      </w:r>
-      <w:proofErr w:type="spellEnd"/>
-      <w:r>
-        <w:rPr>
-          <w:lang w:val="en-US"/>
-        </w:rPr>
-        <w:t xml:space="preserve"> be the defined parameter types</w:t>
-      </w:r>
-      <w:r>
-        <w:rPr>
-          <w:lang w:val="en-US"/>
-        </w:rPr>
-        <w:t xml:space="preserve"> and </w:t>
+        <w:t>fpt_</w:t>
       </w:r>
       <w:r>
         <w:rPr>
@@ -4599,19 +4684,20 @@
           <w:iCs/>
           <w:lang w:val="en-US"/>
         </w:rPr>
-        <w:t>rt</w:t>
-      </w:r>
-      <w:r>
-        <w:rPr>
-          <w:lang w:val="en-US"/>
-        </w:rPr>
-        <w:t xml:space="preserve"> the return type</w:t>
-      </w:r>
-      <w:r>
-        <w:rPr>
-          <w:lang w:val="en-US"/>
-        </w:rPr>
-        <w:t xml:space="preserve"> of </w:t>
+        <w:t>m</w:t>
+      </w:r>
+      <w:proofErr w:type="spellEnd"/>
+      <w:r>
+        <w:rPr>
+          <w:lang w:val="en-US"/>
+        </w:rPr>
+        <w:t xml:space="preserve"> be the defined parameter types</w:t>
+      </w:r>
+      <w:r>
+        <w:rPr>
+          <w:lang w:val="en-US"/>
+        </w:rPr>
+        <w:t xml:space="preserve"> and </w:t>
       </w:r>
       <w:r>
         <w:rPr>
@@ -4619,6 +4705,26 @@
           <w:iCs/>
           <w:lang w:val="en-US"/>
         </w:rPr>
+        <w:t>rt</w:t>
+      </w:r>
+      <w:r>
+        <w:rPr>
+          <w:lang w:val="en-US"/>
+        </w:rPr>
+        <w:t xml:space="preserve"> the return type</w:t>
+      </w:r>
+      <w:r>
+        <w:rPr>
+          <w:lang w:val="en-US"/>
+        </w:rPr>
+        <w:t xml:space="preserve"> of </w:t>
+      </w:r>
+      <w:r>
+        <w:rPr>
+          <w:i/>
+          <w:iCs/>
+          <w:lang w:val="en-US"/>
+        </w:rPr>
         <w:t>ft</w:t>
       </w:r>
       <w:r>
@@ -4627,6 +4733,115 @@
         </w:rPr>
         <w:t>.</w:t>
       </w:r>
+    </w:p>
+    <w:p>
+      <w:pPr>
+        <w:pStyle w:val="Listenabsatz"/>
+        <w:ind w:left="1800"/>
+        <w:rPr>
+          <w:lang w:val="en-US"/>
+        </w:rPr>
+      </w:pPr>
+    </w:p>
+    <w:p>
+      <w:pPr>
+        <w:pStyle w:val="Listenabsatz"/>
+        <w:ind w:left="1800"/>
+        <w:rPr>
+          <w:lang w:val="en-US"/>
+        </w:rPr>
+      </w:pPr>
+      <w:r>
+        <w:rPr>
+          <w:lang w:val="en-US"/>
+        </w:rPr>
+        <w:t xml:space="preserve">The </w:t>
+      </w:r>
+      <w:proofErr w:type="spellStart"/>
+      <w:r>
+        <w:rPr>
+          <w:lang w:val="en-US"/>
+        </w:rPr>
+        <w:t>performTypeCheck</w:t>
+      </w:r>
+      <w:proofErr w:type="spellEnd"/>
+      <w:r>
+        <w:rPr>
+          <w:lang w:val="en-US"/>
+        </w:rPr>
+        <w:t xml:space="preserve">-method of a </w:t>
+      </w:r>
+      <w:proofErr w:type="spellStart"/>
+      <w:r>
+        <w:rPr>
+          <w:lang w:val="en-US"/>
+        </w:rPr>
+        <w:t>CallExpression</w:t>
+      </w:r>
+      <w:proofErr w:type="spellEnd"/>
+      <w:r>
+        <w:rPr>
+          <w:lang w:val="en-US"/>
+        </w:rPr>
+        <w:t xml:space="preserve"> object yields true if and only if n is equal to m and</w:t>
+      </w:r>
+      <w:r>
+        <w:rPr>
+          <w:lang w:val="en-US"/>
+        </w:rPr>
+        <w:t xml:space="preserve"> </w:t>
+      </w:r>
+      <w:proofErr w:type="spellStart"/>
+      <w:r>
+        <w:rPr>
+          <w:lang w:val="en-US"/>
+        </w:rPr>
+        <w:t>apt_i</w:t>
+      </w:r>
+      <w:proofErr w:type="spellEnd"/>
+      <w:r>
+        <w:rPr>
+          <w:lang w:val="en-US"/>
+        </w:rPr>
+        <w:t xml:space="preserve"> &lt;= </w:t>
+      </w:r>
+      <w:proofErr w:type="spellStart"/>
+      <w:r>
+        <w:rPr>
+          <w:lang w:val="en-US"/>
+        </w:rPr>
+        <w:t>fpt_i</w:t>
+      </w:r>
+      <w:proofErr w:type="spellEnd"/>
+      <w:r>
+        <w:rPr>
+          <w:lang w:val="en-US"/>
+        </w:rPr>
+        <w:t xml:space="preserve"> for all </w:t>
+      </w:r>
+      <w:proofErr w:type="spellStart"/>
+      <w:r>
+        <w:rPr>
+          <w:lang w:val="en-US"/>
+        </w:rPr>
+        <w:t>i</w:t>
+      </w:r>
+      <w:proofErr w:type="spellEnd"/>
+      <w:r>
+        <w:rPr>
+          <w:lang w:val="en-US"/>
+        </w:rPr>
+        <w:t xml:space="preserve"> of [n]. Errors will be handled otherwise, respectively.</w:t>
+      </w:r>
+    </w:p>
+    <w:p>
+      <w:pPr>
+        <w:pStyle w:val="Listenabsatz"/>
+        <w:ind w:left="1800"/>
+        <w:rPr>
+          <w:lang w:val="en-US"/>
+        </w:rPr>
+      </w:pPr>
     </w:p>
     <w:p>
       <w:pPr>
@@ -4818,6 +5033,7 @@
         <w:rPr>
           <w:lang w:val="en-US"/>
         </w:rPr>
+        <w:lastRenderedPageBreak/>
         <w:t>Recursive angular component (show .html and .</w:t>
       </w:r>
       <w:proofErr w:type="spellStart"/>
@@ -4909,7 +5125,6 @@
         <w:rPr>
           <w:lang w:val="en-US"/>
         </w:rPr>
-        <w:lastRenderedPageBreak/>
         <w:t>Outlook on future work</w:t>
       </w:r>
       <w:bookmarkEnd w:id="12"/>
@@ -6157,7 +6372,7 @@
   <w:abstractNum w:abstractNumId="6" w15:restartNumberingAfterBreak="0">
     <w:nsid w:val="3A5B703F"/>
     <w:multiLevelType w:val="hybridMultilevel"/>
-    <w:tmpl w:val="D186AF62"/>
+    <w:tmpl w:val="69382A68"/>
     <w:lvl w:ilvl="0" w:tplc="04070001">
       <w:start w:val="1"/>
       <w:numFmt w:val="bullet"/>

</xml_diff>